<commit_message>
Audio Cards asociado con click
</commit_message>
<xml_diff>
--- a/Guión - Recepción, almacenamiento y adecuación de muestras químicas..docx
+++ b/Guión - Recepción, almacenamiento y adecuación de muestras químicas..docx
@@ -1,6 +1,6 @@
 
 <file path=word/document.xml><?xml version="1.0" encoding="utf-8"?>
-<w:document xmlns:wpc="http://schemas.microsoft.com/office/word/2010/wordprocessingCanvas" xmlns:cx="http://schemas.microsoft.com/office/drawing/2014/chartex" xmlns:cx1="http://schemas.microsoft.com/office/drawing/2015/9/8/chartex" xmlns:cx2="http://schemas.microsoft.com/office/drawing/2015/10/21/chartex" xmlns:cx3="http://schemas.microsoft.com/office/drawing/2016/5/9/chartex" xmlns:cx4="http://schemas.microsoft.com/office/drawing/2016/5/10/chartex" xmlns:cx5="http://schemas.microsoft.com/office/drawing/2016/5/11/chartex" xmlns:cx6="http://schemas.microsoft.com/office/drawing/2016/5/12/chartex" xmlns:cx7="http://schemas.microsoft.com/office/drawing/2016/5/13/chartex" xmlns:cx8="http://schemas.microsoft.com/office/drawing/2016/5/14/chartex" xmlns:mc="http://schemas.openxmlformats.org/markup-compatibility/2006" xmlns:aink="http://schemas.microsoft.com/office/drawing/2016/ink" xmlns:am3d="http://schemas.microsoft.com/office/drawing/2017/model3d" xmlns:o="urn:schemas-microsoft-com:office:office" xmlns:r="http://schemas.openxmlformats.org/officeDocument/2006/relationships" xmlns:m="http://schemas.openxmlformats.org/officeDocument/2006/math" xmlns:v="urn:schemas-microsoft-com:vml" xmlns:wp14="http://schemas.microsoft.com/office/word/2010/wordprocessingDrawing" xmlns:wp="http://schemas.openxmlformats.org/drawingml/2006/wordprocessingDrawing" xmlns:w10="urn:schemas-microsoft-com:office:word" xmlns:w="http://schemas.openxmlformats.org/wordprocessingml/2006/main" xmlns:w14="http://schemas.microsoft.com/office/word/2010/wordml" xmlns:w15="http://schemas.microsoft.com/office/word/2012/wordml" xmlns:w16cex="http://schemas.microsoft.com/office/word/2018/wordml/cex" xmlns:w16cid="http://schemas.microsoft.com/office/word/2016/wordml/cid" xmlns:w16="http://schemas.microsoft.com/office/word/2018/wordml" xmlns:w16sdtdh="http://schemas.microsoft.com/office/word/2020/wordml/sdtdatahash" xmlns:w16se="http://schemas.microsoft.com/office/word/2015/wordml/symex" xmlns:wpg="http://schemas.microsoft.com/office/word/2010/wordprocessingGroup" xmlns:wpi="http://schemas.microsoft.com/office/word/2010/wordprocessingInk" xmlns:wne="http://schemas.microsoft.com/office/word/2006/wordml" xmlns:wps="http://schemas.microsoft.com/office/word/2010/wordprocessingShape" mc:Ignorable="w14 w15 w16se w16cid w16 w16cex w16sdtdh wp14">
+<w:document xmlns:wpc="http://schemas.microsoft.com/office/word/2010/wordprocessingCanvas" xmlns:cx="http://schemas.microsoft.com/office/drawing/2014/chartex" xmlns:cx1="http://schemas.microsoft.com/office/drawing/2015/9/8/chartex" xmlns:cx2="http://schemas.microsoft.com/office/drawing/2015/10/21/chartex" xmlns:cx3="http://schemas.microsoft.com/office/drawing/2016/5/9/chartex" xmlns:cx4="http://schemas.microsoft.com/office/drawing/2016/5/10/chartex" xmlns:cx5="http://schemas.microsoft.com/office/drawing/2016/5/11/chartex" xmlns:cx6="http://schemas.microsoft.com/office/drawing/2016/5/12/chartex" xmlns:cx7="http://schemas.microsoft.com/office/drawing/2016/5/13/chartex" xmlns:cx8="http://schemas.microsoft.com/office/drawing/2016/5/14/chartex" xmlns:mc="http://schemas.openxmlformats.org/markup-compatibility/2006" xmlns:aink="http://schemas.microsoft.com/office/drawing/2016/ink" xmlns:am3d="http://schemas.microsoft.com/office/drawing/2017/model3d" xmlns:o="urn:schemas-microsoft-com:office:office" xmlns:r="http://schemas.openxmlformats.org/officeDocument/2006/relationships" xmlns:m="http://schemas.openxmlformats.org/officeDocument/2006/math" xmlns:v="urn:schemas-microsoft-com:vml" xmlns:wp14="http://schemas.microsoft.com/office/word/2010/wordprocessingDrawing" xmlns:wp="http://schemas.openxmlformats.org/drawingml/2006/wordprocessingDrawing" xmlns:w10="urn:schemas-microsoft-com:office:word" xmlns:w="http://schemas.openxmlformats.org/wordprocessingml/2006/main" xmlns:w14="http://schemas.microsoft.com/office/word/2010/wordml" xmlns:w15="http://schemas.microsoft.com/office/word/2012/wordml" xmlns:w16cex="http://schemas.microsoft.com/office/word/2018/wordml/cex" xmlns:w16cid="http://schemas.microsoft.com/office/word/2016/wordml/cid" xmlns:w16="http://schemas.microsoft.com/office/word/2018/wordml" xmlns:w16se="http://schemas.microsoft.com/office/word/2015/wordml/symex" xmlns:wpg="http://schemas.microsoft.com/office/word/2010/wordprocessingGroup" xmlns:wpi="http://schemas.microsoft.com/office/word/2010/wordprocessingInk" xmlns:wne="http://schemas.microsoft.com/office/word/2006/wordml" xmlns:wps="http://schemas.microsoft.com/office/word/2010/wordprocessingShape" mc:Ignorable="w14 w15 w16se w16cid w16 w16cex wp14">
   <w:body>
     <w:p>
       <w:pPr>
@@ -127,24 +127,27 @@
                 <w:rFonts w:ascii="Arial" w:eastAsia="Arial" w:hAnsi="Arial" w:cs="Arial"/>
                 <w:sz w:val="20"/>
                 <w:szCs w:val="20"/>
-              </w:rPr>
-            </w:pPr>
-          </w:p>
-          <w:p>
-            <w:pPr>
-              <w:spacing w:line="276" w:lineRule="auto"/>
-              <w:jc w:val="both"/>
-              <w:rPr>
-                <w:rFonts w:ascii="Arial" w:eastAsia="Arial" w:hAnsi="Arial" w:cs="Arial"/>
-                <w:sz w:val="20"/>
-                <w:szCs w:val="20"/>
-              </w:rPr>
-            </w:pPr>
-            <w:r>
-              <w:rPr>
-                <w:rFonts w:ascii="Arial" w:eastAsia="Arial" w:hAnsi="Arial" w:cs="Arial"/>
-                <w:sz w:val="20"/>
-                <w:szCs w:val="20"/>
+                <w:highlight w:val="green"/>
+              </w:rPr>
+            </w:pPr>
+          </w:p>
+          <w:p>
+            <w:pPr>
+              <w:spacing w:line="276" w:lineRule="auto"/>
+              <w:jc w:val="both"/>
+              <w:rPr>
+                <w:rFonts w:ascii="Arial" w:eastAsia="Arial" w:hAnsi="Arial" w:cs="Arial"/>
+                <w:sz w:val="20"/>
+                <w:szCs w:val="20"/>
+                <w:highlight w:val="green"/>
+              </w:rPr>
+            </w:pPr>
+            <w:r>
+              <w:rPr>
+                <w:rFonts w:ascii="Arial" w:eastAsia="Arial" w:hAnsi="Arial" w:cs="Arial"/>
+                <w:sz w:val="20"/>
+                <w:szCs w:val="20"/>
+                <w:highlight w:val="green"/>
               </w:rPr>
               <w:t>sonido1_p1.mp3</w:t>
             </w:r>
@@ -237,7 +240,23 @@
                 <w:szCs w:val="20"/>
                 <w:highlight w:val="white"/>
               </w:rPr>
-              <w:t xml:space="preserve">Durante esta unidad se </w:t>
+              <w:t>Durante esta unidad se describe la preparación y el acondicionamiento de muestras requeridas para análisis químicos, mediante operaciones comunes en el laboratorio. Para el acondicionamiento de las muestras es muy importante la adquisición de buenos hábitos de trabajo en el laboratorio por parte del analista, tanto en la utilización del diverso material diseñado para funciones específicas, como en el uso de técnicas determinadas.</w:t>
+            </w:r>
+            <w:r>
+              <w:rPr>
+                <w:rFonts w:ascii="Arial" w:eastAsia="Arial" w:hAnsi="Arial" w:cs="Arial"/>
+                <w:sz w:val="20"/>
+                <w:szCs w:val="20"/>
+              </w:rPr>
+              <w:br/>
+            </w:r>
+            <w:r>
+              <w:rPr>
+                <w:rFonts w:ascii="Arial" w:eastAsia="Arial" w:hAnsi="Arial" w:cs="Arial"/>
+                <w:sz w:val="20"/>
+                <w:szCs w:val="20"/>
+              </w:rPr>
+              <w:br/>
             </w:r>
             <w:r>
               <w:rPr>
@@ -246,7 +265,23 @@
                 <w:szCs w:val="20"/>
                 <w:highlight w:val="white"/>
               </w:rPr>
-              <w:t>describe</w:t>
+              <w:t>El acondicionamiento y pretratamiento de las muestras constan de varias etapas que dependen del tipo de muestra y de su naturaleza, así como de los requerimientos individuales de los análisis que se vayan a llevar a cabo.</w:t>
+            </w:r>
+            <w:r>
+              <w:rPr>
+                <w:rFonts w:ascii="Arial" w:eastAsia="Arial" w:hAnsi="Arial" w:cs="Arial"/>
+                <w:sz w:val="20"/>
+                <w:szCs w:val="20"/>
+              </w:rPr>
+              <w:br/>
+            </w:r>
+            <w:r>
+              <w:rPr>
+                <w:rFonts w:ascii="Arial" w:eastAsia="Arial" w:hAnsi="Arial" w:cs="Arial"/>
+                <w:sz w:val="20"/>
+                <w:szCs w:val="20"/>
+              </w:rPr>
+              <w:br/>
             </w:r>
             <w:r>
               <w:rPr>
@@ -255,84 +290,7 @@
                 <w:szCs w:val="20"/>
                 <w:highlight w:val="white"/>
               </w:rPr>
-              <w:t xml:space="preserve"> la preparación y el acondicionamiento de muestras requeridas para análisis químicos, mediante operaciones comunes en el laboratorio. Para el acondicionamiento de las muestr</w:t>
-            </w:r>
-            <w:r>
-              <w:rPr>
-                <w:rFonts w:ascii="Arial" w:eastAsia="Arial" w:hAnsi="Arial" w:cs="Arial"/>
-                <w:sz w:val="20"/>
-                <w:szCs w:val="20"/>
-                <w:highlight w:val="white"/>
-              </w:rPr>
-              <w:t>as es muy importante la adquisición de buenos hábitos de trabajo en el laboratorio por parte del analista, tanto en la utilización del diverso material diseñado para funciones específicas, como en el uso de técnicas determinadas.</w:t>
-            </w:r>
-            <w:r>
-              <w:rPr>
-                <w:rFonts w:ascii="Arial" w:eastAsia="Arial" w:hAnsi="Arial" w:cs="Arial"/>
-                <w:sz w:val="20"/>
-                <w:szCs w:val="20"/>
-              </w:rPr>
-              <w:br/>
-            </w:r>
-            <w:r>
-              <w:rPr>
-                <w:rFonts w:ascii="Arial" w:eastAsia="Arial" w:hAnsi="Arial" w:cs="Arial"/>
-                <w:sz w:val="20"/>
-                <w:szCs w:val="20"/>
-              </w:rPr>
-              <w:br/>
-            </w:r>
-            <w:r>
-              <w:rPr>
-                <w:rFonts w:ascii="Arial" w:eastAsia="Arial" w:hAnsi="Arial" w:cs="Arial"/>
-                <w:sz w:val="20"/>
-                <w:szCs w:val="20"/>
-                <w:highlight w:val="white"/>
-              </w:rPr>
-              <w:t>El acondicionamiento y pr</w:t>
-            </w:r>
-            <w:r>
-              <w:rPr>
-                <w:rFonts w:ascii="Arial" w:eastAsia="Arial" w:hAnsi="Arial" w:cs="Arial"/>
-                <w:sz w:val="20"/>
-                <w:szCs w:val="20"/>
-                <w:highlight w:val="white"/>
-              </w:rPr>
-              <w:t>etratamiento de las muestras constan de varias etapas que dependen del tipo de muestra y de su naturaleza, así como de los requerimientos individuales de los análisis que se vayan a llevar a cabo.</w:t>
-            </w:r>
-            <w:r>
-              <w:rPr>
-                <w:rFonts w:ascii="Arial" w:eastAsia="Arial" w:hAnsi="Arial" w:cs="Arial"/>
-                <w:sz w:val="20"/>
-                <w:szCs w:val="20"/>
-              </w:rPr>
-              <w:br/>
-            </w:r>
-            <w:r>
-              <w:rPr>
-                <w:rFonts w:ascii="Arial" w:eastAsia="Arial" w:hAnsi="Arial" w:cs="Arial"/>
-                <w:sz w:val="20"/>
-                <w:szCs w:val="20"/>
-              </w:rPr>
-              <w:br/>
-            </w:r>
-            <w:r>
-              <w:rPr>
-                <w:rFonts w:ascii="Arial" w:eastAsia="Arial" w:hAnsi="Arial" w:cs="Arial"/>
-                <w:sz w:val="20"/>
-                <w:szCs w:val="20"/>
-                <w:highlight w:val="white"/>
-              </w:rPr>
-              <w:t>Las diferentes operaciones de pretratamiento van a depende</w:t>
-            </w:r>
-            <w:r>
-              <w:rPr>
-                <w:rFonts w:ascii="Arial" w:eastAsia="Arial" w:hAnsi="Arial" w:cs="Arial"/>
-                <w:sz w:val="20"/>
-                <w:szCs w:val="20"/>
-                <w:highlight w:val="white"/>
-              </w:rPr>
-              <w:t>r, por tanto, de cada problemática concreta, pero en general suelen emplearse las siguientes: secado, eliminación de sólidos voluminosos, homogeneización por mezcla, trituración hasta un determinado tamaño de grano, disolución y/o disgregación.</w:t>
+              <w:t>Las diferentes operaciones de pretratamiento van a depender, por tanto, de cada problemática concreta, pero en general suelen emplearse las siguientes: secado, eliminación de sólidos voluminosos, homogeneización por mezcla, trituración hasta un determinado tamaño de grano, disolución y/o disgregación.</w:t>
             </w:r>
           </w:p>
           <w:p>
@@ -361,23 +319,17 @@
                 <w:rFonts w:ascii="Arial" w:eastAsia="Arial" w:hAnsi="Arial" w:cs="Arial"/>
                 <w:sz w:val="20"/>
                 <w:szCs w:val="20"/>
-              </w:rPr>
-            </w:pPr>
-            <w:r>
-              <w:rPr>
-                <w:rFonts w:ascii="Arial" w:eastAsia="Arial" w:hAnsi="Arial" w:cs="Arial"/>
-                <w:sz w:val="20"/>
-                <w:szCs w:val="20"/>
-              </w:rPr>
-              <w:t>Sonido2_p</w:t>
-            </w:r>
-            <w:r>
-              <w:rPr>
-                <w:rFonts w:ascii="Arial" w:eastAsia="Arial" w:hAnsi="Arial" w:cs="Arial"/>
-                <w:sz w:val="20"/>
-                <w:szCs w:val="20"/>
-              </w:rPr>
-              <w:t>2.mp3</w:t>
+                <w:highlight w:val="green"/>
+              </w:rPr>
+            </w:pPr>
+            <w:r>
+              <w:rPr>
+                <w:rFonts w:ascii="Arial" w:eastAsia="Arial" w:hAnsi="Arial" w:cs="Arial"/>
+                <w:sz w:val="20"/>
+                <w:szCs w:val="20"/>
+                <w:highlight w:val="green"/>
+              </w:rPr>
+              <w:t>Sonido2_p2.mp3</w:t>
             </w:r>
           </w:p>
         </w:tc>
@@ -545,6 +497,7 @@
                 <w:rFonts w:ascii="Arial" w:eastAsia="Arial" w:hAnsi="Arial" w:cs="Arial"/>
                 <w:sz w:val="20"/>
                 <w:szCs w:val="20"/>
+                <w:highlight w:val="green"/>
               </w:rPr>
               <w:t>Sonido3_p2.mp3</w:t>
             </w:r>
@@ -734,8 +687,17 @@
                 <w:rFonts w:ascii="Arial" w:eastAsia="Arial" w:hAnsi="Arial" w:cs="Arial"/>
                 <w:sz w:val="20"/>
                 <w:szCs w:val="20"/>
-              </w:rPr>
-              <w:t xml:space="preserve">Sonido4_p2.mp3 </w:t>
+                <w:highlight w:val="green"/>
+              </w:rPr>
+              <w:t>Sonido4_p2.mp3</w:t>
+            </w:r>
+            <w:r>
+              <w:rPr>
+                <w:rFonts w:ascii="Arial" w:eastAsia="Arial" w:hAnsi="Arial" w:cs="Arial"/>
+                <w:sz w:val="20"/>
+                <w:szCs w:val="20"/>
+              </w:rPr>
+              <w:t xml:space="preserve"> </w:t>
             </w:r>
           </w:p>
         </w:tc>
@@ -819,6 +781,7 @@
                 <w:rFonts w:ascii="Arial" w:eastAsia="Arial" w:hAnsi="Arial" w:cs="Arial"/>
                 <w:sz w:val="20"/>
                 <w:szCs w:val="20"/>
+                <w:highlight w:val="green"/>
               </w:rPr>
               <w:lastRenderedPageBreak/>
               <w:t>Sonido5_p3.mp3</w:t>
@@ -1015,15 +978,7 @@
                 <w:sz w:val="20"/>
                 <w:szCs w:val="20"/>
               </w:rPr>
-              <w:t xml:space="preserve"> Criterios básicos sobre buenas prácticas de almac</w:t>
-            </w:r>
-            <w:r>
-              <w:rPr>
-                <w:rFonts w:ascii="Arial" w:eastAsia="Arial" w:hAnsi="Arial" w:cs="Arial"/>
-                <w:sz w:val="20"/>
-                <w:szCs w:val="20"/>
-              </w:rPr>
-              <w:t>enamiento de muestras, según naturaleza, peligrosidad y prioridad del ensayo.</w:t>
+              <w:t xml:space="preserve"> Criterios básicos sobre buenas prácticas de almacenamiento de muestras, según naturaleza, peligrosidad y prioridad del ensayo.</w:t>
             </w:r>
           </w:p>
           <w:p>
@@ -1119,6 +1074,7 @@
                 <w:rFonts w:ascii="Arial" w:eastAsia="Arial" w:hAnsi="Arial" w:cs="Arial"/>
                 <w:sz w:val="20"/>
                 <w:szCs w:val="20"/>
+                <w:highlight w:val="green"/>
               </w:rPr>
               <w:t>Sonido6_p3.mp3</w:t>
             </w:r>
@@ -1477,6 +1433,7 @@
                 <w:rFonts w:ascii="Arial" w:eastAsia="Arial" w:hAnsi="Arial" w:cs="Arial"/>
                 <w:sz w:val="20"/>
                 <w:szCs w:val="20"/>
+                <w:highlight w:val="green"/>
               </w:rPr>
               <w:t>Sonido7_p4.mp3</w:t>
             </w:r>
@@ -1635,13 +1592,15 @@
                 <w:rFonts w:ascii="Arial" w:eastAsia="Arial" w:hAnsi="Arial" w:cs="Arial"/>
                 <w:sz w:val="20"/>
                 <w:szCs w:val="20"/>
-              </w:rPr>
-            </w:pPr>
-            <w:r>
-              <w:rPr>
-                <w:rFonts w:ascii="Arial" w:eastAsia="Arial" w:hAnsi="Arial" w:cs="Arial"/>
-                <w:sz w:val="20"/>
-                <w:szCs w:val="20"/>
+                <w:highlight w:val="green"/>
+              </w:rPr>
+            </w:pPr>
+            <w:r>
+              <w:rPr>
+                <w:rFonts w:ascii="Arial" w:eastAsia="Arial" w:hAnsi="Arial" w:cs="Arial"/>
+                <w:sz w:val="20"/>
+                <w:szCs w:val="20"/>
+                <w:highlight w:val="green"/>
               </w:rPr>
               <w:t>Sonido 8_p4.mp3</w:t>
             </w:r>
@@ -1754,13 +1713,15 @@
                 <w:rFonts w:ascii="Arial" w:eastAsia="Arial" w:hAnsi="Arial" w:cs="Arial"/>
                 <w:sz w:val="20"/>
                 <w:szCs w:val="20"/>
-              </w:rPr>
-            </w:pPr>
-            <w:r>
-              <w:rPr>
-                <w:rFonts w:ascii="Arial" w:eastAsia="Arial" w:hAnsi="Arial" w:cs="Arial"/>
-                <w:sz w:val="20"/>
-                <w:szCs w:val="20"/>
+                <w:highlight w:val="green"/>
+              </w:rPr>
+            </w:pPr>
+            <w:r>
+              <w:rPr>
+                <w:rFonts w:ascii="Arial" w:eastAsia="Arial" w:hAnsi="Arial" w:cs="Arial"/>
+                <w:sz w:val="20"/>
+                <w:szCs w:val="20"/>
+                <w:highlight w:val="green"/>
               </w:rPr>
               <w:t>Sonido 9_p4.mp3</w:t>
             </w:r>
@@ -1839,23 +1800,17 @@
                 <w:rFonts w:ascii="Arial" w:eastAsia="Arial" w:hAnsi="Arial" w:cs="Arial"/>
                 <w:sz w:val="20"/>
                 <w:szCs w:val="20"/>
-              </w:rPr>
-            </w:pPr>
-            <w:r>
-              <w:rPr>
-                <w:rFonts w:ascii="Arial" w:eastAsia="Arial" w:hAnsi="Arial" w:cs="Arial"/>
-                <w:sz w:val="20"/>
-                <w:szCs w:val="20"/>
-              </w:rPr>
-              <w:t>So</w:t>
-            </w:r>
-            <w:r>
-              <w:rPr>
-                <w:rFonts w:ascii="Arial" w:eastAsia="Arial" w:hAnsi="Arial" w:cs="Arial"/>
-                <w:sz w:val="20"/>
-                <w:szCs w:val="20"/>
-              </w:rPr>
-              <w:t>nido10_p4.mp3</w:t>
+                <w:highlight w:val="green"/>
+              </w:rPr>
+            </w:pPr>
+            <w:r>
+              <w:rPr>
+                <w:rFonts w:ascii="Arial" w:eastAsia="Arial" w:hAnsi="Arial" w:cs="Arial"/>
+                <w:sz w:val="20"/>
+                <w:szCs w:val="20"/>
+                <w:highlight w:val="green"/>
+              </w:rPr>
+              <w:t>Sonido10_p4.mp3</w:t>
             </w:r>
           </w:p>
         </w:tc>
@@ -1908,13 +1863,15 @@
                 <w:rFonts w:ascii="Arial" w:eastAsia="Arial" w:hAnsi="Arial" w:cs="Arial"/>
                 <w:sz w:val="20"/>
                 <w:szCs w:val="20"/>
-              </w:rPr>
-            </w:pPr>
-            <w:r>
-              <w:rPr>
-                <w:rFonts w:ascii="Arial" w:eastAsia="Arial" w:hAnsi="Arial" w:cs="Arial"/>
-                <w:sz w:val="20"/>
-                <w:szCs w:val="20"/>
+                <w:highlight w:val="green"/>
+              </w:rPr>
+            </w:pPr>
+            <w:r>
+              <w:rPr>
+                <w:rFonts w:ascii="Arial" w:eastAsia="Arial" w:hAnsi="Arial" w:cs="Arial"/>
+                <w:sz w:val="20"/>
+                <w:szCs w:val="20"/>
+                <w:highlight w:val="green"/>
               </w:rPr>
               <w:t>Sonido 11_p4.mp3</w:t>
             </w:r>
@@ -1993,13 +1950,15 @@
                 <w:rFonts w:ascii="Arial" w:eastAsia="Arial" w:hAnsi="Arial" w:cs="Arial"/>
                 <w:sz w:val="20"/>
                 <w:szCs w:val="20"/>
-              </w:rPr>
-            </w:pPr>
-            <w:r>
-              <w:rPr>
-                <w:rFonts w:ascii="Arial" w:eastAsia="Arial" w:hAnsi="Arial" w:cs="Arial"/>
-                <w:sz w:val="20"/>
-                <w:szCs w:val="20"/>
+                <w:highlight w:val="green"/>
+              </w:rPr>
+            </w:pPr>
+            <w:r>
+              <w:rPr>
+                <w:rFonts w:ascii="Arial" w:eastAsia="Arial" w:hAnsi="Arial" w:cs="Arial"/>
+                <w:sz w:val="20"/>
+                <w:szCs w:val="20"/>
+                <w:highlight w:val="green"/>
               </w:rPr>
               <w:t>Sonido12_p4.mp3</w:t>
             </w:r>
@@ -2077,13 +2036,15 @@
                 <w:rFonts w:ascii="Arial" w:eastAsia="Arial" w:hAnsi="Arial" w:cs="Arial"/>
                 <w:sz w:val="20"/>
                 <w:szCs w:val="20"/>
-              </w:rPr>
-            </w:pPr>
-            <w:r>
-              <w:rPr>
-                <w:rFonts w:ascii="Arial" w:eastAsia="Arial" w:hAnsi="Arial" w:cs="Arial"/>
-                <w:sz w:val="20"/>
-                <w:szCs w:val="20"/>
+                <w:highlight w:val="green"/>
+              </w:rPr>
+            </w:pPr>
+            <w:r>
+              <w:rPr>
+                <w:rFonts w:ascii="Arial" w:eastAsia="Arial" w:hAnsi="Arial" w:cs="Arial"/>
+                <w:sz w:val="20"/>
+                <w:szCs w:val="20"/>
+                <w:highlight w:val="green"/>
               </w:rPr>
               <w:t>Sonido13_p4 .mp3</w:t>
             </w:r>
@@ -2124,15 +2085,7 @@
                 <w:sz w:val="20"/>
                 <w:szCs w:val="20"/>
               </w:rPr>
-              <w:t>¡Está bien profesor, revisaré la información y</w:t>
-            </w:r>
-            <w:r>
-              <w:rPr>
-                <w:rFonts w:ascii="Arial" w:eastAsia="Arial" w:hAnsi="Arial" w:cs="Arial"/>
-                <w:sz w:val="20"/>
-                <w:szCs w:val="20"/>
-              </w:rPr>
-              <w:t xml:space="preserve"> resolveré la actividad!</w:t>
+              <w:t>¡Está bien profesor, revisaré la información y resolveré la actividad!</w:t>
             </w:r>
             <w:commentRangeEnd w:id="4"/>
             <w:r>
@@ -2170,13 +2123,15 @@
                 <w:rFonts w:ascii="Arial" w:eastAsia="Arial" w:hAnsi="Arial" w:cs="Arial"/>
                 <w:sz w:val="20"/>
                 <w:szCs w:val="20"/>
-              </w:rPr>
-            </w:pPr>
-            <w:r>
-              <w:rPr>
-                <w:rFonts w:ascii="Arial" w:eastAsia="Arial" w:hAnsi="Arial" w:cs="Arial"/>
-                <w:sz w:val="20"/>
-                <w:szCs w:val="20"/>
+                <w:highlight w:val="green"/>
+              </w:rPr>
+            </w:pPr>
+            <w:r>
+              <w:rPr>
+                <w:rFonts w:ascii="Arial" w:eastAsia="Arial" w:hAnsi="Arial" w:cs="Arial"/>
+                <w:sz w:val="20"/>
+                <w:szCs w:val="20"/>
+                <w:highlight w:val="green"/>
               </w:rPr>
               <w:lastRenderedPageBreak/>
               <w:t>Sonido14_p5.mp3</w:t>
@@ -2439,13 +2394,15 @@
                 <w:rFonts w:ascii="Arial" w:eastAsia="Arial" w:hAnsi="Arial" w:cs="Arial"/>
                 <w:sz w:val="20"/>
                 <w:szCs w:val="20"/>
-              </w:rPr>
-            </w:pPr>
-            <w:r>
-              <w:rPr>
-                <w:rFonts w:ascii="Arial" w:eastAsia="Arial" w:hAnsi="Arial" w:cs="Arial"/>
-                <w:sz w:val="20"/>
-                <w:szCs w:val="20"/>
+                <w:highlight w:val="green"/>
+              </w:rPr>
+            </w:pPr>
+            <w:r>
+              <w:rPr>
+                <w:rFonts w:ascii="Arial" w:eastAsia="Arial" w:hAnsi="Arial" w:cs="Arial"/>
+                <w:sz w:val="20"/>
+                <w:szCs w:val="20"/>
+                <w:highlight w:val="green"/>
               </w:rPr>
               <w:t>Sonido15_p6.mp3</w:t>
             </w:r>
@@ -2473,16 +2430,7 @@
                 <w:sz w:val="20"/>
                 <w:szCs w:val="20"/>
               </w:rPr>
-              <w:t>Etapa A: pret</w:t>
-            </w:r>
-            <w:r>
-              <w:rPr>
-                <w:rFonts w:ascii="Arial" w:eastAsia="Arial" w:hAnsi="Arial" w:cs="Arial"/>
-                <w:b/>
-                <w:sz w:val="20"/>
-                <w:szCs w:val="20"/>
-              </w:rPr>
-              <w:t>ratamiento de la muestra</w:t>
+              <w:t>Etapa A: pretratamiento de la muestra</w:t>
             </w:r>
           </w:p>
           <w:p>
@@ -2503,57 +2451,39 @@
                 <w:szCs w:val="20"/>
                 <w:highlight w:val="white"/>
               </w:rPr>
-              <w:t>Se conoce por pretratamiento a lo que ocurre entre la toma y el tratamiento de la muestra, donde se van a realizar operaciones físicas sobre la muestra antes de su análisis, por otro lado, se entiende como tratamiento a la etapa en</w:t>
-            </w:r>
-            <w:r>
+              <w:t>Se conoce por pretratamiento a lo que ocurre entre la toma y el tratamiento de la muestra, donde se van a realizar operaciones físicas sobre la muestra antes de su análisis, por otro lado, se entiende como tratamiento a la etapa en la cual la muestra es sometida a procesos químicos y físicos para prepararla para el posterior análisis.</w:t>
+            </w:r>
+          </w:p>
+          <w:p>
+            <w:pPr>
+              <w:spacing w:line="276" w:lineRule="auto"/>
+              <w:jc w:val="both"/>
               <w:rPr>
                 <w:rFonts w:ascii="Arial" w:eastAsia="Arial" w:hAnsi="Arial" w:cs="Arial"/>
                 <w:sz w:val="20"/>
                 <w:szCs w:val="20"/>
                 <w:highlight w:val="white"/>
               </w:rPr>
-              <w:t xml:space="preserve"> la cual la muestra es sometida a procesos químicos y físicos para prepararla para el posterior análisis.</w:t>
-            </w:r>
-          </w:p>
-          <w:p>
-            <w:pPr>
-              <w:spacing w:line="276" w:lineRule="auto"/>
-              <w:jc w:val="both"/>
+            </w:pPr>
+          </w:p>
+          <w:p>
+            <w:pPr>
+              <w:spacing w:line="276" w:lineRule="auto"/>
+              <w:jc w:val="both"/>
+              <w:rPr>
+                <w:rFonts w:ascii="Arial" w:eastAsia="Arial" w:hAnsi="Arial" w:cs="Arial"/>
+                <w:sz w:val="20"/>
+                <w:szCs w:val="20"/>
+              </w:rPr>
+            </w:pPr>
+            <w:r>
               <w:rPr>
                 <w:rFonts w:ascii="Arial" w:eastAsia="Arial" w:hAnsi="Arial" w:cs="Arial"/>
                 <w:sz w:val="20"/>
                 <w:szCs w:val="20"/>
                 <w:highlight w:val="white"/>
               </w:rPr>
-            </w:pPr>
-          </w:p>
-          <w:p>
-            <w:pPr>
-              <w:spacing w:line="276" w:lineRule="auto"/>
-              <w:jc w:val="both"/>
-              <w:rPr>
-                <w:rFonts w:ascii="Arial" w:eastAsia="Arial" w:hAnsi="Arial" w:cs="Arial"/>
-                <w:sz w:val="20"/>
-                <w:szCs w:val="20"/>
-              </w:rPr>
-            </w:pPr>
-            <w:r>
-              <w:rPr>
-                <w:rFonts w:ascii="Arial" w:eastAsia="Arial" w:hAnsi="Arial" w:cs="Arial"/>
-                <w:sz w:val="20"/>
-                <w:szCs w:val="20"/>
-                <w:highlight w:val="white"/>
-              </w:rPr>
-              <w:t>Esta es una etapa importante ya que en ella pueden variar la concentración de los analitos de interés debido a la temperatura, manipulación, exposición a la luz, agitación, etc. Cada muestra hay que tratarla de manera diferente debido a la múltiple varieda</w:t>
-            </w:r>
-            <w:r>
-              <w:rPr>
-                <w:rFonts w:ascii="Arial" w:eastAsia="Arial" w:hAnsi="Arial" w:cs="Arial"/>
-                <w:sz w:val="20"/>
-                <w:szCs w:val="20"/>
-                <w:highlight w:val="white"/>
-              </w:rPr>
-              <w:t>d de muestras y matrices existentes, que hacen que sea imposible la descripción absoluta de los diversos pretratamientos.</w:t>
+              <w:t>Esta es una etapa importante ya que en ella pueden variar la concentración de los analitos de interés debido a la temperatura, manipulación, exposición a la luz, agitación, etc. Cada muestra hay que tratarla de manera diferente debido a la múltiple variedad de muestras y matrices existentes, que hacen que sea imposible la descripción absoluta de los diversos pretratamientos.</w:t>
             </w:r>
           </w:p>
           <w:p>
@@ -2582,13 +2512,15 @@
                 <w:rFonts w:ascii="Arial" w:eastAsia="Arial" w:hAnsi="Arial" w:cs="Arial"/>
                 <w:sz w:val="20"/>
                 <w:szCs w:val="20"/>
-              </w:rPr>
-            </w:pPr>
-            <w:r>
-              <w:rPr>
-                <w:rFonts w:ascii="Arial" w:eastAsia="Arial" w:hAnsi="Arial" w:cs="Arial"/>
-                <w:sz w:val="20"/>
-                <w:szCs w:val="20"/>
+                <w:highlight w:val="green"/>
+              </w:rPr>
+            </w:pPr>
+            <w:r>
+              <w:rPr>
+                <w:rFonts w:ascii="Arial" w:eastAsia="Arial" w:hAnsi="Arial" w:cs="Arial"/>
+                <w:sz w:val="20"/>
+                <w:szCs w:val="20"/>
+                <w:highlight w:val="green"/>
               </w:rPr>
               <w:t>Sonido16_p6.mp3</w:t>
             </w:r>
@@ -2614,61 +2546,37 @@
                 <w:sz w:val="20"/>
                 <w:szCs w:val="20"/>
               </w:rPr>
-              <w:t xml:space="preserve">Cuando la muestra llega al laboratorio el analista realiza una serie de tratamientos previos como son el submuestreo </w:t>
-            </w:r>
-            <w:r>
-              <w:rPr>
-                <w:rFonts w:ascii="Arial" w:eastAsia="Arial" w:hAnsi="Arial" w:cs="Arial"/>
-                <w:sz w:val="20"/>
-                <w:szCs w:val="20"/>
-              </w:rPr>
-              <w:t>para seleccionar una porción (submuestra) adecuada, que represente a la muestra. El almacenamiento debe realizarse de forma adecuada según el tipo de muestra, aquellas que se degraden rápidamente tienen que analizarse lo más pronto posible, esto a veces no</w:t>
-            </w:r>
-            <w:r>
-              <w:rPr>
-                <w:rFonts w:ascii="Arial" w:eastAsia="Arial" w:hAnsi="Arial" w:cs="Arial"/>
-                <w:sz w:val="20"/>
-                <w:szCs w:val="20"/>
-              </w:rPr>
-              <w:t xml:space="preserve"> puede ser y hay que recurrir al almacenamiento en condiciones determinadas o a la adición de conservantes, etc.</w:t>
-            </w:r>
-          </w:p>
-          <w:p>
-            <w:pPr>
-              <w:spacing w:line="276" w:lineRule="auto"/>
-              <w:jc w:val="both"/>
-              <w:rPr>
-                <w:rFonts w:ascii="Arial" w:eastAsia="Arial" w:hAnsi="Arial" w:cs="Arial"/>
-                <w:sz w:val="20"/>
-                <w:szCs w:val="20"/>
-              </w:rPr>
-            </w:pPr>
-          </w:p>
-          <w:p>
-            <w:pPr>
-              <w:spacing w:line="276" w:lineRule="auto"/>
-              <w:jc w:val="both"/>
-              <w:rPr>
-                <w:rFonts w:ascii="Arial" w:eastAsia="Arial" w:hAnsi="Arial" w:cs="Arial"/>
-                <w:sz w:val="20"/>
-                <w:szCs w:val="20"/>
-              </w:rPr>
-            </w:pPr>
-            <w:r>
-              <w:rPr>
-                <w:rFonts w:ascii="Arial" w:eastAsia="Arial" w:hAnsi="Arial" w:cs="Arial"/>
-                <w:sz w:val="20"/>
-                <w:szCs w:val="20"/>
-              </w:rPr>
-              <w:t>En esta etapa es fundamental el tiempo que pasa entre la toma de muestra y el análisis, ya que las sustancias a analizar pueden sufrir pérdida</w:t>
-            </w:r>
-            <w:r>
-              <w:rPr>
-                <w:rFonts w:ascii="Arial" w:eastAsia="Arial" w:hAnsi="Arial" w:cs="Arial"/>
-                <w:sz w:val="20"/>
-                <w:szCs w:val="20"/>
-              </w:rPr>
-              <w:t>s o alteraciones, aunque se apliquen las técnicas de conservación y almacenamiento adecuadas.</w:t>
+              <w:t>Cuando la muestra llega al laboratorio el analista realiza una serie de tratamientos previos como son el submuestreo para seleccionar una porción (submuestra) adecuada, que represente a la muestra. El almacenamiento debe realizarse de forma adecuada según el tipo de muestra, aquellas que se degraden rápidamente tienen que analizarse lo más pronto posible, esto a veces no puede ser y hay que recurrir al almacenamiento en condiciones determinadas o a la adición de conservantes, etc.</w:t>
+            </w:r>
+          </w:p>
+          <w:p>
+            <w:pPr>
+              <w:spacing w:line="276" w:lineRule="auto"/>
+              <w:jc w:val="both"/>
+              <w:rPr>
+                <w:rFonts w:ascii="Arial" w:eastAsia="Arial" w:hAnsi="Arial" w:cs="Arial"/>
+                <w:sz w:val="20"/>
+                <w:szCs w:val="20"/>
+              </w:rPr>
+            </w:pPr>
+          </w:p>
+          <w:p>
+            <w:pPr>
+              <w:spacing w:line="276" w:lineRule="auto"/>
+              <w:jc w:val="both"/>
+              <w:rPr>
+                <w:rFonts w:ascii="Arial" w:eastAsia="Arial" w:hAnsi="Arial" w:cs="Arial"/>
+                <w:sz w:val="20"/>
+                <w:szCs w:val="20"/>
+              </w:rPr>
+            </w:pPr>
+            <w:r>
+              <w:rPr>
+                <w:rFonts w:ascii="Arial" w:eastAsia="Arial" w:hAnsi="Arial" w:cs="Arial"/>
+                <w:sz w:val="20"/>
+                <w:szCs w:val="20"/>
+              </w:rPr>
+              <w:t>En esta etapa es fundamental el tiempo que pasa entre la toma de muestra y el análisis, ya que las sustancias a analizar pueden sufrir pérdidas o alteraciones, aunque se apliquen las técnicas de conservación y almacenamiento adecuadas.</w:t>
             </w:r>
           </w:p>
           <w:p>
@@ -2697,13 +2605,15 @@
                 <w:rFonts w:ascii="Arial" w:eastAsia="Arial" w:hAnsi="Arial" w:cs="Arial"/>
                 <w:sz w:val="20"/>
                 <w:szCs w:val="20"/>
-              </w:rPr>
-            </w:pPr>
-            <w:r>
-              <w:rPr>
-                <w:rFonts w:ascii="Arial" w:eastAsia="Arial" w:hAnsi="Arial" w:cs="Arial"/>
-                <w:sz w:val="20"/>
-                <w:szCs w:val="20"/>
+                <w:highlight w:val="green"/>
+              </w:rPr>
+            </w:pPr>
+            <w:r>
+              <w:rPr>
+                <w:rFonts w:ascii="Arial" w:eastAsia="Arial" w:hAnsi="Arial" w:cs="Arial"/>
+                <w:sz w:val="20"/>
+                <w:szCs w:val="20"/>
+                <w:highlight w:val="green"/>
               </w:rPr>
               <w:t>Sonido17_p6.mp3</w:t>
             </w:r>
@@ -2740,7 +2650,23 @@
                 <w:highlight w:val="white"/>
               </w:rPr>
               <w:lastRenderedPageBreak/>
-              <w:t>el control del pH, el almacenamiento de la mu</w:t>
+              <w:t>el control del pH, el almacenamiento de la muestra a baja temperatura (4°C), además de la utilización de envases en color ámbar y guardados en la oscuridad.</w:t>
+            </w:r>
+            <w:r>
+              <w:rPr>
+                <w:rFonts w:ascii="Arial" w:eastAsia="Arial" w:hAnsi="Arial" w:cs="Arial"/>
+                <w:sz w:val="20"/>
+                <w:szCs w:val="20"/>
+              </w:rPr>
+              <w:br/>
+            </w:r>
+            <w:r>
+              <w:rPr>
+                <w:rFonts w:ascii="Arial" w:eastAsia="Arial" w:hAnsi="Arial" w:cs="Arial"/>
+                <w:sz w:val="20"/>
+                <w:szCs w:val="20"/>
+              </w:rPr>
+              <w:br/>
             </w:r>
             <w:r>
               <w:rPr>
@@ -2749,41 +2675,7 @@
                 <w:szCs w:val="20"/>
                 <w:highlight w:val="white"/>
               </w:rPr>
-              <w:t>estra a baja temperatura (4°C), además de la utilización de envases en color ámbar y guardados en la oscuridad.</w:t>
-            </w:r>
-            <w:r>
-              <w:rPr>
-                <w:rFonts w:ascii="Arial" w:eastAsia="Arial" w:hAnsi="Arial" w:cs="Arial"/>
-                <w:sz w:val="20"/>
-                <w:szCs w:val="20"/>
-              </w:rPr>
-              <w:br/>
-            </w:r>
-            <w:r>
-              <w:rPr>
-                <w:rFonts w:ascii="Arial" w:eastAsia="Arial" w:hAnsi="Arial" w:cs="Arial"/>
-                <w:sz w:val="20"/>
-                <w:szCs w:val="20"/>
-              </w:rPr>
-              <w:br/>
-            </w:r>
-            <w:r>
-              <w:rPr>
-                <w:rFonts w:ascii="Arial" w:eastAsia="Arial" w:hAnsi="Arial" w:cs="Arial"/>
-                <w:sz w:val="20"/>
-                <w:szCs w:val="20"/>
-                <w:highlight w:val="white"/>
-              </w:rPr>
-              <w:t>La conservación de la muestra siempre tiene un aspecto cuantitativo asociado a la obtención de resultados reproducibles. Parámetros como el pH,</w:t>
-            </w:r>
-            <w:r>
-              <w:rPr>
-                <w:rFonts w:ascii="Arial" w:eastAsia="Arial" w:hAnsi="Arial" w:cs="Arial"/>
-                <w:sz w:val="20"/>
-                <w:szCs w:val="20"/>
-                <w:highlight w:val="white"/>
-              </w:rPr>
-              <w:t xml:space="preserve"> la ausencia de cloro residual, o la temperatura de la muestra, tienen que evaluarse en el lugar de muestreo y finalmente en el laboratorio.</w:t>
+              <w:t>La conservación de la muestra siempre tiene un aspecto cuantitativo asociado a la obtención de resultados reproducibles. Parámetros como el pH, la ausencia de cloro residual, o la temperatura de la muestra, tienen que evaluarse en el lugar de muestreo y finalmente en el laboratorio.</w:t>
             </w:r>
           </w:p>
           <w:p>
@@ -2812,13 +2704,15 @@
                 <w:rFonts w:ascii="Arial" w:eastAsia="Arial" w:hAnsi="Arial" w:cs="Arial"/>
                 <w:sz w:val="20"/>
                 <w:szCs w:val="20"/>
-              </w:rPr>
-            </w:pPr>
-            <w:r>
-              <w:rPr>
-                <w:rFonts w:ascii="Arial" w:eastAsia="Arial" w:hAnsi="Arial" w:cs="Arial"/>
-                <w:sz w:val="20"/>
-                <w:szCs w:val="20"/>
+                <w:highlight w:val="green"/>
+              </w:rPr>
+            </w:pPr>
+            <w:r>
+              <w:rPr>
+                <w:rFonts w:ascii="Arial" w:eastAsia="Arial" w:hAnsi="Arial" w:cs="Arial"/>
+                <w:sz w:val="20"/>
+                <w:szCs w:val="20"/>
+                <w:highlight w:val="green"/>
               </w:rPr>
               <w:lastRenderedPageBreak/>
               <w:t>Sonido18_p6.mp3</w:t>
@@ -2846,16 +2740,7 @@
                 <w:szCs w:val="20"/>
                 <w:highlight w:val="white"/>
               </w:rPr>
-              <w:t>Hay que tener cuidado ante la posible contaminación de la muestra al introducir alguna sonda de me</w:t>
-            </w:r>
-            <w:r>
-              <w:rPr>
-                <w:rFonts w:ascii="Arial" w:eastAsia="Arial" w:hAnsi="Arial" w:cs="Arial"/>
-                <w:sz w:val="20"/>
-                <w:szCs w:val="20"/>
-                <w:highlight w:val="white"/>
-              </w:rPr>
-              <w:t>dida, generalmente basadas en la toma de dos muestras idénticas para realizar en una de ellas la medida de los parámetros de conservación.</w:t>
+              <w:t>Hay que tener cuidado ante la posible contaminación de la muestra al introducir alguna sonda de medida, generalmente basadas en la toma de dos muestras idénticas para realizar en una de ellas la medida de los parámetros de conservación.</w:t>
             </w:r>
           </w:p>
           <w:p>
@@ -2884,13 +2769,15 @@
                 <w:rFonts w:ascii="Arial" w:eastAsia="Arial" w:hAnsi="Arial" w:cs="Arial"/>
                 <w:sz w:val="20"/>
                 <w:szCs w:val="20"/>
-              </w:rPr>
-            </w:pPr>
-            <w:r>
-              <w:rPr>
-                <w:rFonts w:ascii="Arial" w:eastAsia="Arial" w:hAnsi="Arial" w:cs="Arial"/>
-                <w:sz w:val="20"/>
-                <w:szCs w:val="20"/>
+                <w:highlight w:val="green"/>
+              </w:rPr>
+            </w:pPr>
+            <w:r>
+              <w:rPr>
+                <w:rFonts w:ascii="Arial" w:eastAsia="Arial" w:hAnsi="Arial" w:cs="Arial"/>
+                <w:sz w:val="20"/>
+                <w:szCs w:val="20"/>
+                <w:highlight w:val="green"/>
               </w:rPr>
               <w:t>Sonido19_ p7.mp3</w:t>
             </w:r>
@@ -2937,15 +2824,7 @@
                 <w:sz w:val="20"/>
                 <w:szCs w:val="20"/>
               </w:rPr>
-              <w:t>Es importante tener en cuenta que el potencial cambio de agua entre la muestra y la</w:t>
-            </w:r>
-            <w:r>
-              <w:rPr>
-                <w:rFonts w:ascii="Arial" w:eastAsia="Arial" w:hAnsi="Arial" w:cs="Arial"/>
-                <w:sz w:val="20"/>
-                <w:szCs w:val="20"/>
-              </w:rPr>
-              <w:t xml:space="preserve"> atmósfera (se refiere al vapor de agua contenida en el aire) podría afectar la composición de la muestra, esto sin importar el método analítico que se use posteriormente.</w:t>
+              <w:t>Es importante tener en cuenta que el potencial cambio de agua entre la muestra y la atmósfera (se refiere al vapor de agua contenida en el aire) podría afectar la composición de la muestra, esto sin importar el método analítico que se use posteriormente.</w:t>
             </w:r>
           </w:p>
           <w:p>
@@ -2984,15 +2863,7 @@
                 <w:sz w:val="20"/>
                 <w:szCs w:val="20"/>
               </w:rPr>
-              <w:t> en una determinación gravimétrica, puede ser causa de error el intercambio</w:t>
-            </w:r>
-            <w:r>
-              <w:rPr>
-                <w:rFonts w:ascii="Arial" w:eastAsia="Arial" w:hAnsi="Arial" w:cs="Arial"/>
-                <w:sz w:val="20"/>
-                <w:szCs w:val="20"/>
-              </w:rPr>
-              <w:t xml:space="preserve"> de agua entre el precipitado y la atmósfera.</w:t>
+              <w:t> en una determinación gravimétrica, puede ser causa de error el intercambio de agua entre el precipitado y la atmósfera.</w:t>
             </w:r>
           </w:p>
           <w:p>
@@ -3053,16 +2924,7 @@
                 <w:sz w:val="20"/>
                 <w:szCs w:val="20"/>
               </w:rPr>
-              <w:t>Pase el</w:t>
-            </w:r>
-            <w:r>
-              <w:rPr>
-                <w:rFonts w:ascii="Arial" w:eastAsia="Arial" w:hAnsi="Arial" w:cs="Arial"/>
-                <w:b/>
-                <w:sz w:val="20"/>
-                <w:szCs w:val="20"/>
-              </w:rPr>
-              <w:t xml:space="preserve"> mouse por cada tipo de secado</w:t>
+              <w:t>Pase el mouse por cada tipo de secado</w:t>
             </w:r>
           </w:p>
           <w:p>
@@ -3091,13 +2953,15 @@
                 <w:rFonts w:ascii="Arial" w:eastAsia="Arial" w:hAnsi="Arial" w:cs="Arial"/>
                 <w:sz w:val="20"/>
                 <w:szCs w:val="20"/>
-              </w:rPr>
-            </w:pPr>
-            <w:r>
-              <w:rPr>
-                <w:rFonts w:ascii="Arial" w:eastAsia="Arial" w:hAnsi="Arial" w:cs="Arial"/>
-                <w:sz w:val="20"/>
-                <w:szCs w:val="20"/>
+                <w:highlight w:val="green"/>
+              </w:rPr>
+            </w:pPr>
+            <w:r>
+              <w:rPr>
+                <w:rFonts w:ascii="Arial" w:eastAsia="Arial" w:hAnsi="Arial" w:cs="Arial"/>
+                <w:sz w:val="20"/>
+                <w:szCs w:val="20"/>
+                <w:highlight w:val="green"/>
               </w:rPr>
               <w:t>Sonido20_p8.mp3</w:t>
             </w:r>
@@ -3146,26 +3010,96 @@
                 <w:szCs w:val="20"/>
                 <w:highlight w:val="white"/>
               </w:rPr>
-              <w:t>Los ensayos por vía seca se denominan así porque se realizan sobre la sustancia “seca”, es decir, sin ponerla en disolución. Este método se lleva a cabo según dos procedimientos</w:t>
-            </w:r>
-            <w:r>
+              <w:t>Los ensayos por vía seca se denominan así porque se realizan sobre la sustancia “seca”, es decir, sin ponerla en disolución. Este método se lleva a cabo según dos procedimientos:</w:t>
+            </w:r>
+          </w:p>
+          <w:p>
+            <w:pPr>
+              <w:spacing w:line="276" w:lineRule="auto"/>
+              <w:jc w:val="both"/>
+              <w:rPr>
+                <w:rFonts w:ascii="Arial" w:eastAsia="Arial" w:hAnsi="Arial" w:cs="Arial"/>
+                <w:sz w:val="20"/>
+                <w:szCs w:val="20"/>
+              </w:rPr>
+            </w:pPr>
+          </w:p>
+          <w:p>
+            <w:pPr>
+              <w:spacing w:line="276" w:lineRule="auto"/>
+              <w:jc w:val="both"/>
+              <w:rPr>
+                <w:rFonts w:ascii="Arial" w:eastAsia="Arial" w:hAnsi="Arial" w:cs="Arial"/>
+                <w:b/>
+                <w:sz w:val="20"/>
+                <w:szCs w:val="20"/>
+              </w:rPr>
+            </w:pPr>
+            <w:r>
+              <w:rPr>
+                <w:rFonts w:ascii="Arial" w:eastAsia="Arial" w:hAnsi="Arial" w:cs="Arial"/>
+                <w:b/>
+                <w:sz w:val="20"/>
+                <w:szCs w:val="20"/>
+              </w:rPr>
+              <w:t>Elevadas temperaturas</w:t>
+            </w:r>
+          </w:p>
+          <w:p>
+            <w:pPr>
+              <w:spacing w:line="276" w:lineRule="auto"/>
+              <w:jc w:val="both"/>
               <w:rPr>
                 <w:rFonts w:ascii="Arial" w:eastAsia="Arial" w:hAnsi="Arial" w:cs="Arial"/>
                 <w:sz w:val="20"/>
                 <w:szCs w:val="20"/>
                 <w:highlight w:val="white"/>
               </w:rPr>
-              <w:t>:</w:t>
-            </w:r>
-          </w:p>
-          <w:p>
-            <w:pPr>
-              <w:spacing w:line="276" w:lineRule="auto"/>
-              <w:jc w:val="both"/>
-              <w:rPr>
-                <w:rFonts w:ascii="Arial" w:eastAsia="Arial" w:hAnsi="Arial" w:cs="Arial"/>
-                <w:sz w:val="20"/>
-                <w:szCs w:val="20"/>
+            </w:pPr>
+            <w:r>
+              <w:rPr>
+                <w:rFonts w:ascii="Arial" w:eastAsia="Arial" w:hAnsi="Arial" w:cs="Arial"/>
+                <w:sz w:val="20"/>
+                <w:szCs w:val="20"/>
+                <w:highlight w:val="white"/>
+              </w:rPr>
+              <w:t>Este procedimiento se realiza en un horno mufla, como el que se ve en la imagen, el cual puede llegar a temperaturas hasta de 1200°C. Este método se caracteriza por su simplicidad.</w:t>
+            </w:r>
+            <w:r>
+              <w:rPr>
+                <w:rFonts w:ascii="Arial" w:eastAsia="Arial" w:hAnsi="Arial" w:cs="Arial"/>
+                <w:sz w:val="20"/>
+                <w:szCs w:val="20"/>
+              </w:rPr>
+              <w:br/>
+            </w:r>
+            <w:r>
+              <w:rPr>
+                <w:rFonts w:ascii="Arial" w:eastAsia="Arial" w:hAnsi="Arial" w:cs="Arial"/>
+                <w:sz w:val="20"/>
+                <w:szCs w:val="20"/>
+              </w:rPr>
+              <w:br/>
+            </w:r>
+            <w:r>
+              <w:rPr>
+                <w:rFonts w:ascii="Arial" w:eastAsia="Arial" w:hAnsi="Arial" w:cs="Arial"/>
+                <w:sz w:val="20"/>
+                <w:szCs w:val="20"/>
+                <w:highlight w:val="white"/>
+              </w:rPr>
+              <w:t>Dentro de sus desventajas están las pérdidas por volatilización, largos tiempos de calcinación y contaminación causada por las impurezas introducidas por el aire y el contenedor empleado para la calcinación.</w:t>
+            </w:r>
+          </w:p>
+          <w:p>
+            <w:pPr>
+              <w:spacing w:line="276" w:lineRule="auto"/>
+              <w:jc w:val="both"/>
+              <w:rPr>
+                <w:rFonts w:ascii="Arial" w:eastAsia="Arial" w:hAnsi="Arial" w:cs="Arial"/>
+                <w:sz w:val="20"/>
+                <w:szCs w:val="20"/>
+                <w:highlight w:val="white"/>
               </w:rPr>
             </w:pPr>
           </w:p>
@@ -3187,85 +3121,6 @@
                 <w:sz w:val="20"/>
                 <w:szCs w:val="20"/>
               </w:rPr>
-              <w:t>Elevadas temperaturas</w:t>
-            </w:r>
-          </w:p>
-          <w:p>
-            <w:pPr>
-              <w:spacing w:line="276" w:lineRule="auto"/>
-              <w:jc w:val="both"/>
-              <w:rPr>
-                <w:rFonts w:ascii="Arial" w:eastAsia="Arial" w:hAnsi="Arial" w:cs="Arial"/>
-                <w:sz w:val="20"/>
-                <w:szCs w:val="20"/>
-                <w:highlight w:val="white"/>
-              </w:rPr>
-            </w:pPr>
-            <w:r>
-              <w:rPr>
-                <w:rFonts w:ascii="Arial" w:eastAsia="Arial" w:hAnsi="Arial" w:cs="Arial"/>
-                <w:sz w:val="20"/>
-                <w:szCs w:val="20"/>
-                <w:highlight w:val="white"/>
-              </w:rPr>
-              <w:t>Este procedimiento se realiza en un horno mufla, como el que se ve en la imagen, el cual puede llegar a temperaturas hasta de 1200°C. Este método se caracteriza por su simplicidad.</w:t>
-            </w:r>
-            <w:r>
-              <w:rPr>
-                <w:rFonts w:ascii="Arial" w:eastAsia="Arial" w:hAnsi="Arial" w:cs="Arial"/>
-                <w:sz w:val="20"/>
-                <w:szCs w:val="20"/>
-              </w:rPr>
-              <w:br/>
-            </w:r>
-            <w:r>
-              <w:rPr>
-                <w:rFonts w:ascii="Arial" w:eastAsia="Arial" w:hAnsi="Arial" w:cs="Arial"/>
-                <w:sz w:val="20"/>
-                <w:szCs w:val="20"/>
-              </w:rPr>
-              <w:br/>
-            </w:r>
-            <w:r>
-              <w:rPr>
-                <w:rFonts w:ascii="Arial" w:eastAsia="Arial" w:hAnsi="Arial" w:cs="Arial"/>
-                <w:sz w:val="20"/>
-                <w:szCs w:val="20"/>
-                <w:highlight w:val="white"/>
-              </w:rPr>
-              <w:t>Dentro de sus desventajas están las pérdidas por volatilización, largos tiempos de calcinación y contaminación causada por las impurezas introducidas por el aire y el contenedor empleado para la calcinación.</w:t>
-            </w:r>
-          </w:p>
-          <w:p>
-            <w:pPr>
-              <w:spacing w:line="276" w:lineRule="auto"/>
-              <w:jc w:val="both"/>
-              <w:rPr>
-                <w:rFonts w:ascii="Arial" w:eastAsia="Arial" w:hAnsi="Arial" w:cs="Arial"/>
-                <w:sz w:val="20"/>
-                <w:szCs w:val="20"/>
-                <w:highlight w:val="white"/>
-              </w:rPr>
-            </w:pPr>
-          </w:p>
-          <w:p>
-            <w:pPr>
-              <w:spacing w:line="276" w:lineRule="auto"/>
-              <w:jc w:val="both"/>
-              <w:rPr>
-                <w:rFonts w:ascii="Arial" w:eastAsia="Arial" w:hAnsi="Arial" w:cs="Arial"/>
-                <w:b/>
-                <w:sz w:val="20"/>
-                <w:szCs w:val="20"/>
-              </w:rPr>
-            </w:pPr>
-            <w:r>
-              <w:rPr>
-                <w:rFonts w:ascii="Arial" w:eastAsia="Arial" w:hAnsi="Arial" w:cs="Arial"/>
-                <w:b/>
-                <w:sz w:val="20"/>
-                <w:szCs w:val="20"/>
-              </w:rPr>
               <w:t>Bajas temperaturas</w:t>
             </w:r>
           </w:p>
@@ -3285,15 +3140,7 @@
                 <w:sz w:val="20"/>
                 <w:szCs w:val="20"/>
               </w:rPr>
-              <w:t xml:space="preserve">Este procedimiento se puede </w:t>
-            </w:r>
-            <w:r>
-              <w:rPr>
-                <w:rFonts w:ascii="Arial" w:eastAsia="Arial" w:hAnsi="Arial" w:cs="Arial"/>
-                <w:sz w:val="20"/>
-                <w:szCs w:val="20"/>
-              </w:rPr>
-              <w:t>realizar con un crisol dispuesto sobre triángulo de porcelana, como se muestra en la imagen, y es sometido a calcinación a baja temperatura sobre mechero.</w:t>
+              <w:t>Este procedimiento se puede realizar con un crisol dispuesto sobre triángulo de porcelana, como se muestra en la imagen, y es sometido a calcinación a baja temperatura sobre mechero.</w:t>
             </w:r>
           </w:p>
           <w:p>
@@ -3324,15 +3171,7 @@
                 <w:szCs w:val="20"/>
               </w:rPr>
               <w:lastRenderedPageBreak/>
-              <w:t>Se caracteriza por ser utilizado en aquellos casos en que se desea evitar pérdidas de elementos volá</w:t>
-            </w:r>
-            <w:r>
-              <w:rPr>
-                <w:rFonts w:ascii="Arial" w:eastAsia="Arial" w:hAnsi="Arial" w:cs="Arial"/>
-                <w:sz w:val="20"/>
-                <w:szCs w:val="20"/>
-              </w:rPr>
-              <w:t>tiles.</w:t>
+              <w:t>Se caracteriza por ser utilizado en aquellos casos en que se desea evitar pérdidas de elementos volátiles.</w:t>
             </w:r>
           </w:p>
           <w:p>
@@ -3362,13 +3201,15 @@
                 <w:rFonts w:ascii="Arial" w:eastAsia="Arial" w:hAnsi="Arial" w:cs="Arial"/>
                 <w:sz w:val="20"/>
                 <w:szCs w:val="20"/>
-              </w:rPr>
-            </w:pPr>
-            <w:r>
-              <w:rPr>
-                <w:rFonts w:ascii="Arial" w:eastAsia="Arial" w:hAnsi="Arial" w:cs="Arial"/>
-                <w:sz w:val="20"/>
-                <w:szCs w:val="20"/>
+                <w:highlight w:val="green"/>
+              </w:rPr>
+            </w:pPr>
+            <w:r>
+              <w:rPr>
+                <w:rFonts w:ascii="Arial" w:eastAsia="Arial" w:hAnsi="Arial" w:cs="Arial"/>
+                <w:sz w:val="20"/>
+                <w:szCs w:val="20"/>
+                <w:highlight w:val="green"/>
               </w:rPr>
               <w:lastRenderedPageBreak/>
               <w:t>Sonido21_p9.mp3</w:t>
@@ -3427,23 +3268,7 @@
                 <w:sz w:val="20"/>
                 <w:szCs w:val="20"/>
               </w:rPr>
-              <w:t xml:space="preserve">Estos procedimientos incluyen la descomposición de muestras empleando ácidos oxidantes, solos o en mezclas, en sistemas abiertos a presión atmosférica o en sistemas cerrados bajo presión controlada. </w:t>
-            </w:r>
-            <w:r>
-              <w:rPr>
-                <w:rFonts w:ascii="Arial" w:eastAsia="Arial" w:hAnsi="Arial" w:cs="Arial"/>
-                <w:sz w:val="20"/>
-                <w:szCs w:val="20"/>
-              </w:rPr>
-              <w:t>Esto último se hace con el fin de emplear temperaturas mayores que aquellas correspondientes al punto de ebullición de los reactivos y originar presiones elevadas que aceleran el proceso. Se suelen emplear, además, agentes oxidantes auxiliares, tal es el c</w:t>
-            </w:r>
-            <w:r>
-              <w:rPr>
-                <w:rFonts w:ascii="Arial" w:eastAsia="Arial" w:hAnsi="Arial" w:cs="Arial"/>
-                <w:sz w:val="20"/>
-                <w:szCs w:val="20"/>
-              </w:rPr>
-              <w:t>aso del peróxido de hidrógeno, los que destruyen la materia orgánica transformando la muestra en un residuo compuesto por sales que son fácilmente solubles en ácidos diluidos.</w:t>
+              <w:t>Estos procedimientos incluyen la descomposición de muestras empleando ácidos oxidantes, solos o en mezclas, en sistemas abiertos a presión atmosférica o en sistemas cerrados bajo presión controlada. Esto último se hace con el fin de emplear temperaturas mayores que aquellas correspondientes al punto de ebullición de los reactivos y originar presiones elevadas que aceleran el proceso. Se suelen emplear, además, agentes oxidantes auxiliares, tal es el caso del peróxido de hidrógeno, los que destruyen la materia orgánica transformando la muestra en un residuo compuesto por sales que son fácilmente solubles en ácidos diluidos.</w:t>
             </w:r>
           </w:p>
           <w:p>
@@ -3472,13 +3297,15 @@
                 <w:rFonts w:ascii="Arial" w:eastAsia="Arial" w:hAnsi="Arial" w:cs="Arial"/>
                 <w:sz w:val="20"/>
                 <w:szCs w:val="20"/>
-              </w:rPr>
-            </w:pPr>
-            <w:r>
-              <w:rPr>
-                <w:rFonts w:ascii="Arial" w:eastAsia="Arial" w:hAnsi="Arial" w:cs="Arial"/>
-                <w:sz w:val="20"/>
-                <w:szCs w:val="20"/>
+                <w:highlight w:val="green"/>
+              </w:rPr>
+            </w:pPr>
+            <w:r>
+              <w:rPr>
+                <w:rFonts w:ascii="Arial" w:eastAsia="Arial" w:hAnsi="Arial" w:cs="Arial"/>
+                <w:sz w:val="20"/>
+                <w:szCs w:val="20"/>
+                <w:highlight w:val="green"/>
               </w:rPr>
               <w:t>Sonido22_p10</w:t>
             </w:r>
@@ -3506,16 +3333,7 @@
                 <w:sz w:val="20"/>
                 <w:szCs w:val="20"/>
               </w:rPr>
-              <w:t>Etapa E: destrucción de la materia orgánica y solubilización de m</w:t>
-            </w:r>
-            <w:r>
-              <w:rPr>
-                <w:rFonts w:ascii="Arial" w:eastAsia="Arial" w:hAnsi="Arial" w:cs="Arial"/>
-                <w:b/>
-                <w:sz w:val="20"/>
-                <w:szCs w:val="20"/>
-              </w:rPr>
-              <w:t>uestras</w:t>
+              <w:t>Etapa E: destrucción de la materia orgánica y solubilización de muestras</w:t>
             </w:r>
           </w:p>
           <w:p>
@@ -3535,25 +3353,7 @@
                 <w:szCs w:val="20"/>
                 <w:highlight w:val="white"/>
               </w:rPr>
-              <w:t>Antes de realizar cualquier procedimiento con una muestra es necesario llevarla a condiciones adecuadas. La solubilización de la muestra es una operación que, en la mayoría de los análisis, debe realizarse. Cuando se analizan compuestos inorgánicos</w:t>
-            </w:r>
-            <w:r>
-              <w:rPr>
-                <w:rFonts w:ascii="Arial" w:eastAsia="Arial" w:hAnsi="Arial" w:cs="Arial"/>
-                <w:sz w:val="20"/>
-                <w:szCs w:val="20"/>
-                <w:highlight w:val="white"/>
-              </w:rPr>
-              <w:t xml:space="preserve"> se debe realizar otra operación previa al análisis, es la eliminación de compuestos orgánicos que en muchos casos los acompañan e interfieren en los ensayos de dichas sustancias inorgánicas. A continuación, conocerás todo lo que se debe tener en cuenta pa</w:t>
-            </w:r>
-            <w:r>
-              <w:rPr>
-                <w:rFonts w:ascii="Arial" w:eastAsia="Arial" w:hAnsi="Arial" w:cs="Arial"/>
-                <w:sz w:val="20"/>
-                <w:szCs w:val="20"/>
-                <w:highlight w:val="white"/>
-              </w:rPr>
-              <w:t>ra la destrucción de la materia orgánica.</w:t>
+              <w:t>Antes de realizar cualquier procedimiento con una muestra es necesario llevarla a condiciones adecuadas. La solubilización de la muestra es una operación que, en la mayoría de los análisis, debe realizarse. Cuando se analizan compuestos inorgánicos se debe realizar otra operación previa al análisis, es la eliminación de compuestos orgánicos que en muchos casos los acompañan e interfieren en los ensayos de dichas sustancias inorgánicas. A continuación, conocerás todo lo que se debe tener en cuenta para la destrucción de la materia orgánica.</w:t>
             </w:r>
           </w:p>
           <w:p>
@@ -3583,13 +3383,15 @@
                 <w:rFonts w:ascii="Arial" w:eastAsia="Arial" w:hAnsi="Arial" w:cs="Arial"/>
                 <w:sz w:val="20"/>
                 <w:szCs w:val="20"/>
-              </w:rPr>
-            </w:pPr>
-            <w:r>
-              <w:rPr>
-                <w:rFonts w:ascii="Arial" w:eastAsia="Arial" w:hAnsi="Arial" w:cs="Arial"/>
-                <w:sz w:val="20"/>
-                <w:szCs w:val="20"/>
+                <w:highlight w:val="green"/>
+              </w:rPr>
+            </w:pPr>
+            <w:r>
+              <w:rPr>
+                <w:rFonts w:ascii="Arial" w:eastAsia="Arial" w:hAnsi="Arial" w:cs="Arial"/>
+                <w:sz w:val="20"/>
+                <w:szCs w:val="20"/>
+                <w:highlight w:val="green"/>
               </w:rPr>
               <w:t>Sonido23_p11</w:t>
             </w:r>
@@ -3638,46 +3440,61 @@
                 <w:szCs w:val="20"/>
                 <w:highlight w:val="white"/>
               </w:rPr>
-              <w:t>Esta técnica consiste en un análisis químico utilizado para concentrar sustancias volátiles presentes en diferentes muestras. El objetivo de la preconcentración consiste en aumentar la concentración de estas sustancias volátiles, la cual habitualmente se e</w:t>
-            </w:r>
-            <w:r>
+              <w:t>Esta técnica consiste en un análisis químico utilizado para concentrar sustancias volátiles presentes en diferentes muestras. El objetivo de la preconcentración consiste en aumentar la concentración de estas sustancias volátiles, la cual habitualmente se encuentra por debajo del límite de detección de la técnica, y así facilitar su análisis.</w:t>
+            </w:r>
+          </w:p>
+          <w:p>
+            <w:pPr>
+              <w:spacing w:line="276" w:lineRule="auto"/>
+              <w:jc w:val="both"/>
               <w:rPr>
                 <w:rFonts w:ascii="Arial" w:eastAsia="Arial" w:hAnsi="Arial" w:cs="Arial"/>
                 <w:sz w:val="20"/>
                 <w:szCs w:val="20"/>
                 <w:highlight w:val="white"/>
               </w:rPr>
-              <w:t>ncuentra por debajo del límite de detección de la técnica, y así facilitar su análisis.</w:t>
-            </w:r>
-          </w:p>
-          <w:p>
-            <w:pPr>
-              <w:spacing w:line="276" w:lineRule="auto"/>
-              <w:jc w:val="both"/>
+            </w:pPr>
+            <w:r>
+              <w:rPr>
+                <w:rFonts w:ascii="Arial" w:eastAsia="Arial" w:hAnsi="Arial" w:cs="Arial"/>
+                <w:sz w:val="20"/>
+                <w:szCs w:val="20"/>
+              </w:rPr>
+              <w:br/>
+            </w:r>
+            <w:r>
               <w:rPr>
                 <w:rFonts w:ascii="Arial" w:eastAsia="Arial" w:hAnsi="Arial" w:cs="Arial"/>
                 <w:sz w:val="20"/>
                 <w:szCs w:val="20"/>
                 <w:highlight w:val="white"/>
               </w:rPr>
-            </w:pPr>
-            <w:r>
-              <w:rPr>
-                <w:rFonts w:ascii="Arial" w:eastAsia="Arial" w:hAnsi="Arial" w:cs="Arial"/>
-                <w:sz w:val="20"/>
-                <w:szCs w:val="20"/>
-              </w:rPr>
-              <w:br/>
-            </w:r>
-            <w:r>
+              <w:t xml:space="preserve">A pesar de los recientes avances en la instrumentación analítica, es aún necesario emplear métodos de separación y preconcentración previo al paso determinante, los cuales consumen tiempo y constituyen fuentes de errores (por pérdida o contaminación) y deben ser usados sólo cuando sean necesarios. </w:t>
+            </w:r>
+          </w:p>
+          <w:p>
+            <w:pPr>
+              <w:spacing w:line="276" w:lineRule="auto"/>
+              <w:jc w:val="both"/>
               <w:rPr>
                 <w:rFonts w:ascii="Arial" w:eastAsia="Arial" w:hAnsi="Arial" w:cs="Arial"/>
                 <w:sz w:val="20"/>
                 <w:szCs w:val="20"/>
                 <w:highlight w:val="white"/>
               </w:rPr>
-              <w:t xml:space="preserve">A pesar de los recientes avances en la instrumentación analítica, es aún necesario emplear métodos de separación y preconcentración previo al paso </w:t>
-            </w:r>
+            </w:pPr>
+          </w:p>
+          <w:p>
+            <w:pPr>
+              <w:spacing w:line="276" w:lineRule="auto"/>
+              <w:jc w:val="both"/>
+              <w:rPr>
+                <w:rFonts w:ascii="Arial" w:eastAsia="Arial" w:hAnsi="Arial" w:cs="Arial"/>
+                <w:b/>
+                <w:sz w:val="20"/>
+                <w:szCs w:val="20"/>
+              </w:rPr>
+            </w:pPr>
             <w:r>
               <w:rPr>
                 <w:rFonts w:ascii="Arial" w:eastAsia="Arial" w:hAnsi="Arial" w:cs="Arial"/>
@@ -3685,85 +3502,7 @@
                 <w:szCs w:val="20"/>
                 <w:highlight w:val="white"/>
               </w:rPr>
-              <w:t>determinante</w:t>
-            </w:r>
-            <w:r>
-              <w:rPr>
-                <w:rFonts w:ascii="Arial" w:eastAsia="Arial" w:hAnsi="Arial" w:cs="Arial"/>
-                <w:sz w:val="20"/>
-                <w:szCs w:val="20"/>
-                <w:highlight w:val="white"/>
-              </w:rPr>
-              <w:t>, los cu</w:t>
-            </w:r>
-            <w:r>
-              <w:rPr>
-                <w:rFonts w:ascii="Arial" w:eastAsia="Arial" w:hAnsi="Arial" w:cs="Arial"/>
-                <w:sz w:val="20"/>
-                <w:szCs w:val="20"/>
-                <w:highlight w:val="white"/>
-              </w:rPr>
-              <w:t xml:space="preserve">ales consumen tiempo y constituyen fuentes de errores (por pérdida o contaminación) y deben ser usados </w:t>
-            </w:r>
-            <w:r>
-              <w:rPr>
-                <w:rFonts w:ascii="Arial" w:eastAsia="Arial" w:hAnsi="Arial" w:cs="Arial"/>
-                <w:sz w:val="20"/>
-                <w:szCs w:val="20"/>
-                <w:highlight w:val="white"/>
-              </w:rPr>
-              <w:t>sólo</w:t>
-            </w:r>
-            <w:r>
-              <w:rPr>
-                <w:rFonts w:ascii="Arial" w:eastAsia="Arial" w:hAnsi="Arial" w:cs="Arial"/>
-                <w:sz w:val="20"/>
-                <w:szCs w:val="20"/>
-                <w:highlight w:val="white"/>
-              </w:rPr>
-              <w:t xml:space="preserve"> cuando sean necesarios. </w:t>
-            </w:r>
-          </w:p>
-          <w:p>
-            <w:pPr>
-              <w:spacing w:line="276" w:lineRule="auto"/>
-              <w:jc w:val="both"/>
-              <w:rPr>
-                <w:rFonts w:ascii="Arial" w:eastAsia="Arial" w:hAnsi="Arial" w:cs="Arial"/>
-                <w:sz w:val="20"/>
-                <w:szCs w:val="20"/>
-                <w:highlight w:val="white"/>
-              </w:rPr>
-            </w:pPr>
-          </w:p>
-          <w:p>
-            <w:pPr>
-              <w:spacing w:line="276" w:lineRule="auto"/>
-              <w:jc w:val="both"/>
-              <w:rPr>
-                <w:rFonts w:ascii="Arial" w:eastAsia="Arial" w:hAnsi="Arial" w:cs="Arial"/>
-                <w:b/>
-                <w:sz w:val="20"/>
-                <w:szCs w:val="20"/>
-              </w:rPr>
-            </w:pPr>
-            <w:r>
-              <w:rPr>
-                <w:rFonts w:ascii="Arial" w:eastAsia="Arial" w:hAnsi="Arial" w:cs="Arial"/>
-                <w:sz w:val="20"/>
-                <w:szCs w:val="20"/>
-                <w:highlight w:val="white"/>
-              </w:rPr>
-              <w:t>El motivo de emplear estos métodos es llevar la concentración de un elemento en el estado de traza a un nivel detectable y</w:t>
-            </w:r>
-            <w:r>
-              <w:rPr>
-                <w:rFonts w:ascii="Arial" w:eastAsia="Arial" w:hAnsi="Arial" w:cs="Arial"/>
-                <w:sz w:val="20"/>
-                <w:szCs w:val="20"/>
-                <w:highlight w:val="white"/>
-              </w:rPr>
-              <w:t>/o separarlo de sustancias interferentes.</w:t>
+              <w:t>El motivo de emplear estos métodos es llevar la concentración de un elemento en el estado de traza a un nivel detectable y/o separarlo de sustancias interferentes.</w:t>
             </w:r>
             <w:r>
               <w:rPr>
@@ -3798,13 +3537,15 @@
                 <w:rFonts w:ascii="Arial" w:eastAsia="Arial" w:hAnsi="Arial" w:cs="Arial"/>
                 <w:sz w:val="20"/>
                 <w:szCs w:val="20"/>
-              </w:rPr>
-            </w:pPr>
-            <w:r>
-              <w:rPr>
-                <w:rFonts w:ascii="Arial" w:eastAsia="Arial" w:hAnsi="Arial" w:cs="Arial"/>
-                <w:sz w:val="20"/>
-                <w:szCs w:val="20"/>
+                <w:highlight w:val="green"/>
+              </w:rPr>
+            </w:pPr>
+            <w:r>
+              <w:rPr>
+                <w:rFonts w:ascii="Arial" w:eastAsia="Arial" w:hAnsi="Arial" w:cs="Arial"/>
+                <w:sz w:val="20"/>
+                <w:szCs w:val="20"/>
+                <w:highlight w:val="green"/>
               </w:rPr>
               <w:t>Sonido24_p12.mp3</w:t>
             </w:r>
@@ -3885,7 +3626,6 @@
                 <w:highlight w:val="white"/>
               </w:rPr>
             </w:pPr>
-            <w:proofErr w:type="gramStart"/>
             <w:r>
               <w:rPr>
                 <w:rFonts w:ascii="Arial" w:eastAsia="Arial" w:hAnsi="Arial" w:cs="Arial"/>
@@ -3894,9 +3634,41 @@
                 <w:szCs w:val="20"/>
                 <w:highlight w:val="white"/>
               </w:rPr>
-              <w:t>Extracción líquido</w:t>
-            </w:r>
-            <w:proofErr w:type="gramEnd"/>
+              <w:t>Extracción líquido – líquido simple:</w:t>
+            </w:r>
+            <w:r>
+              <w:rPr>
+                <w:rFonts w:ascii="Arial" w:eastAsia="Arial" w:hAnsi="Arial" w:cs="Arial"/>
+                <w:sz w:val="20"/>
+                <w:szCs w:val="20"/>
+                <w:highlight w:val="white"/>
+              </w:rPr>
+              <w:t xml:space="preserve"> es un método muy útil para separar componentes de una mezcla. Su éxito depende de la diferencia de solubilidad del compuesto a extraer en dos disolventes diferentes.</w:t>
+            </w:r>
+          </w:p>
+          <w:p>
+            <w:pPr>
+              <w:spacing w:line="276" w:lineRule="auto"/>
+              <w:jc w:val="both"/>
+              <w:rPr>
+                <w:rFonts w:ascii="Arial" w:eastAsia="Arial" w:hAnsi="Arial" w:cs="Arial"/>
+                <w:sz w:val="20"/>
+                <w:szCs w:val="20"/>
+                <w:highlight w:val="white"/>
+              </w:rPr>
+            </w:pPr>
+          </w:p>
+          <w:p>
+            <w:pPr>
+              <w:spacing w:line="276" w:lineRule="auto"/>
+              <w:jc w:val="both"/>
+              <w:rPr>
+                <w:rFonts w:ascii="Arial" w:eastAsia="Arial" w:hAnsi="Arial" w:cs="Arial"/>
+                <w:sz w:val="20"/>
+                <w:szCs w:val="20"/>
+                <w:highlight w:val="white"/>
+              </w:rPr>
+            </w:pPr>
             <w:r>
               <w:rPr>
                 <w:rFonts w:ascii="Arial" w:eastAsia="Arial" w:hAnsi="Arial" w:cs="Arial"/>
@@ -3905,7 +3677,7 @@
                 <w:szCs w:val="20"/>
                 <w:highlight w:val="white"/>
               </w:rPr>
-              <w:t xml:space="preserve"> – líquido simple:</w:t>
+              <w:t>Extracción líquido – líquido continua:</w:t>
             </w:r>
             <w:r>
               <w:rPr>
@@ -3914,71 +3686,7 @@
                 <w:szCs w:val="20"/>
                 <w:highlight w:val="white"/>
               </w:rPr>
-              <w:t xml:space="preserve"> es un método muy útil para separar componentes de una mezcla. Su éxito depende de la diferencia de solubilidad del compuesto a extraer en dos disolventes diferentes.</w:t>
-            </w:r>
-          </w:p>
-          <w:p>
-            <w:pPr>
-              <w:spacing w:line="276" w:lineRule="auto"/>
-              <w:jc w:val="both"/>
-              <w:rPr>
-                <w:rFonts w:ascii="Arial" w:eastAsia="Arial" w:hAnsi="Arial" w:cs="Arial"/>
-                <w:sz w:val="20"/>
-                <w:szCs w:val="20"/>
-                <w:highlight w:val="white"/>
-              </w:rPr>
-            </w:pPr>
-          </w:p>
-          <w:p>
-            <w:pPr>
-              <w:spacing w:line="276" w:lineRule="auto"/>
-              <w:jc w:val="both"/>
-              <w:rPr>
-                <w:rFonts w:ascii="Arial" w:eastAsia="Arial" w:hAnsi="Arial" w:cs="Arial"/>
-                <w:sz w:val="20"/>
-                <w:szCs w:val="20"/>
-                <w:highlight w:val="white"/>
-              </w:rPr>
-            </w:pPr>
-            <w:proofErr w:type="gramStart"/>
-            <w:r>
-              <w:rPr>
-                <w:rFonts w:ascii="Arial" w:eastAsia="Arial" w:hAnsi="Arial" w:cs="Arial"/>
-                <w:b/>
-                <w:sz w:val="20"/>
-                <w:szCs w:val="20"/>
-                <w:highlight w:val="white"/>
-              </w:rPr>
-              <w:t>Extracción líquido</w:t>
-            </w:r>
-            <w:proofErr w:type="gramEnd"/>
-            <w:r>
-              <w:rPr>
-                <w:rFonts w:ascii="Arial" w:eastAsia="Arial" w:hAnsi="Arial" w:cs="Arial"/>
-                <w:b/>
-                <w:sz w:val="20"/>
-                <w:szCs w:val="20"/>
-                <w:highlight w:val="white"/>
-              </w:rPr>
-              <w:t xml:space="preserve"> – líquido continua:</w:t>
-            </w:r>
-            <w:r>
-              <w:rPr>
-                <w:rFonts w:ascii="Arial" w:eastAsia="Arial" w:hAnsi="Arial" w:cs="Arial"/>
-                <w:sz w:val="20"/>
-                <w:szCs w:val="20"/>
-                <w:highlight w:val="white"/>
-              </w:rPr>
-              <w:t xml:space="preserve"> es un método que se utiliza cuando el reparto del</w:t>
-            </w:r>
-            <w:r>
-              <w:rPr>
-                <w:rFonts w:ascii="Arial" w:eastAsia="Arial" w:hAnsi="Arial" w:cs="Arial"/>
-                <w:sz w:val="20"/>
-                <w:szCs w:val="20"/>
-                <w:highlight w:val="white"/>
-              </w:rPr>
-              <w:t xml:space="preserve"> compuesto a extraer en el disolvente de extracción, no es suficientemente favorable y la solubilidad del compuesto a extraer en los disolventes de extracción habituales, no es muy elevada.</w:t>
+              <w:t xml:space="preserve"> es un método que se utiliza cuando el reparto del compuesto a extraer en el disolvente de extracción, no es suficientemente favorable y la solubilidad del compuesto a extraer en los disolventes de extracción habituales, no es muy elevada.</w:t>
             </w:r>
           </w:p>
           <w:p>
@@ -4008,13 +3716,15 @@
                 <w:rFonts w:ascii="Arial" w:eastAsia="Arial" w:hAnsi="Arial" w:cs="Arial"/>
                 <w:sz w:val="20"/>
                 <w:szCs w:val="20"/>
-              </w:rPr>
-            </w:pPr>
-            <w:r>
-              <w:rPr>
-                <w:rFonts w:ascii="Arial" w:eastAsia="Arial" w:hAnsi="Arial" w:cs="Arial"/>
-                <w:sz w:val="20"/>
-                <w:szCs w:val="20"/>
+                <w:highlight w:val="green"/>
+              </w:rPr>
+            </w:pPr>
+            <w:r>
+              <w:rPr>
+                <w:rFonts w:ascii="Arial" w:eastAsia="Arial" w:hAnsi="Arial" w:cs="Arial"/>
+                <w:sz w:val="20"/>
+                <w:szCs w:val="20"/>
+                <w:highlight w:val="green"/>
               </w:rPr>
               <w:lastRenderedPageBreak/>
               <w:t>Sonido25_p13.mp3</w:t>
@@ -4074,59 +3784,123 @@
                 <w:szCs w:val="20"/>
                 <w:highlight w:val="white"/>
               </w:rPr>
-              <w:t>Uno de los aspectos más im</w:t>
-            </w:r>
-            <w:r>
+              <w:t>Uno de los aspectos más importantes para obtener resultados que brinden confiabilidad en un análisis es disponer de una submuestra que represente el lote que se va analizar. Es muy importante identificar y controlar los errores que podrían presentarse en el proceso y durante la manipulación de la muestra. La submuestra representa una porción de la muestra con el fin de mantener una cantidad de muestra origen intacta, para comparativos, posteriores análisis o reinicio de pruebas por error con la submuestra.</w:t>
+            </w:r>
+          </w:p>
+          <w:p>
+            <w:pPr>
+              <w:spacing w:line="276" w:lineRule="auto"/>
+              <w:jc w:val="both"/>
               <w:rPr>
                 <w:rFonts w:ascii="Arial" w:eastAsia="Arial" w:hAnsi="Arial" w:cs="Arial"/>
                 <w:sz w:val="20"/>
                 <w:szCs w:val="20"/>
                 <w:highlight w:val="white"/>
               </w:rPr>
-              <w:t>portantes para obtener resultados que brinden confiabilidad en un análisis es disponer de una submuestra que represente el lote que se va analizar. Es muy importante identificar y controlar los errores que podrían presentarse en el proceso y durante la man</w:t>
-            </w:r>
-            <w:r>
+            </w:pPr>
+          </w:p>
+          <w:p>
+            <w:pPr>
+              <w:spacing w:line="276" w:lineRule="auto"/>
+              <w:jc w:val="both"/>
               <w:rPr>
                 <w:rFonts w:ascii="Arial" w:eastAsia="Arial" w:hAnsi="Arial" w:cs="Arial"/>
                 <w:sz w:val="20"/>
                 <w:szCs w:val="20"/>
                 <w:highlight w:val="white"/>
               </w:rPr>
-              <w:t>ipulación de la muestra. La submuestra representa una porción de la muestra con el fin de mantener una cantidad de muestra origen intacta, para comparativos, posteriores análisis o reinicio de pruebas por error con la submuestra.</w:t>
-            </w:r>
-          </w:p>
-          <w:p>
-            <w:pPr>
-              <w:spacing w:line="276" w:lineRule="auto"/>
-              <w:jc w:val="both"/>
-              <w:rPr>
-                <w:rFonts w:ascii="Arial" w:eastAsia="Arial" w:hAnsi="Arial" w:cs="Arial"/>
+            </w:pPr>
+            <w:r>
+              <w:rPr>
+                <w:rFonts w:ascii="Arial" w:eastAsia="Arial" w:hAnsi="Arial" w:cs="Arial"/>
+                <w:b/>
                 <w:sz w:val="20"/>
                 <w:szCs w:val="20"/>
                 <w:highlight w:val="white"/>
               </w:rPr>
-            </w:pPr>
-          </w:p>
-          <w:p>
-            <w:pPr>
-              <w:spacing w:line="276" w:lineRule="auto"/>
-              <w:jc w:val="both"/>
+              <w:t>Ejemplo:</w:t>
+            </w:r>
+            <w:r>
               <w:rPr>
                 <w:rFonts w:ascii="Arial" w:eastAsia="Arial" w:hAnsi="Arial" w:cs="Arial"/>
                 <w:sz w:val="20"/>
                 <w:szCs w:val="20"/>
                 <w:highlight w:val="white"/>
               </w:rPr>
-            </w:pPr>
-            <w:r>
+              <w:t xml:space="preserve"> toma de submuestra para la estimación de carbono en cada rodaja tomada de varios tipos de árboles, para un estudio de determinación de biomasa y carbono.</w:t>
+            </w:r>
+          </w:p>
+          <w:p>
+            <w:pPr>
+              <w:spacing w:line="276" w:lineRule="auto"/>
+              <w:jc w:val="both"/>
+              <w:rPr>
+                <w:rFonts w:ascii="Arial" w:eastAsia="Arial" w:hAnsi="Arial" w:cs="Arial"/>
+                <w:sz w:val="20"/>
+                <w:szCs w:val="20"/>
+                <w:highlight w:val="white"/>
+              </w:rPr>
+            </w:pPr>
+          </w:p>
+          <w:p>
+            <w:pPr>
+              <w:spacing w:line="276" w:lineRule="auto"/>
+              <w:jc w:val="both"/>
               <w:rPr>
                 <w:rFonts w:ascii="Arial" w:eastAsia="Arial" w:hAnsi="Arial" w:cs="Arial"/>
                 <w:b/>
                 <w:sz w:val="20"/>
                 <w:szCs w:val="20"/>
+              </w:rPr>
+            </w:pPr>
+            <w:r>
+              <w:rPr>
+                <w:rFonts w:ascii="Arial" w:eastAsia="Arial" w:hAnsi="Arial" w:cs="Arial"/>
+                <w:b/>
+                <w:sz w:val="20"/>
+                <w:szCs w:val="20"/>
+              </w:rPr>
+              <w:t>Etapa H: adsorción</w:t>
+            </w:r>
+          </w:p>
+          <w:p>
+            <w:pPr>
+              <w:spacing w:line="276" w:lineRule="auto"/>
+              <w:jc w:val="both"/>
+              <w:rPr>
+                <w:rFonts w:ascii="Arial" w:eastAsia="Arial" w:hAnsi="Arial" w:cs="Arial"/>
+                <w:b/>
+                <w:sz w:val="20"/>
+                <w:szCs w:val="20"/>
+              </w:rPr>
+            </w:pPr>
+          </w:p>
+          <w:p>
+            <w:pPr>
+              <w:spacing w:line="276" w:lineRule="auto"/>
+              <w:jc w:val="both"/>
+              <w:rPr>
+                <w:rFonts w:ascii="Arial" w:eastAsia="Arial" w:hAnsi="Arial" w:cs="Arial"/>
+                <w:sz w:val="20"/>
+                <w:szCs w:val="20"/>
+              </w:rPr>
+            </w:pPr>
+            <w:r>
+              <w:rPr>
+                <w:rFonts w:ascii="Arial" w:eastAsia="Arial" w:hAnsi="Arial" w:cs="Arial"/>
+                <w:sz w:val="20"/>
+                <w:szCs w:val="20"/>
                 <w:highlight w:val="white"/>
               </w:rPr>
-              <w:t>Ejemplo:</w:t>
+              <w:t>Este es el fenómeno por el cual un sólido o un líquido atrae y retiene en su superficie gases, vapores, líquidos o cuerpos disueltos.</w:t>
+            </w:r>
+            <w:r>
+              <w:rPr>
+                <w:rFonts w:ascii="Arial" w:eastAsia="Arial" w:hAnsi="Arial" w:cs="Arial"/>
+                <w:sz w:val="20"/>
+                <w:szCs w:val="20"/>
+              </w:rPr>
+              <w:br/>
             </w:r>
             <w:r>
               <w:rPr>
@@ -4135,98 +3909,7 @@
                 <w:szCs w:val="20"/>
                 <w:highlight w:val="white"/>
               </w:rPr>
-              <w:t xml:space="preserve"> toma de submuestra para la estimación de carbono en cada rodaja tomada de varios tipos de árboles, para un estudio de determinación de biomasa y carbono.</w:t>
-            </w:r>
-          </w:p>
-          <w:p>
-            <w:pPr>
-              <w:spacing w:line="276" w:lineRule="auto"/>
-              <w:jc w:val="both"/>
-              <w:rPr>
-                <w:rFonts w:ascii="Arial" w:eastAsia="Arial" w:hAnsi="Arial" w:cs="Arial"/>
-                <w:sz w:val="20"/>
-                <w:szCs w:val="20"/>
-                <w:highlight w:val="white"/>
-              </w:rPr>
-            </w:pPr>
-          </w:p>
-          <w:p>
-            <w:pPr>
-              <w:spacing w:line="276" w:lineRule="auto"/>
-              <w:jc w:val="both"/>
-              <w:rPr>
-                <w:rFonts w:ascii="Arial" w:eastAsia="Arial" w:hAnsi="Arial" w:cs="Arial"/>
-                <w:b/>
-                <w:sz w:val="20"/>
-                <w:szCs w:val="20"/>
-              </w:rPr>
-            </w:pPr>
-            <w:r>
-              <w:rPr>
-                <w:rFonts w:ascii="Arial" w:eastAsia="Arial" w:hAnsi="Arial" w:cs="Arial"/>
-                <w:b/>
-                <w:sz w:val="20"/>
-                <w:szCs w:val="20"/>
-              </w:rPr>
-              <w:t>Etapa H: adsorción</w:t>
-            </w:r>
-          </w:p>
-          <w:p>
-            <w:pPr>
-              <w:spacing w:line="276" w:lineRule="auto"/>
-              <w:jc w:val="both"/>
-              <w:rPr>
-                <w:rFonts w:ascii="Arial" w:eastAsia="Arial" w:hAnsi="Arial" w:cs="Arial"/>
-                <w:b/>
-                <w:sz w:val="20"/>
-                <w:szCs w:val="20"/>
-              </w:rPr>
-            </w:pPr>
-          </w:p>
-          <w:p>
-            <w:pPr>
-              <w:spacing w:line="276" w:lineRule="auto"/>
-              <w:jc w:val="both"/>
-              <w:rPr>
-                <w:rFonts w:ascii="Arial" w:eastAsia="Arial" w:hAnsi="Arial" w:cs="Arial"/>
-                <w:sz w:val="20"/>
-                <w:szCs w:val="20"/>
-              </w:rPr>
-            </w:pPr>
-            <w:r>
-              <w:rPr>
-                <w:rFonts w:ascii="Arial" w:eastAsia="Arial" w:hAnsi="Arial" w:cs="Arial"/>
-                <w:sz w:val="20"/>
-                <w:szCs w:val="20"/>
-                <w:highlight w:val="white"/>
-              </w:rPr>
-              <w:t>Este es el fenómeno por el cual un sólido o un líquido atrae y retiene en su superficie gases, vapores, líquidos o cuerpos disueltos.</w:t>
-            </w:r>
-            <w:r>
-              <w:rPr>
-                <w:rFonts w:ascii="Arial" w:eastAsia="Arial" w:hAnsi="Arial" w:cs="Arial"/>
-                <w:sz w:val="20"/>
-                <w:szCs w:val="20"/>
-              </w:rPr>
-              <w:br/>
-            </w:r>
-            <w:r>
-              <w:rPr>
-                <w:rFonts w:ascii="Arial" w:eastAsia="Arial" w:hAnsi="Arial" w:cs="Arial"/>
-                <w:sz w:val="20"/>
-                <w:szCs w:val="20"/>
-                <w:highlight w:val="white"/>
-              </w:rPr>
-              <w:t>La diferencia entre adsorción y absorción es que la adsorción es la tendencia de un cuerpo de atraer y retener en su super</w:t>
-            </w:r>
-            <w:r>
-              <w:rPr>
-                <w:rFonts w:ascii="Arial" w:eastAsia="Arial" w:hAnsi="Arial" w:cs="Arial"/>
-                <w:sz w:val="20"/>
-                <w:szCs w:val="20"/>
-                <w:highlight w:val="white"/>
-              </w:rPr>
-              <w:t>ficie moléculas o iones de otro cuerpo (fenómeno de superficie) mientras que la absorción es un fenómeno de penetración física de una fase en otra.</w:t>
+              <w:t>La diferencia entre adsorción y absorción es que la adsorción es la tendencia de un cuerpo de atraer y retener en su superficie moléculas o iones de otro cuerpo (fenómeno de superficie) mientras que la absorción es un fenómeno de penetración física de una fase en otra.</w:t>
             </w:r>
           </w:p>
           <w:p>
@@ -4256,13 +3939,15 @@
                 <w:rFonts w:ascii="Arial" w:eastAsia="Arial" w:hAnsi="Arial" w:cs="Arial"/>
                 <w:sz w:val="20"/>
                 <w:szCs w:val="20"/>
-              </w:rPr>
-            </w:pPr>
-            <w:r>
-              <w:rPr>
-                <w:rFonts w:ascii="Arial" w:eastAsia="Arial" w:hAnsi="Arial" w:cs="Arial"/>
-                <w:sz w:val="20"/>
-                <w:szCs w:val="20"/>
+                <w:highlight w:val="green"/>
+              </w:rPr>
+            </w:pPr>
+            <w:r>
+              <w:rPr>
+                <w:rFonts w:ascii="Arial" w:eastAsia="Arial" w:hAnsi="Arial" w:cs="Arial"/>
+                <w:sz w:val="20"/>
+                <w:szCs w:val="20"/>
+                <w:highlight w:val="green"/>
               </w:rPr>
               <w:t>Sonido26_p14.mp3</w:t>
             </w:r>
@@ -4275,6 +3960,7 @@
                 <w:rFonts w:ascii="Arial" w:eastAsia="Arial" w:hAnsi="Arial" w:cs="Arial"/>
                 <w:sz w:val="20"/>
                 <w:szCs w:val="20"/>
+                <w:highlight w:val="green"/>
               </w:rPr>
             </w:pPr>
           </w:p>
@@ -4299,15 +3985,7 @@
                 <w:sz w:val="20"/>
                 <w:szCs w:val="20"/>
               </w:rPr>
-              <w:t>¡Hola! Bienvenidos a la segunda actividad de aprendizaje de esta unidad donde abordaremos</w:t>
-            </w:r>
-            <w:r>
-              <w:rPr>
-                <w:rFonts w:ascii="Arial" w:eastAsia="Arial" w:hAnsi="Arial" w:cs="Arial"/>
-                <w:sz w:val="20"/>
-                <w:szCs w:val="20"/>
-              </w:rPr>
-              <w:t xml:space="preserve"> el tema "Validación de muestras".</w:t>
+              <w:t>¡Hola! Bienvenidos a la segunda actividad de aprendizaje de esta unidad donde abordaremos el tema "Validación de muestras".</w:t>
             </w:r>
           </w:p>
           <w:p>
@@ -4627,15 +4305,7 @@
                 <w:sz w:val="20"/>
                 <w:szCs w:val="20"/>
               </w:rPr>
-              <w:t>La información necesaria para resolver la actividad, la encontrarás en el contenido disponible a continuación. Recuerda descargar</w:t>
-            </w:r>
-            <w:r>
-              <w:rPr>
-                <w:rFonts w:ascii="Arial" w:eastAsia="Arial" w:hAnsi="Arial" w:cs="Arial"/>
-                <w:sz w:val="20"/>
-                <w:szCs w:val="20"/>
-              </w:rPr>
-              <w:t xml:space="preserve"> y desarrollar la guía de aprendizaje</w:t>
+              <w:t>La información necesaria para resolver la actividad, la encontrarás en el contenido disponible a continuación. Recuerda descargar y desarrollar la guía de aprendizaje</w:t>
             </w:r>
           </w:p>
           <w:p>
@@ -4942,77 +4612,7 @@
                 <w:sz w:val="20"/>
                 <w:szCs w:val="20"/>
               </w:rPr>
-              <w:t>El proceso de control y vigilancia del muestreo, preservación y</w:t>
-            </w:r>
-            <w:r>
-              <w:rPr>
-                <w:rFonts w:ascii="Arial" w:eastAsia="Arial" w:hAnsi="Arial" w:cs="Arial"/>
-                <w:sz w:val="20"/>
-                <w:szCs w:val="20"/>
-              </w:rPr>
-              <w:t xml:space="preserve"> análisis (</w:t>
-            </w:r>
-            <w:proofErr w:type="spellStart"/>
-            <w:r>
-              <w:rPr>
-                <w:rFonts w:ascii="Arial" w:eastAsia="Arial" w:hAnsi="Arial" w:cs="Arial"/>
-                <w:sz w:val="20"/>
-                <w:szCs w:val="20"/>
-              </w:rPr>
-              <w:t>chain-of</w:t>
-            </w:r>
-            <w:proofErr w:type="spellEnd"/>
-            <w:r>
-              <w:rPr>
-                <w:rFonts w:ascii="Arial" w:eastAsia="Arial" w:hAnsi="Arial" w:cs="Arial"/>
-                <w:sz w:val="20"/>
-                <w:szCs w:val="20"/>
-              </w:rPr>
-              <w:t xml:space="preserve"> </w:t>
-            </w:r>
-            <w:proofErr w:type="spellStart"/>
-            <w:r>
-              <w:rPr>
-                <w:rFonts w:ascii="Arial" w:eastAsia="Arial" w:hAnsi="Arial" w:cs="Arial"/>
-                <w:sz w:val="20"/>
-                <w:szCs w:val="20"/>
-              </w:rPr>
-              <w:t>custody</w:t>
-            </w:r>
-            <w:proofErr w:type="spellEnd"/>
-            <w:r>
-              <w:rPr>
-                <w:rFonts w:ascii="Arial" w:eastAsia="Arial" w:hAnsi="Arial" w:cs="Arial"/>
-                <w:sz w:val="20"/>
-                <w:szCs w:val="20"/>
-              </w:rPr>
-              <w:t xml:space="preserve"> </w:t>
-            </w:r>
-            <w:proofErr w:type="spellStart"/>
-            <w:r>
-              <w:rPr>
-                <w:rFonts w:ascii="Arial" w:eastAsia="Arial" w:hAnsi="Arial" w:cs="Arial"/>
-                <w:sz w:val="20"/>
-                <w:szCs w:val="20"/>
-              </w:rPr>
-              <w:t>procedure</w:t>
-            </w:r>
-            <w:proofErr w:type="spellEnd"/>
-            <w:r>
-              <w:rPr>
-                <w:rFonts w:ascii="Arial" w:eastAsia="Arial" w:hAnsi="Arial" w:cs="Arial"/>
-                <w:sz w:val="20"/>
-                <w:szCs w:val="20"/>
-              </w:rPr>
-              <w:t>) es esencial para asegurar la integridad de la muestra desde su recolección hasta el reporte de los resultados; incluye la actividad de seguir o monitorear las condiciones de toma de muestra, preservación, codificación</w:t>
-            </w:r>
-            <w:r>
-              <w:rPr>
-                <w:rFonts w:ascii="Arial" w:eastAsia="Arial" w:hAnsi="Arial" w:cs="Arial"/>
-                <w:sz w:val="20"/>
-                <w:szCs w:val="20"/>
-              </w:rPr>
-              <w:t>, transporte y su posterior análisis. Este proceso es básico e importante para demostrar el control y confiabilidad de la muestra.</w:t>
+              <w:t>El proceso de control y vigilancia del muestreo, preservación y análisis (chain-of custody procedure) es esencial para asegurar la integridad de la muestra desde su recolección hasta el reporte de los resultados; incluye la actividad de seguir o monitorear las condiciones de toma de muestra, preservación, codificación, transporte y su posterior análisis. Este proceso es básico e importante para demostrar el control y confiabilidad de la muestra.</w:t>
             </w:r>
           </w:p>
           <w:p>
@@ -5240,15 +4840,7 @@
                 <w:sz w:val="20"/>
                 <w:szCs w:val="20"/>
               </w:rPr>
-              <w:t>Código: es una serie de caracteres numéricos, alfabéticos o una combinación de ambas utilizados para identificar un objeto; cada uno de estos caracteres muestra una serie de propiedades distintas del objeto, estas características son principales y establec</w:t>
-            </w:r>
-            <w:r>
-              <w:rPr>
-                <w:rFonts w:ascii="Arial" w:eastAsia="Arial" w:hAnsi="Arial" w:cs="Arial"/>
-                <w:sz w:val="20"/>
-                <w:szCs w:val="20"/>
-              </w:rPr>
-              <w:t>en una identificación primaria del objeto tales como lugar y empresa de fabricación, lotes y referencias internas si hablamos de un producto.</w:t>
+              <w:t>Código: es una serie de caracteres numéricos, alfabéticos o una combinación de ambas utilizados para identificar un objeto; cada uno de estos caracteres muestra una serie de propiedades distintas del objeto, estas características son principales y establecen una identificación primaria del objeto tales como lugar y empresa de fabricación, lotes y referencias internas si hablamos de un producto.</w:t>
             </w:r>
           </w:p>
           <w:p>
@@ -5272,23 +4864,7 @@
                 <w:sz w:val="20"/>
                 <w:szCs w:val="20"/>
               </w:rPr>
-              <w:t>La codificación de muestras químicas, busca identificar otro tipo de características tales como la naturaleza de l</w:t>
-            </w:r>
-            <w:r>
-              <w:rPr>
-                <w:rFonts w:ascii="Arial" w:eastAsia="Arial" w:hAnsi="Arial" w:cs="Arial"/>
-                <w:sz w:val="20"/>
-                <w:szCs w:val="20"/>
-              </w:rPr>
-              <w:t>as muestras, fecha y hora de recepción de la muestra y/o toma de la misma, el tipo de cliente si es externo o interno y los parámetros a determinar entre otras características que define la organización. El objetivo de realizar una codificación además de i</w:t>
-            </w:r>
-            <w:r>
-              <w:rPr>
-                <w:rFonts w:ascii="Arial" w:eastAsia="Arial" w:hAnsi="Arial" w:cs="Arial"/>
-                <w:sz w:val="20"/>
-                <w:szCs w:val="20"/>
-              </w:rPr>
-              <w:t xml:space="preserve">dentificar la muestra, permite al laboratorio y a sus analistas realizar </w:t>
+              <w:t xml:space="preserve">La codificación de muestras químicas, busca identificar otro tipo de características tales como la naturaleza de las muestras, fecha y hora de recepción de la muestra y/o toma de la misma, el tipo de cliente si es externo o interno y los parámetros a determinar entre otras características que define la organización. El objetivo de realizar una codificación además de identificar la muestra, permite al laboratorio y a sus analistas realizar </w:t>
             </w:r>
             <w:r>
               <w:rPr>
@@ -5337,15 +4913,7 @@
                 <w:sz w:val="20"/>
                 <w:szCs w:val="20"/>
               </w:rPr>
-              <w:t xml:space="preserve">La importancia del uso de la codificación por parte de una organización para </w:t>
-            </w:r>
-            <w:r>
-              <w:rPr>
-                <w:rFonts w:ascii="Arial" w:eastAsia="Arial" w:hAnsi="Arial" w:cs="Arial"/>
-                <w:sz w:val="20"/>
-                <w:szCs w:val="20"/>
-              </w:rPr>
-              <w:t>mantener un ordenamiento sistemático de las muestras u otro objeto de análisis es de suma relevancia para la aplicación de un buen sistema de gestión de la calidad en la administración de las actividades de un laboratorio de análisis químico.</w:t>
+              <w:t>La importancia del uso de la codificación por parte de una organización para mantener un ordenamiento sistemático de las muestras u otro objeto de análisis es de suma relevancia para la aplicación de un buen sistema de gestión de la calidad en la administración de las actividades de un laboratorio de análisis químico.</w:t>
             </w:r>
           </w:p>
           <w:p>
@@ -5475,6 +5043,15 @@
                 <w:szCs w:val="20"/>
               </w:rPr>
             </w:pPr>
+            <w:r>
+              <w:rPr>
+                <w:rFonts w:ascii="Arial" w:eastAsia="Arial" w:hAnsi="Arial" w:cs="Arial"/>
+                <w:sz w:val="20"/>
+                <w:szCs w:val="20"/>
+                <w:highlight w:val="red"/>
+              </w:rPr>
+              <w:t>falta</w:t>
+            </w:r>
           </w:p>
         </w:tc>
         <w:tc>
@@ -5497,23 +5074,7 @@
                 <w:sz w:val="20"/>
                 <w:szCs w:val="20"/>
               </w:rPr>
-              <w:t xml:space="preserve">¡Hola! Bienvenidos a la </w:t>
-            </w:r>
-            <w:r>
-              <w:rPr>
-                <w:rFonts w:ascii="Arial" w:eastAsia="Arial" w:hAnsi="Arial" w:cs="Arial"/>
-                <w:sz w:val="20"/>
-                <w:szCs w:val="20"/>
-              </w:rPr>
-              <w:t>tercera</w:t>
-            </w:r>
-            <w:r>
-              <w:rPr>
-                <w:rFonts w:ascii="Arial" w:eastAsia="Arial" w:hAnsi="Arial" w:cs="Arial"/>
-                <w:sz w:val="20"/>
-                <w:szCs w:val="20"/>
-              </w:rPr>
-              <w:t xml:space="preserve"> actividad de esta unidad donde abordaremos los criterios de almacenamiento de acuerdo con la naturaleza, la peligrosidad y la prioridad del ensayo.</w:t>
+              <w:t>¡Hola! Bienvenidos a la tercera actividad de esta unidad donde abordaremos los criterios de almacenamiento de acuerdo con la naturaleza, la peligrosidad y la prioridad del ensayo.</w:t>
             </w:r>
           </w:p>
         </w:tc>
@@ -5652,6 +5213,7 @@
                 <w:rFonts w:ascii="Arial" w:eastAsia="Arial" w:hAnsi="Arial" w:cs="Arial"/>
                 <w:sz w:val="20"/>
                 <w:szCs w:val="20"/>
+                <w:highlight w:val="red"/>
               </w:rPr>
               <w:t>Sonido</w:t>
             </w:r>
@@ -5660,6 +5222,7 @@
                 <w:rFonts w:ascii="Arial" w:eastAsia="Arial" w:hAnsi="Arial" w:cs="Arial"/>
                 <w:sz w:val="20"/>
                 <w:szCs w:val="20"/>
+                <w:highlight w:val="red"/>
               </w:rPr>
               <w:t>38</w:t>
             </w:r>
@@ -5668,6 +5231,7 @@
                 <w:rFonts w:ascii="Arial" w:eastAsia="Arial" w:hAnsi="Arial" w:cs="Arial"/>
                 <w:sz w:val="20"/>
                 <w:szCs w:val="20"/>
+                <w:highlight w:val="red"/>
               </w:rPr>
               <w:t>_p</w:t>
             </w:r>
@@ -5676,6 +5240,7 @@
                 <w:rFonts w:ascii="Arial" w:eastAsia="Arial" w:hAnsi="Arial" w:cs="Arial"/>
                 <w:sz w:val="20"/>
                 <w:szCs w:val="20"/>
+                <w:highlight w:val="red"/>
               </w:rPr>
               <w:t>18</w:t>
             </w:r>
@@ -5684,6 +5249,7 @@
                 <w:rFonts w:ascii="Arial" w:eastAsia="Arial" w:hAnsi="Arial" w:cs="Arial"/>
                 <w:sz w:val="20"/>
                 <w:szCs w:val="20"/>
+                <w:highlight w:val="red"/>
               </w:rPr>
               <w:t>.mp3</w:t>
             </w:r>
@@ -5840,6 +5406,7 @@
                 <w:rFonts w:ascii="Arial" w:eastAsia="Arial" w:hAnsi="Arial" w:cs="Arial"/>
                 <w:sz w:val="20"/>
                 <w:szCs w:val="20"/>
+                <w:highlight w:val="green"/>
               </w:rPr>
               <w:t>Sonido</w:t>
             </w:r>
@@ -5848,6 +5415,7 @@
                 <w:rFonts w:ascii="Arial" w:eastAsia="Arial" w:hAnsi="Arial" w:cs="Arial"/>
                 <w:sz w:val="20"/>
                 <w:szCs w:val="20"/>
+                <w:highlight w:val="green"/>
               </w:rPr>
               <w:t>40</w:t>
             </w:r>
@@ -5856,6 +5424,7 @@
                 <w:rFonts w:ascii="Arial" w:eastAsia="Arial" w:hAnsi="Arial" w:cs="Arial"/>
                 <w:sz w:val="20"/>
                 <w:szCs w:val="20"/>
+                <w:highlight w:val="green"/>
               </w:rPr>
               <w:t>_p1</w:t>
             </w:r>
@@ -5864,6 +5433,7 @@
                 <w:rFonts w:ascii="Arial" w:eastAsia="Arial" w:hAnsi="Arial" w:cs="Arial"/>
                 <w:sz w:val="20"/>
                 <w:szCs w:val="20"/>
+                <w:highlight w:val="green"/>
               </w:rPr>
               <w:t>8</w:t>
             </w:r>
@@ -5872,8 +5442,17 @@
                 <w:rFonts w:ascii="Arial" w:eastAsia="Arial" w:hAnsi="Arial" w:cs="Arial"/>
                 <w:sz w:val="20"/>
                 <w:szCs w:val="20"/>
-              </w:rPr>
-              <w:t xml:space="preserve">.mp3 </w:t>
+                <w:highlight w:val="green"/>
+              </w:rPr>
+              <w:t>.mp3</w:t>
+            </w:r>
+            <w:r>
+              <w:rPr>
+                <w:rFonts w:ascii="Arial" w:eastAsia="Arial" w:hAnsi="Arial" w:cs="Arial"/>
+                <w:sz w:val="20"/>
+                <w:szCs w:val="20"/>
+              </w:rPr>
+              <w:t xml:space="preserve"> </w:t>
             </w:r>
           </w:p>
         </w:tc>
@@ -5897,15 +5476,7 @@
                 <w:sz w:val="20"/>
                 <w:szCs w:val="20"/>
               </w:rPr>
-              <w:t>La información necesaria para resolver la actividad, la encontrarás en el contendido di</w:t>
-            </w:r>
-            <w:r>
-              <w:rPr>
-                <w:rFonts w:ascii="Arial" w:eastAsia="Arial" w:hAnsi="Arial" w:cs="Arial"/>
-                <w:sz w:val="20"/>
-                <w:szCs w:val="20"/>
-              </w:rPr>
-              <w:t>sponible a continuación. Recuerda descargar y desarrollar la guía de aprendizaje.</w:t>
+              <w:t>La información necesaria para resolver la actividad, la encontrarás en el contendido disponible a continuación. Recuerda descargar y desarrollar la guía de aprendizaje.</w:t>
             </w:r>
           </w:p>
         </w:tc>
@@ -5923,13 +5494,15 @@
                 <w:rFonts w:ascii="Arial" w:eastAsia="Arial" w:hAnsi="Arial" w:cs="Arial"/>
                 <w:sz w:val="20"/>
                 <w:szCs w:val="20"/>
-              </w:rPr>
-            </w:pPr>
-            <w:r>
-              <w:rPr>
-                <w:rFonts w:ascii="Arial" w:eastAsia="Arial" w:hAnsi="Arial" w:cs="Arial"/>
-                <w:sz w:val="20"/>
-                <w:szCs w:val="20"/>
+                <w:highlight w:val="green"/>
+              </w:rPr>
+            </w:pPr>
+            <w:r>
+              <w:rPr>
+                <w:rFonts w:ascii="Arial" w:eastAsia="Arial" w:hAnsi="Arial" w:cs="Arial"/>
+                <w:sz w:val="20"/>
+                <w:szCs w:val="20"/>
+                <w:highlight w:val="green"/>
               </w:rPr>
               <w:t>Sonido</w:t>
             </w:r>
@@ -5938,6 +5511,7 @@
                 <w:rFonts w:ascii="Arial" w:eastAsia="Arial" w:hAnsi="Arial" w:cs="Arial"/>
                 <w:sz w:val="20"/>
                 <w:szCs w:val="20"/>
+                <w:highlight w:val="green"/>
               </w:rPr>
               <w:t>41</w:t>
             </w:r>
@@ -5946,6 +5520,7 @@
                 <w:rFonts w:ascii="Arial" w:eastAsia="Arial" w:hAnsi="Arial" w:cs="Arial"/>
                 <w:sz w:val="20"/>
                 <w:szCs w:val="20"/>
+                <w:highlight w:val="green"/>
               </w:rPr>
               <w:t>_p1</w:t>
             </w:r>
@@ -5954,6 +5529,7 @@
                 <w:rFonts w:ascii="Arial" w:eastAsia="Arial" w:hAnsi="Arial" w:cs="Arial"/>
                 <w:sz w:val="20"/>
                 <w:szCs w:val="20"/>
+                <w:highlight w:val="green"/>
               </w:rPr>
               <w:t>8</w:t>
             </w:r>
@@ -5962,6 +5538,7 @@
                 <w:rFonts w:ascii="Arial" w:eastAsia="Arial" w:hAnsi="Arial" w:cs="Arial"/>
                 <w:sz w:val="20"/>
                 <w:szCs w:val="20"/>
+                <w:highlight w:val="green"/>
               </w:rPr>
               <w:t>.mp3</w:t>
             </w:r>
@@ -6036,6 +5613,7 @@
                 <w:rFonts w:ascii="Arial" w:eastAsia="Arial" w:hAnsi="Arial" w:cs="Arial"/>
                 <w:sz w:val="20"/>
                 <w:szCs w:val="20"/>
+                <w:highlight w:val="red"/>
               </w:rPr>
               <w:t>Sonido</w:t>
             </w:r>
@@ -6044,6 +5622,7 @@
                 <w:rFonts w:ascii="Arial" w:eastAsia="Arial" w:hAnsi="Arial" w:cs="Arial"/>
                 <w:sz w:val="20"/>
                 <w:szCs w:val="20"/>
+                <w:highlight w:val="red"/>
               </w:rPr>
               <w:t>42</w:t>
             </w:r>
@@ -6052,6 +5631,7 @@
                 <w:rFonts w:ascii="Arial" w:eastAsia="Arial" w:hAnsi="Arial" w:cs="Arial"/>
                 <w:sz w:val="20"/>
                 <w:szCs w:val="20"/>
+                <w:highlight w:val="red"/>
               </w:rPr>
               <w:t>_p1</w:t>
             </w:r>
@@ -6060,6 +5640,7 @@
                 <w:rFonts w:ascii="Arial" w:eastAsia="Arial" w:hAnsi="Arial" w:cs="Arial"/>
                 <w:sz w:val="20"/>
                 <w:szCs w:val="20"/>
+                <w:highlight w:val="red"/>
               </w:rPr>
               <w:t>9</w:t>
             </w:r>
@@ -6068,8 +5649,17 @@
                 <w:rFonts w:ascii="Arial" w:eastAsia="Arial" w:hAnsi="Arial" w:cs="Arial"/>
                 <w:sz w:val="20"/>
                 <w:szCs w:val="20"/>
-              </w:rPr>
-              <w:t xml:space="preserve">.mp3 </w:t>
+                <w:highlight w:val="red"/>
+              </w:rPr>
+              <w:t>.mp3</w:t>
+            </w:r>
+            <w:r>
+              <w:rPr>
+                <w:rFonts w:ascii="Arial" w:eastAsia="Arial" w:hAnsi="Arial" w:cs="Arial"/>
+                <w:sz w:val="20"/>
+                <w:szCs w:val="20"/>
+              </w:rPr>
+              <w:t xml:space="preserve"> </w:t>
             </w:r>
           </w:p>
         </w:tc>
@@ -6210,13 +5800,15 @@
                 <w:rFonts w:ascii="Arial" w:eastAsia="Arial" w:hAnsi="Arial" w:cs="Arial"/>
                 <w:sz w:val="20"/>
                 <w:szCs w:val="20"/>
-              </w:rPr>
-            </w:pPr>
-            <w:r>
-              <w:rPr>
-                <w:rFonts w:ascii="Arial" w:eastAsia="Arial" w:hAnsi="Arial" w:cs="Arial"/>
-                <w:sz w:val="20"/>
-                <w:szCs w:val="20"/>
+                <w:highlight w:val="red"/>
+              </w:rPr>
+            </w:pPr>
+            <w:r>
+              <w:rPr>
+                <w:rFonts w:ascii="Arial" w:eastAsia="Arial" w:hAnsi="Arial" w:cs="Arial"/>
+                <w:sz w:val="20"/>
+                <w:szCs w:val="20"/>
+                <w:highlight w:val="red"/>
               </w:rPr>
               <w:lastRenderedPageBreak/>
               <w:t>Sonido</w:t>
@@ -6226,6 +5818,7 @@
                 <w:rFonts w:ascii="Arial" w:eastAsia="Arial" w:hAnsi="Arial" w:cs="Arial"/>
                 <w:sz w:val="20"/>
                 <w:szCs w:val="20"/>
+                <w:highlight w:val="red"/>
               </w:rPr>
               <w:t>43</w:t>
             </w:r>
@@ -6234,6 +5827,7 @@
                 <w:rFonts w:ascii="Arial" w:eastAsia="Arial" w:hAnsi="Arial" w:cs="Arial"/>
                 <w:sz w:val="20"/>
                 <w:szCs w:val="20"/>
+                <w:highlight w:val="red"/>
               </w:rPr>
               <w:t>_p</w:t>
             </w:r>
@@ -6242,6 +5836,7 @@
                 <w:rFonts w:ascii="Arial" w:eastAsia="Arial" w:hAnsi="Arial" w:cs="Arial"/>
                 <w:sz w:val="20"/>
                 <w:szCs w:val="20"/>
+                <w:highlight w:val="red"/>
               </w:rPr>
               <w:t>20</w:t>
             </w:r>
@@ -6250,6 +5845,7 @@
                 <w:rFonts w:ascii="Arial" w:eastAsia="Arial" w:hAnsi="Arial" w:cs="Arial"/>
                 <w:sz w:val="20"/>
                 <w:szCs w:val="20"/>
+                <w:highlight w:val="red"/>
               </w:rPr>
               <w:t>.mp3</w:t>
             </w:r>
@@ -6307,25 +5903,7 @@
                 <w:szCs w:val="20"/>
                 <w:shd w:val="clear" w:color="auto" w:fill="FFFFFF"/>
               </w:rPr>
-              <w:t xml:space="preserve">Este importante documento permite comunicar, en forma muy completa, los peligros que ofrecen los productos químicos tanto para el ser humano como para la infraestructura y los </w:t>
-            </w:r>
-            <w:r>
-              <w:rPr>
-                <w:rFonts w:ascii="Arial" w:hAnsi="Arial" w:cs="Arial"/>
-                <w:sz w:val="20"/>
-                <w:szCs w:val="20"/>
-                <w:shd w:val="clear" w:color="auto" w:fill="FFFFFF"/>
-              </w:rPr>
-              <w:t>ecosistemas,</w:t>
-            </w:r>
-            <w:r>
-              <w:rPr>
-                <w:rFonts w:ascii="Arial" w:hAnsi="Arial" w:cs="Arial"/>
-                <w:sz w:val="20"/>
-                <w:szCs w:val="20"/>
-                <w:shd w:val="clear" w:color="auto" w:fill="FFFFFF"/>
-              </w:rPr>
-              <w:t xml:space="preserve"> además, informa acerca de las precauciones requeridas y las medidas a tomar en casos de emergencia. En todos los casos deberá tenerse base de datos de cada muestra.</w:t>
+              <w:t>Este importante documento permite comunicar, en forma muy completa, los peligros que ofrecen los productos químicos tanto para el ser humano como para la infraestructura y los ecosistemas, además, informa acerca de las precauciones requeridas y las medidas a tomar en casos de emergencia. En todos los casos deberá tenerse base de datos de cada muestra.</w:t>
             </w:r>
           </w:p>
           <w:p>
@@ -6358,13 +5936,15 @@
                 <w:rFonts w:ascii="Arial" w:eastAsia="Arial" w:hAnsi="Arial" w:cs="Arial"/>
                 <w:sz w:val="20"/>
                 <w:szCs w:val="20"/>
-              </w:rPr>
-            </w:pPr>
-            <w:r>
-              <w:rPr>
-                <w:rFonts w:ascii="Arial" w:eastAsia="Arial" w:hAnsi="Arial" w:cs="Arial"/>
-                <w:sz w:val="20"/>
-                <w:szCs w:val="20"/>
+                <w:highlight w:val="red"/>
+              </w:rPr>
+            </w:pPr>
+            <w:r>
+              <w:rPr>
+                <w:rFonts w:ascii="Arial" w:eastAsia="Arial" w:hAnsi="Arial" w:cs="Arial"/>
+                <w:sz w:val="20"/>
+                <w:szCs w:val="20"/>
+                <w:highlight w:val="red"/>
               </w:rPr>
               <w:t>Sonido</w:t>
             </w:r>
@@ -6373,6 +5953,7 @@
                 <w:rFonts w:ascii="Arial" w:eastAsia="Arial" w:hAnsi="Arial" w:cs="Arial"/>
                 <w:sz w:val="20"/>
                 <w:szCs w:val="20"/>
+                <w:highlight w:val="red"/>
               </w:rPr>
               <w:t>44</w:t>
             </w:r>
@@ -6381,6 +5962,7 @@
                 <w:rFonts w:ascii="Arial" w:eastAsia="Arial" w:hAnsi="Arial" w:cs="Arial"/>
                 <w:sz w:val="20"/>
                 <w:szCs w:val="20"/>
+                <w:highlight w:val="red"/>
               </w:rPr>
               <w:t>_ p</w:t>
             </w:r>
@@ -6389,6 +5971,7 @@
                 <w:rFonts w:ascii="Arial" w:eastAsia="Arial" w:hAnsi="Arial" w:cs="Arial"/>
                 <w:sz w:val="20"/>
                 <w:szCs w:val="20"/>
+                <w:highlight w:val="red"/>
               </w:rPr>
               <w:t>20</w:t>
             </w:r>
@@ -6397,6 +5980,7 @@
                 <w:rFonts w:ascii="Arial" w:eastAsia="Arial" w:hAnsi="Arial" w:cs="Arial"/>
                 <w:sz w:val="20"/>
                 <w:szCs w:val="20"/>
+                <w:highlight w:val="red"/>
               </w:rPr>
               <w:t>.mp3</w:t>
             </w:r>
@@ -6474,13 +6058,15 @@
                 <w:rFonts w:ascii="Arial" w:eastAsia="Arial" w:hAnsi="Arial" w:cs="Arial"/>
                 <w:sz w:val="20"/>
                 <w:szCs w:val="20"/>
-              </w:rPr>
-            </w:pPr>
-            <w:r>
-              <w:rPr>
-                <w:rFonts w:ascii="Arial" w:eastAsia="Arial" w:hAnsi="Arial" w:cs="Arial"/>
-                <w:sz w:val="20"/>
-                <w:szCs w:val="20"/>
+                <w:highlight w:val="red"/>
+              </w:rPr>
+            </w:pPr>
+            <w:r>
+              <w:rPr>
+                <w:rFonts w:ascii="Arial" w:eastAsia="Arial" w:hAnsi="Arial" w:cs="Arial"/>
+                <w:sz w:val="20"/>
+                <w:szCs w:val="20"/>
+                <w:highlight w:val="red"/>
               </w:rPr>
               <w:t>Sonido</w:t>
             </w:r>
@@ -6489,6 +6075,7 @@
                 <w:rFonts w:ascii="Arial" w:eastAsia="Arial" w:hAnsi="Arial" w:cs="Arial"/>
                 <w:sz w:val="20"/>
                 <w:szCs w:val="20"/>
+                <w:highlight w:val="red"/>
               </w:rPr>
               <w:t>45</w:t>
             </w:r>
@@ -6497,6 +6084,7 @@
                 <w:rFonts w:ascii="Arial" w:eastAsia="Arial" w:hAnsi="Arial" w:cs="Arial"/>
                 <w:sz w:val="20"/>
                 <w:szCs w:val="20"/>
+                <w:highlight w:val="red"/>
               </w:rPr>
               <w:t xml:space="preserve">_p20.mp3 </w:t>
             </w:r>
@@ -6585,13 +6173,15 @@
                 <w:rFonts w:ascii="Arial" w:eastAsia="Arial" w:hAnsi="Arial" w:cs="Arial"/>
                 <w:sz w:val="20"/>
                 <w:szCs w:val="20"/>
-              </w:rPr>
-            </w:pPr>
-            <w:r>
-              <w:rPr>
-                <w:rFonts w:ascii="Arial" w:eastAsia="Arial" w:hAnsi="Arial" w:cs="Arial"/>
-                <w:sz w:val="20"/>
-                <w:szCs w:val="20"/>
+                <w:highlight w:val="red"/>
+              </w:rPr>
+            </w:pPr>
+            <w:r>
+              <w:rPr>
+                <w:rFonts w:ascii="Arial" w:eastAsia="Arial" w:hAnsi="Arial" w:cs="Arial"/>
+                <w:sz w:val="20"/>
+                <w:szCs w:val="20"/>
+                <w:highlight w:val="red"/>
               </w:rPr>
               <w:t>Sonido</w:t>
             </w:r>
@@ -6600,6 +6190,7 @@
                 <w:rFonts w:ascii="Arial" w:eastAsia="Arial" w:hAnsi="Arial" w:cs="Arial"/>
                 <w:sz w:val="20"/>
                 <w:szCs w:val="20"/>
+                <w:highlight w:val="red"/>
               </w:rPr>
               <w:t>46</w:t>
             </w:r>
@@ -6608,6 +6199,7 @@
                 <w:rFonts w:ascii="Arial" w:eastAsia="Arial" w:hAnsi="Arial" w:cs="Arial"/>
                 <w:sz w:val="20"/>
                 <w:szCs w:val="20"/>
+                <w:highlight w:val="red"/>
               </w:rPr>
               <w:t>_ p21.mp3</w:t>
             </w:r>
@@ -6622,6 +6214,7 @@
               <w:pStyle w:val="Ttulo5"/>
               <w:shd w:val="clear" w:color="auto" w:fill="FFFFFF"/>
               <w:spacing w:before="0" w:line="276" w:lineRule="auto"/>
+              <w:outlineLvl w:val="4"/>
               <w:rPr>
                 <w:rFonts w:ascii="Arial" w:hAnsi="Arial" w:cs="Arial"/>
                 <w:sz w:val="20"/>
@@ -6666,43 +6259,7 @@
                 <w:szCs w:val="20"/>
                 <w:shd w:val="clear" w:color="auto" w:fill="FFFFFF"/>
               </w:rPr>
-              <w:t>En general, las muestras deberán guardarse en un lugar limpio, seco, oscuro, fresco</w:t>
-            </w:r>
-            <w:r>
-              <w:rPr>
-                <w:rFonts w:ascii="Arial" w:hAnsi="Arial" w:cs="Arial"/>
-                <w:sz w:val="20"/>
-                <w:szCs w:val="20"/>
-                <w:shd w:val="clear" w:color="auto" w:fill="FFFFFF"/>
-              </w:rPr>
-              <w:t xml:space="preserve">, </w:t>
-            </w:r>
-            <w:r>
-              <w:rPr>
-                <w:rFonts w:ascii="Arial" w:hAnsi="Arial" w:cs="Arial"/>
-                <w:sz w:val="20"/>
-                <w:szCs w:val="20"/>
-                <w:shd w:val="clear" w:color="auto" w:fill="FFFFFF"/>
-              </w:rPr>
-              <w:t xml:space="preserve">suficientemente ventilado y se debe controlar con regularidad la temperatura de </w:t>
-            </w:r>
-            <w:r>
-              <w:rPr>
-                <w:rFonts w:ascii="Arial" w:hAnsi="Arial" w:cs="Arial"/>
-                <w:sz w:val="20"/>
-                <w:szCs w:val="20"/>
-                <w:shd w:val="clear" w:color="auto" w:fill="FFFFFF"/>
-              </w:rPr>
-              <w:t>almacenamiento. Todas</w:t>
-            </w:r>
-            <w:r>
-              <w:rPr>
-                <w:rFonts w:ascii="Arial" w:hAnsi="Arial" w:cs="Arial"/>
-                <w:sz w:val="20"/>
-                <w:szCs w:val="20"/>
-                <w:shd w:val="clear" w:color="auto" w:fill="FFFFFF"/>
-              </w:rPr>
-              <w:t xml:space="preserve"> las áreas de almacenamiento deberán estar rotuladas visiblemente.</w:t>
+              <w:t>En general, las muestras deberán guardarse en un lugar limpio, seco, oscuro, fresco, suficientemente ventilado y se debe controlar con regularidad la temperatura de almacenamiento. Todas las áreas de almacenamiento deberán estar rotuladas visiblemente.</w:t>
             </w:r>
           </w:p>
           <w:p>
@@ -6752,13 +6309,15 @@
                 <w:rFonts w:ascii="Arial" w:eastAsia="Arial" w:hAnsi="Arial" w:cs="Arial"/>
                 <w:sz w:val="20"/>
                 <w:szCs w:val="20"/>
-              </w:rPr>
-            </w:pPr>
-            <w:r>
-              <w:rPr>
-                <w:rFonts w:ascii="Arial" w:eastAsia="Arial" w:hAnsi="Arial" w:cs="Arial"/>
-                <w:sz w:val="20"/>
-                <w:szCs w:val="20"/>
+                <w:highlight w:val="red"/>
+              </w:rPr>
+            </w:pPr>
+            <w:r>
+              <w:rPr>
+                <w:rFonts w:ascii="Arial" w:eastAsia="Arial" w:hAnsi="Arial" w:cs="Arial"/>
+                <w:sz w:val="20"/>
+                <w:szCs w:val="20"/>
+                <w:highlight w:val="red"/>
               </w:rPr>
               <w:t>Sonido</w:t>
             </w:r>
@@ -6767,6 +6326,7 @@
                 <w:rFonts w:ascii="Arial" w:eastAsia="Arial" w:hAnsi="Arial" w:cs="Arial"/>
                 <w:sz w:val="20"/>
                 <w:szCs w:val="20"/>
+                <w:highlight w:val="red"/>
               </w:rPr>
               <w:t>47</w:t>
             </w:r>
@@ -6775,6 +6335,7 @@
                 <w:rFonts w:ascii="Arial" w:eastAsia="Arial" w:hAnsi="Arial" w:cs="Arial"/>
                 <w:sz w:val="20"/>
                 <w:szCs w:val="20"/>
+                <w:highlight w:val="red"/>
               </w:rPr>
               <w:t>_ p2</w:t>
             </w:r>
@@ -6783,6 +6344,7 @@
                 <w:rFonts w:ascii="Arial" w:eastAsia="Arial" w:hAnsi="Arial" w:cs="Arial"/>
                 <w:sz w:val="20"/>
                 <w:szCs w:val="20"/>
+                <w:highlight w:val="red"/>
               </w:rPr>
               <w:t>1</w:t>
             </w:r>
@@ -6791,6 +6353,7 @@
                 <w:rFonts w:ascii="Arial" w:eastAsia="Arial" w:hAnsi="Arial" w:cs="Arial"/>
                 <w:sz w:val="20"/>
                 <w:szCs w:val="20"/>
+                <w:highlight w:val="red"/>
               </w:rPr>
               <w:t>.mp3</w:t>
             </w:r>
@@ -7036,31 +6599,7 @@
                 <w:sz w:val="20"/>
                 <w:szCs w:val="20"/>
               </w:rPr>
-              <w:t xml:space="preserve">El </w:t>
-            </w:r>
-            <w:r>
-              <w:rPr>
-                <w:rFonts w:ascii="Arial" w:eastAsia="Arial" w:hAnsi="Arial" w:cs="Arial"/>
-                <w:sz w:val="20"/>
-                <w:szCs w:val="20"/>
-              </w:rPr>
-              <w:t>responsable</w:t>
-            </w:r>
-            <w:r>
-              <w:rPr>
-                <w:rFonts w:ascii="Arial" w:eastAsia="Arial" w:hAnsi="Arial" w:cs="Arial"/>
-                <w:sz w:val="20"/>
-                <w:szCs w:val="20"/>
-              </w:rPr>
-              <w:t xml:space="preserve"> de</w:t>
-            </w:r>
-            <w:r>
-              <w:rPr>
-                <w:rFonts w:ascii="Arial" w:eastAsia="Arial" w:hAnsi="Arial" w:cs="Arial"/>
-                <w:sz w:val="20"/>
-                <w:szCs w:val="20"/>
-              </w:rPr>
-              <w:t xml:space="preserve"> gestionar la instalación de almacenamiento de muestras. Entre sus tareas se incluirán las siguientes:</w:t>
+              <w:t>El responsable de gestionar la instalación de almacenamiento de muestras. Entre sus tareas se incluirán las siguientes:</w:t>
             </w:r>
           </w:p>
           <w:p>
@@ -7192,6 +6731,7 @@
                 <w:rFonts w:ascii="Arial" w:eastAsia="Arial" w:hAnsi="Arial" w:cs="Arial"/>
                 <w:sz w:val="20"/>
                 <w:szCs w:val="20"/>
+                <w:highlight w:val="red"/>
               </w:rPr>
               <w:t>Sonido</w:t>
             </w:r>
@@ -7200,6 +6740,7 @@
                 <w:rFonts w:ascii="Arial" w:eastAsia="Arial" w:hAnsi="Arial" w:cs="Arial"/>
                 <w:sz w:val="20"/>
                 <w:szCs w:val="20"/>
+                <w:highlight w:val="red"/>
               </w:rPr>
               <w:t>49</w:t>
             </w:r>
@@ -7208,6 +6749,7 @@
                 <w:rFonts w:ascii="Arial" w:eastAsia="Arial" w:hAnsi="Arial" w:cs="Arial"/>
                 <w:sz w:val="20"/>
                 <w:szCs w:val="20"/>
+                <w:highlight w:val="red"/>
               </w:rPr>
               <w:t>_ p2</w:t>
             </w:r>
@@ -7216,6 +6758,7 @@
                 <w:rFonts w:ascii="Arial" w:eastAsia="Arial" w:hAnsi="Arial" w:cs="Arial"/>
                 <w:sz w:val="20"/>
                 <w:szCs w:val="20"/>
+                <w:highlight w:val="red"/>
               </w:rPr>
               <w:t>1</w:t>
             </w:r>
@@ -7224,8 +6767,17 @@
                 <w:rFonts w:ascii="Arial" w:eastAsia="Arial" w:hAnsi="Arial" w:cs="Arial"/>
                 <w:sz w:val="20"/>
                 <w:szCs w:val="20"/>
-              </w:rPr>
-              <w:t xml:space="preserve">.mp3 </w:t>
+                <w:highlight w:val="red"/>
+              </w:rPr>
+              <w:t>.mp3</w:t>
+            </w:r>
+            <w:r>
+              <w:rPr>
+                <w:rFonts w:ascii="Arial" w:eastAsia="Arial" w:hAnsi="Arial" w:cs="Arial"/>
+                <w:sz w:val="20"/>
+                <w:szCs w:val="20"/>
+              </w:rPr>
+              <w:t xml:space="preserve"> </w:t>
             </w:r>
           </w:p>
         </w:tc>
@@ -7239,6 +6791,7 @@
               <w:shd w:val="clear" w:color="auto" w:fill="FFFFFF"/>
               <w:spacing w:before="0" w:line="276" w:lineRule="auto"/>
               <w:jc w:val="both"/>
+              <w:outlineLvl w:val="5"/>
               <w:rPr>
                 <w:rFonts w:ascii="Arial" w:hAnsi="Arial" w:cs="Arial"/>
               </w:rPr>
@@ -7268,23 +6821,7 @@
                 <w:sz w:val="20"/>
                 <w:szCs w:val="20"/>
               </w:rPr>
-              <w:t xml:space="preserve">En el caso de algunos productos, conviene adoptar condiciones específicas. A </w:t>
-            </w:r>
-            <w:r>
-              <w:rPr>
-                <w:rFonts w:ascii="Arial" w:hAnsi="Arial" w:cs="Arial"/>
-                <w:sz w:val="20"/>
-                <w:szCs w:val="20"/>
-              </w:rPr>
-              <w:t>continuación,</w:t>
-            </w:r>
-            <w:r>
-              <w:rPr>
-                <w:rFonts w:ascii="Arial" w:hAnsi="Arial" w:cs="Arial"/>
-                <w:sz w:val="20"/>
-                <w:szCs w:val="20"/>
-              </w:rPr>
-              <w:t xml:space="preserve"> se ofrecen algunos ejemplos, pero se debe consultar el procedimiento de muestreo específico para obtener información más detallada.</w:t>
+              <w:t>En el caso de algunos productos, conviene adoptar condiciones específicas. A continuación, se ofrecen algunos ejemplos, pero se debe consultar el procedimiento de muestreo específico para obtener información más detallada.</w:t>
             </w:r>
           </w:p>
           <w:p>
@@ -7749,6 +7286,7 @@
                 <w:rFonts w:ascii="Arial" w:eastAsia="Arial" w:hAnsi="Arial" w:cs="Arial"/>
                 <w:sz w:val="20"/>
                 <w:szCs w:val="20"/>
+                <w:highlight w:val="red"/>
               </w:rPr>
               <w:lastRenderedPageBreak/>
               <w:t>Sonido51_p22.mp3</w:t>
@@ -7895,6 +7433,7 @@
                 <w:rFonts w:ascii="Arial" w:eastAsia="Arial" w:hAnsi="Arial" w:cs="Arial"/>
                 <w:sz w:val="20"/>
                 <w:szCs w:val="20"/>
+                <w:highlight w:val="red"/>
               </w:rPr>
               <w:t>Sonido</w:t>
             </w:r>
@@ -7903,6 +7442,7 @@
                 <w:rFonts w:ascii="Arial" w:eastAsia="Arial" w:hAnsi="Arial" w:cs="Arial"/>
                 <w:sz w:val="20"/>
                 <w:szCs w:val="20"/>
+                <w:highlight w:val="red"/>
               </w:rPr>
               <w:t>52</w:t>
             </w:r>
@@ -7911,6 +7451,7 @@
                 <w:rFonts w:ascii="Arial" w:eastAsia="Arial" w:hAnsi="Arial" w:cs="Arial"/>
                 <w:sz w:val="20"/>
                 <w:szCs w:val="20"/>
+                <w:highlight w:val="red"/>
               </w:rPr>
               <w:t>_ p2</w:t>
             </w:r>
@@ -7919,6 +7460,7 @@
                 <w:rFonts w:ascii="Arial" w:eastAsia="Arial" w:hAnsi="Arial" w:cs="Arial"/>
                 <w:sz w:val="20"/>
                 <w:szCs w:val="20"/>
+                <w:highlight w:val="red"/>
               </w:rPr>
               <w:t>3</w:t>
             </w:r>
@@ -7927,6 +7469,7 @@
                 <w:rFonts w:ascii="Arial" w:eastAsia="Arial" w:hAnsi="Arial" w:cs="Arial"/>
                 <w:sz w:val="20"/>
                 <w:szCs w:val="20"/>
+                <w:highlight w:val="red"/>
               </w:rPr>
               <w:t>.mp3</w:t>
             </w:r>
@@ -8034,6 +7577,7 @@
                 <w:rFonts w:ascii="Arial" w:eastAsia="Arial" w:hAnsi="Arial" w:cs="Arial"/>
                 <w:sz w:val="20"/>
                 <w:szCs w:val="20"/>
+                <w:highlight w:val="red"/>
               </w:rPr>
               <w:t>Sonido</w:t>
             </w:r>
@@ -8042,6 +7586,7 @@
                 <w:rFonts w:ascii="Arial" w:eastAsia="Arial" w:hAnsi="Arial" w:cs="Arial"/>
                 <w:sz w:val="20"/>
                 <w:szCs w:val="20"/>
+                <w:highlight w:val="red"/>
               </w:rPr>
               <w:t>53</w:t>
             </w:r>
@@ -8050,22 +7595,16 @@
                 <w:rFonts w:ascii="Arial" w:eastAsia="Arial" w:hAnsi="Arial" w:cs="Arial"/>
                 <w:sz w:val="20"/>
                 <w:szCs w:val="20"/>
-              </w:rPr>
-              <w:t>_ p</w:t>
-            </w:r>
-            <w:r>
-              <w:rPr>
-                <w:rFonts w:ascii="Arial" w:eastAsia="Arial" w:hAnsi="Arial" w:cs="Arial"/>
-                <w:sz w:val="20"/>
-                <w:szCs w:val="20"/>
-              </w:rPr>
-              <w:t>2</w:t>
-            </w:r>
-            <w:r>
-              <w:rPr>
-                <w:rFonts w:ascii="Arial" w:eastAsia="Arial" w:hAnsi="Arial" w:cs="Arial"/>
-                <w:sz w:val="20"/>
-                <w:szCs w:val="20"/>
+                <w:highlight w:val="red"/>
+              </w:rPr>
+              <w:t>_ p2</w:t>
+            </w:r>
+            <w:r>
+              <w:rPr>
+                <w:rFonts w:ascii="Arial" w:eastAsia="Arial" w:hAnsi="Arial" w:cs="Arial"/>
+                <w:sz w:val="20"/>
+                <w:szCs w:val="20"/>
+                <w:highlight w:val="red"/>
               </w:rPr>
               <w:t>3</w:t>
             </w:r>
@@ -8074,6 +7613,7 @@
                 <w:rFonts w:ascii="Arial" w:eastAsia="Arial" w:hAnsi="Arial" w:cs="Arial"/>
                 <w:sz w:val="20"/>
                 <w:szCs w:val="20"/>
+                <w:highlight w:val="red"/>
               </w:rPr>
               <w:t>.mp3</w:t>
             </w:r>
@@ -8536,15 +8076,7 @@
                 <w:sz w:val="20"/>
                 <w:szCs w:val="20"/>
               </w:rPr>
-              <w:t>La información necesaria para resolver la actividad, la encontrarás en el contendido disponible a c</w:t>
-            </w:r>
-            <w:r>
-              <w:rPr>
-                <w:rFonts w:ascii="Arial" w:eastAsia="Arial" w:hAnsi="Arial" w:cs="Arial"/>
-                <w:sz w:val="20"/>
-                <w:szCs w:val="20"/>
-              </w:rPr>
-              <w:t>ontinuación. Recuerda descargar y desarrollar la guía de aprendizaje.</w:t>
+              <w:t>La información necesaria para resolver la actividad, la encontrarás en el contendido disponible a continuación. Recuerda descargar y desarrollar la guía de aprendizaje.</w:t>
             </w:r>
           </w:p>
           <w:p>
@@ -9067,39 +8599,7 @@
                 <w:sz w:val="20"/>
                 <w:szCs w:val="20"/>
               </w:rPr>
-              <w:t xml:space="preserve">Algunas muestras analíticas pueden llevarse al estado de sequedad absoluta por calentamiento prolongado. Sin </w:t>
-            </w:r>
-            <w:r>
-              <w:rPr>
-                <w:rFonts w:ascii="Arial" w:hAnsi="Arial" w:cs="Arial"/>
-                <w:sz w:val="20"/>
-                <w:szCs w:val="20"/>
-              </w:rPr>
-              <w:t>embargo,</w:t>
-            </w:r>
-            <w:r>
-              <w:rPr>
-                <w:rFonts w:ascii="Arial" w:hAnsi="Arial" w:cs="Arial"/>
-                <w:sz w:val="20"/>
-                <w:szCs w:val="20"/>
-              </w:rPr>
-              <w:t xml:space="preserve"> las condiciones extremas necesarias para la completa expulsión del agua enlazada fuertemente pueden ocasionar efectos secundarios, como la pérdida de dióxido de carbono, de carbonatos o la oxidación de sulfuros. Una muestra que ha experimentado estos cambios, ya no es representativa del material original. En estos casos se debe renunciar a la meta de sequedad absoluta a favor de una meta de sequedad reproducible. Es esencial llegar por lo menos a este estado, de lo contrario el contenido de agua variará con el tiempo, lugar y circunstancias, por </w:t>
-            </w:r>
-            <w:r>
-              <w:rPr>
-                <w:rFonts w:ascii="Arial" w:hAnsi="Arial" w:cs="Arial"/>
-                <w:sz w:val="20"/>
-                <w:szCs w:val="20"/>
-              </w:rPr>
-              <w:t>ejemplo,</w:t>
-            </w:r>
-            <w:r>
-              <w:rPr>
-                <w:rFonts w:ascii="Arial" w:hAnsi="Arial" w:cs="Arial"/>
-                <w:sz w:val="20"/>
-                <w:szCs w:val="20"/>
-              </w:rPr>
-              <w:t xml:space="preserve"> con la humedad atmosférica.</w:t>
+              <w:t>Algunas muestras analíticas pueden llevarse al estado de sequedad absoluta por calentamiento prolongado. Sin embargo, las condiciones extremas necesarias para la completa expulsión del agua enlazada fuertemente pueden ocasionar efectos secundarios, como la pérdida de dióxido de carbono, de carbonatos o la oxidación de sulfuros. Una muestra que ha experimentado estos cambios, ya no es representativa del material original. En estos casos se debe renunciar a la meta de sequedad absoluta a favor de una meta de sequedad reproducible. Es esencial llegar por lo menos a este estado, de lo contrario el contenido de agua variará con el tiempo, lugar y circunstancias, por ejemplo, con la humedad atmosférica.</w:t>
             </w:r>
           </w:p>
           <w:p>
@@ -9194,16 +8694,7 @@
                 <w:sz w:val="20"/>
                 <w:szCs w:val="20"/>
               </w:rPr>
-              <w:t>Secado por calentamiento</w:t>
-            </w:r>
-            <w:r>
-              <w:rPr>
-                <w:rFonts w:ascii="Arial" w:eastAsia="Arial" w:hAnsi="Arial" w:cs="Arial"/>
-                <w:b/>
-                <w:sz w:val="20"/>
-                <w:szCs w:val="20"/>
-              </w:rPr>
-              <w:t>:</w:t>
+              <w:t>Secado por calentamiento:</w:t>
             </w:r>
           </w:p>
           <w:p>
@@ -9393,23 +8884,7 @@
                 <w:sz w:val="20"/>
                 <w:szCs w:val="20"/>
               </w:rPr>
-              <w:t xml:space="preserve">Algunas sustancias retienen agua hasta temperaturas mucho más altas que 110 </w:t>
-            </w:r>
-            <w:r>
-              <w:rPr>
-                <w:rFonts w:ascii="Arial" w:hAnsi="Arial" w:cs="Arial"/>
-                <w:sz w:val="20"/>
-                <w:szCs w:val="20"/>
-              </w:rPr>
-              <w:t>°</w:t>
-            </w:r>
-            <w:r>
-              <w:rPr>
-                <w:rFonts w:ascii="Arial" w:hAnsi="Arial" w:cs="Arial"/>
-                <w:sz w:val="20"/>
-                <w:szCs w:val="20"/>
-              </w:rPr>
-              <w:t>C.</w:t>
+              <w:t>Algunas sustancias retienen agua hasta temperaturas mucho más altas que 110 °C.</w:t>
             </w:r>
           </w:p>
           <w:p>
@@ -9603,40 +9078,7 @@
                 <w:szCs w:val="20"/>
               </w:rPr>
               <w:br/>
-              <w:t xml:space="preserve">Se recomienda disminuir el tamaño de la muestra </w:t>
-            </w:r>
-            <w:r>
-              <w:rPr>
-                <w:rFonts w:ascii="Arial" w:hAnsi="Arial" w:cs="Arial"/>
-                <w:sz w:val="20"/>
-                <w:szCs w:val="20"/>
-              </w:rPr>
-              <w:t>puesto</w:t>
-            </w:r>
-            <w:r>
-              <w:rPr>
-                <w:rFonts w:ascii="Arial" w:hAnsi="Arial" w:cs="Arial"/>
-                <w:sz w:val="20"/>
-                <w:szCs w:val="20"/>
-              </w:rPr>
-              <w:t xml:space="preserve"> que cuanto menor sea el tamaño de partícula menor será el error que se cometa en el análisis, pues las muestras finamente divididas son más homogéneas, pueden mezclarse y </w:t>
-            </w:r>
-            <w:proofErr w:type="spellStart"/>
-            <w:r>
-              <w:rPr>
-                <w:rFonts w:ascii="Arial" w:hAnsi="Arial" w:cs="Arial"/>
-                <w:sz w:val="20"/>
-                <w:szCs w:val="20"/>
-              </w:rPr>
-              <w:t>su</w:t>
-            </w:r>
-            <w:r>
-              <w:rPr>
-                <w:rFonts w:ascii="Arial" w:hAnsi="Arial" w:cs="Arial"/>
-                <w:sz w:val="20"/>
-                <w:szCs w:val="20"/>
-              </w:rPr>
-              <w:t>b-</w:t>
+              <w:t>Se recomienda disminuir el tamaño de la muestra puesto que cuanto menor sea el tamaño de partícula menor será el error que se cometa en el análisis, pues las muestras finamente divididas son más homogéneas, pueden mezclarse y sub-</w:t>
             </w:r>
             <w:r>
               <w:rPr>
@@ -9647,7 +9089,6 @@
               </w:rPr>
               <w:t>muestrearse</w:t>
             </w:r>
-            <w:proofErr w:type="spellEnd"/>
             <w:r>
               <w:rPr>
                 <w:rFonts w:ascii="Arial" w:hAnsi="Arial" w:cs="Arial"/>
@@ -9747,13 +9188,15 @@
                 <w:rFonts w:ascii="Arial" w:eastAsia="Arial" w:hAnsi="Arial" w:cs="Arial"/>
                 <w:sz w:val="20"/>
                 <w:szCs w:val="20"/>
-              </w:rPr>
-            </w:pPr>
-            <w:r>
-              <w:rPr>
-                <w:rFonts w:ascii="Arial" w:eastAsia="Arial" w:hAnsi="Arial" w:cs="Arial"/>
-                <w:sz w:val="20"/>
-                <w:szCs w:val="20"/>
+                <w:highlight w:val="red"/>
+              </w:rPr>
+            </w:pPr>
+            <w:r>
+              <w:rPr>
+                <w:rFonts w:ascii="Arial" w:eastAsia="Arial" w:hAnsi="Arial" w:cs="Arial"/>
+                <w:sz w:val="20"/>
+                <w:szCs w:val="20"/>
+                <w:highlight w:val="red"/>
               </w:rPr>
               <w:lastRenderedPageBreak/>
               <w:t>Sonido</w:t>
@@ -9763,6 +9206,7 @@
                 <w:rFonts w:ascii="Arial" w:eastAsia="Arial" w:hAnsi="Arial" w:cs="Arial"/>
                 <w:sz w:val="20"/>
                 <w:szCs w:val="20"/>
+                <w:highlight w:val="red"/>
               </w:rPr>
               <w:t>6</w:t>
             </w:r>
@@ -9771,6 +9215,7 @@
                 <w:rFonts w:ascii="Arial" w:eastAsia="Arial" w:hAnsi="Arial" w:cs="Arial"/>
                 <w:sz w:val="20"/>
                 <w:szCs w:val="20"/>
+                <w:highlight w:val="red"/>
               </w:rPr>
               <w:t>4_ p</w:t>
             </w:r>
@@ -9779,6 +9224,7 @@
                 <w:rFonts w:ascii="Arial" w:eastAsia="Arial" w:hAnsi="Arial" w:cs="Arial"/>
                 <w:sz w:val="20"/>
                 <w:szCs w:val="20"/>
+                <w:highlight w:val="red"/>
               </w:rPr>
               <w:t>27</w:t>
             </w:r>
@@ -9787,6 +9233,7 @@
                 <w:rFonts w:ascii="Arial" w:eastAsia="Arial" w:hAnsi="Arial" w:cs="Arial"/>
                 <w:sz w:val="20"/>
                 <w:szCs w:val="20"/>
+                <w:highlight w:val="red"/>
               </w:rPr>
               <w:t>.mp3</w:t>
             </w:r>
@@ -9845,23 +9292,7 @@
                 <w:sz w:val="20"/>
                 <w:szCs w:val="20"/>
               </w:rPr>
-              <w:t xml:space="preserve">Para que se </w:t>
-            </w:r>
-            <w:r>
-              <w:rPr>
-                <w:rFonts w:ascii="Arial" w:hAnsi="Arial" w:cs="Arial"/>
-                <w:sz w:val="20"/>
-                <w:szCs w:val="20"/>
-              </w:rPr>
-              <w:t>dé</w:t>
-            </w:r>
-            <w:r>
-              <w:rPr>
-                <w:rFonts w:ascii="Arial" w:hAnsi="Arial" w:cs="Arial"/>
-                <w:sz w:val="20"/>
-                <w:szCs w:val="20"/>
-              </w:rPr>
-              <w:t xml:space="preserve"> adecuadamente la separación por precipitación es necesario que se separe el precipitado de sus aguas madres. Por lo general, el precipitado no está listo para filtración inmediatamente después de haberse formado. En algunos casos las partículas son tan pequeñas que el filtro no puede retenerlas y, en otras, se retiene una cantidad de impurezas innecesariamente grande si la filtración se efectúa de inmediato.</w:t>
+              <w:t>Para que se dé adecuadamente la separación por precipitación es necesario que se separe el precipitado de sus aguas madres. Por lo general, el precipitado no está listo para filtración inmediatamente después de haberse formado. En algunos casos las partículas son tan pequeñas que el filtro no puede retenerlas y, en otras, se retiene una cantidad de impurezas innecesariamente grande si la filtración se efectúa de inmediato.</w:t>
             </w:r>
             <w:r>
               <w:rPr>
@@ -9878,23 +9309,7 @@
                 <w:szCs w:val="20"/>
               </w:rPr>
               <w:br/>
-              <w:t>Para disminuir estas posibles fuentes de error, se debe dejar que el precipitado repose algún tiempo en contacto con el líquido del que se ha formado</w:t>
-            </w:r>
-            <w:r>
-              <w:rPr>
-                <w:rFonts w:ascii="Arial" w:hAnsi="Arial" w:cs="Arial"/>
-                <w:sz w:val="20"/>
-                <w:szCs w:val="20"/>
-              </w:rPr>
-              <w:t xml:space="preserve"> </w:t>
-            </w:r>
-            <w:r>
-              <w:rPr>
-                <w:rFonts w:ascii="Arial" w:hAnsi="Arial" w:cs="Arial"/>
-                <w:sz w:val="20"/>
-                <w:szCs w:val="20"/>
-              </w:rPr>
-              <w:t xml:space="preserve">este proceso se llama </w:t>
+              <w:t xml:space="preserve">Para disminuir estas posibles fuentes de error, se debe dejar que el precipitado repose algún tiempo en contacto con el líquido del que se ha formado este proceso se llama </w:t>
             </w:r>
             <w:r>
               <w:rPr>
@@ -9971,13 +9386,15 @@
                 <w:rFonts w:ascii="Arial" w:eastAsia="Arial" w:hAnsi="Arial" w:cs="Arial"/>
                 <w:sz w:val="20"/>
                 <w:szCs w:val="20"/>
-              </w:rPr>
-            </w:pPr>
-            <w:r>
-              <w:rPr>
-                <w:rFonts w:ascii="Arial" w:eastAsia="Arial" w:hAnsi="Arial" w:cs="Arial"/>
-                <w:sz w:val="20"/>
-                <w:szCs w:val="20"/>
+                <w:highlight w:val="red"/>
+              </w:rPr>
+            </w:pPr>
+            <w:r>
+              <w:rPr>
+                <w:rFonts w:ascii="Arial" w:eastAsia="Arial" w:hAnsi="Arial" w:cs="Arial"/>
+                <w:sz w:val="20"/>
+                <w:szCs w:val="20"/>
+                <w:highlight w:val="red"/>
               </w:rPr>
               <w:t>Sonido</w:t>
             </w:r>
@@ -9986,6 +9403,7 @@
                 <w:rFonts w:ascii="Arial" w:eastAsia="Arial" w:hAnsi="Arial" w:cs="Arial"/>
                 <w:sz w:val="20"/>
                 <w:szCs w:val="20"/>
+                <w:highlight w:val="red"/>
               </w:rPr>
               <w:t>6</w:t>
             </w:r>
@@ -9994,6 +9412,7 @@
                 <w:rFonts w:ascii="Arial" w:eastAsia="Arial" w:hAnsi="Arial" w:cs="Arial"/>
                 <w:sz w:val="20"/>
                 <w:szCs w:val="20"/>
+                <w:highlight w:val="red"/>
               </w:rPr>
               <w:t>5_ p</w:t>
             </w:r>
@@ -10002,6 +9421,7 @@
                 <w:rFonts w:ascii="Arial" w:eastAsia="Arial" w:hAnsi="Arial" w:cs="Arial"/>
                 <w:sz w:val="20"/>
                 <w:szCs w:val="20"/>
+                <w:highlight w:val="red"/>
               </w:rPr>
               <w:t>28</w:t>
             </w:r>
@@ -10010,6 +9430,7 @@
                 <w:rFonts w:ascii="Arial" w:eastAsia="Arial" w:hAnsi="Arial" w:cs="Arial"/>
                 <w:sz w:val="20"/>
                 <w:szCs w:val="20"/>
+                <w:highlight w:val="red"/>
               </w:rPr>
               <w:t>.mp3</w:t>
             </w:r>
@@ -10109,6 +9530,7 @@
                 <w:rFonts w:ascii="Arial" w:eastAsia="Arial" w:hAnsi="Arial" w:cs="Arial"/>
                 <w:sz w:val="20"/>
                 <w:szCs w:val="20"/>
+                <w:highlight w:val="red"/>
               </w:rPr>
               <w:t>Sonido</w:t>
             </w:r>
@@ -10117,6 +9539,7 @@
                 <w:rFonts w:ascii="Arial" w:eastAsia="Arial" w:hAnsi="Arial" w:cs="Arial"/>
                 <w:sz w:val="20"/>
                 <w:szCs w:val="20"/>
+                <w:highlight w:val="red"/>
               </w:rPr>
               <w:t>6</w:t>
             </w:r>
@@ -10125,6 +9548,7 @@
                 <w:rFonts w:ascii="Arial" w:eastAsia="Arial" w:hAnsi="Arial" w:cs="Arial"/>
                 <w:sz w:val="20"/>
                 <w:szCs w:val="20"/>
+                <w:highlight w:val="red"/>
               </w:rPr>
               <w:t>6_ p</w:t>
             </w:r>
@@ -10133,6 +9557,7 @@
                 <w:rFonts w:ascii="Arial" w:eastAsia="Arial" w:hAnsi="Arial" w:cs="Arial"/>
                 <w:sz w:val="20"/>
                 <w:szCs w:val="20"/>
+                <w:highlight w:val="red"/>
               </w:rPr>
               <w:t>29</w:t>
             </w:r>
@@ -10141,6 +9566,7 @@
                 <w:rFonts w:ascii="Arial" w:eastAsia="Arial" w:hAnsi="Arial" w:cs="Arial"/>
                 <w:sz w:val="20"/>
                 <w:szCs w:val="20"/>
+                <w:highlight w:val="red"/>
               </w:rPr>
               <w:t>.mp3</w:t>
             </w:r>
@@ -10155,6 +9581,7 @@
               <w:pStyle w:val="Ttulo5"/>
               <w:shd w:val="clear" w:color="auto" w:fill="FFFFFF"/>
               <w:spacing w:before="0" w:line="276" w:lineRule="auto"/>
+              <w:outlineLvl w:val="4"/>
               <w:rPr>
                 <w:rFonts w:ascii="Arial" w:hAnsi="Arial" w:cs="Arial"/>
                 <w:sz w:val="20"/>
@@ -10229,6 +9656,7 @@
                 <w:rFonts w:ascii="Arial" w:eastAsia="Arial" w:hAnsi="Arial" w:cs="Arial"/>
                 <w:sz w:val="20"/>
                 <w:szCs w:val="20"/>
+                <w:highlight w:val="red"/>
               </w:rPr>
               <w:lastRenderedPageBreak/>
               <w:t>Sonido</w:t>
@@ -10238,6 +9666,7 @@
                 <w:rFonts w:ascii="Arial" w:eastAsia="Arial" w:hAnsi="Arial" w:cs="Arial"/>
                 <w:sz w:val="20"/>
                 <w:szCs w:val="20"/>
+                <w:highlight w:val="red"/>
               </w:rPr>
               <w:t>6</w:t>
             </w:r>
@@ -10246,6 +9675,7 @@
                 <w:rFonts w:ascii="Arial" w:eastAsia="Arial" w:hAnsi="Arial" w:cs="Arial"/>
                 <w:sz w:val="20"/>
                 <w:szCs w:val="20"/>
+                <w:highlight w:val="red"/>
               </w:rPr>
               <w:t>7_ p</w:t>
             </w:r>
@@ -10254,6 +9684,7 @@
                 <w:rFonts w:ascii="Arial" w:eastAsia="Arial" w:hAnsi="Arial" w:cs="Arial"/>
                 <w:sz w:val="20"/>
                 <w:szCs w:val="20"/>
+                <w:highlight w:val="red"/>
               </w:rPr>
               <w:t>30</w:t>
             </w:r>
@@ -10262,6 +9693,7 @@
                 <w:rFonts w:ascii="Arial" w:eastAsia="Arial" w:hAnsi="Arial" w:cs="Arial"/>
                 <w:sz w:val="20"/>
                 <w:szCs w:val="20"/>
+                <w:highlight w:val="red"/>
               </w:rPr>
               <w:t>.mp3</w:t>
             </w:r>
@@ -10276,6 +9708,7 @@
               <w:pStyle w:val="Ttulo5"/>
               <w:shd w:val="clear" w:color="auto" w:fill="FFFFFF"/>
               <w:spacing w:before="0" w:line="276" w:lineRule="auto"/>
+              <w:outlineLvl w:val="4"/>
               <w:rPr>
                 <w:rFonts w:ascii="Arial" w:hAnsi="Arial" w:cs="Arial"/>
                 <w:sz w:val="20"/>
@@ -10469,7 +9902,7 @@
 </file>
 
 <file path=word/comments.xml><?xml version="1.0" encoding="utf-8"?>
-<w:comments xmlns:wpc="http://schemas.microsoft.com/office/word/2010/wordprocessingCanvas" xmlns:cx="http://schemas.microsoft.com/office/drawing/2014/chartex" xmlns:cx1="http://schemas.microsoft.com/office/drawing/2015/9/8/chartex" xmlns:cx2="http://schemas.microsoft.com/office/drawing/2015/10/21/chartex" xmlns:cx3="http://schemas.microsoft.com/office/drawing/2016/5/9/chartex" xmlns:cx4="http://schemas.microsoft.com/office/drawing/2016/5/10/chartex" xmlns:cx5="http://schemas.microsoft.com/office/drawing/2016/5/11/chartex" xmlns:cx6="http://schemas.microsoft.com/office/drawing/2016/5/12/chartex" xmlns:cx7="http://schemas.microsoft.com/office/drawing/2016/5/13/chartex" xmlns:cx8="http://schemas.microsoft.com/office/drawing/2016/5/14/chartex" xmlns:mc="http://schemas.openxmlformats.org/markup-compatibility/2006" xmlns:aink="http://schemas.microsoft.com/office/drawing/2016/ink" xmlns:am3d="http://schemas.microsoft.com/office/drawing/2017/model3d" xmlns:o="urn:schemas-microsoft-com:office:office" xmlns:r="http://schemas.openxmlformats.org/officeDocument/2006/relationships" xmlns:m="http://schemas.openxmlformats.org/officeDocument/2006/math" xmlns:v="urn:schemas-microsoft-com:vml" xmlns:wp14="http://schemas.microsoft.com/office/word/2010/wordprocessingDrawing" xmlns:wp="http://schemas.openxmlformats.org/drawingml/2006/wordprocessingDrawing" xmlns:w10="urn:schemas-microsoft-com:office:word" xmlns:w="http://schemas.openxmlformats.org/wordprocessingml/2006/main" xmlns:w14="http://schemas.microsoft.com/office/word/2010/wordml" xmlns:w15="http://schemas.microsoft.com/office/word/2012/wordml" xmlns:w16cex="http://schemas.microsoft.com/office/word/2018/wordml/cex" xmlns:w16cid="http://schemas.microsoft.com/office/word/2016/wordml/cid" xmlns:w16="http://schemas.microsoft.com/office/word/2018/wordml" xmlns:w16sdtdh="http://schemas.microsoft.com/office/word/2020/wordml/sdtdatahash" xmlns:w16se="http://schemas.microsoft.com/office/word/2015/wordml/symex" xmlns:wpg="http://schemas.microsoft.com/office/word/2010/wordprocessingGroup" xmlns:wpi="http://schemas.microsoft.com/office/word/2010/wordprocessingInk" xmlns:wne="http://schemas.microsoft.com/office/word/2006/wordml" xmlns:wps="http://schemas.microsoft.com/office/word/2010/wordprocessingShape" mc:Ignorable="w14 w15 w16se w16cid w16 w16cex w16sdtdh wp14">
+<w:comments xmlns:wpc="http://schemas.microsoft.com/office/word/2010/wordprocessingCanvas" xmlns:cx="http://schemas.microsoft.com/office/drawing/2014/chartex" xmlns:cx1="http://schemas.microsoft.com/office/drawing/2015/9/8/chartex" xmlns:cx2="http://schemas.microsoft.com/office/drawing/2015/10/21/chartex" xmlns:cx3="http://schemas.microsoft.com/office/drawing/2016/5/9/chartex" xmlns:cx4="http://schemas.microsoft.com/office/drawing/2016/5/10/chartex" xmlns:cx5="http://schemas.microsoft.com/office/drawing/2016/5/11/chartex" xmlns:cx6="http://schemas.microsoft.com/office/drawing/2016/5/12/chartex" xmlns:cx7="http://schemas.microsoft.com/office/drawing/2016/5/13/chartex" xmlns:cx8="http://schemas.microsoft.com/office/drawing/2016/5/14/chartex" xmlns:mc="http://schemas.openxmlformats.org/markup-compatibility/2006" xmlns:aink="http://schemas.microsoft.com/office/drawing/2016/ink" xmlns:am3d="http://schemas.microsoft.com/office/drawing/2017/model3d" xmlns:o="urn:schemas-microsoft-com:office:office" xmlns:r="http://schemas.openxmlformats.org/officeDocument/2006/relationships" xmlns:m="http://schemas.openxmlformats.org/officeDocument/2006/math" xmlns:v="urn:schemas-microsoft-com:vml" xmlns:wp14="http://schemas.microsoft.com/office/word/2010/wordprocessingDrawing" xmlns:wp="http://schemas.openxmlformats.org/drawingml/2006/wordprocessingDrawing" xmlns:w10="urn:schemas-microsoft-com:office:word" xmlns:w="http://schemas.openxmlformats.org/wordprocessingml/2006/main" xmlns:w14="http://schemas.microsoft.com/office/word/2010/wordml" xmlns:w15="http://schemas.microsoft.com/office/word/2012/wordml" xmlns:w16cex="http://schemas.microsoft.com/office/word/2018/wordml/cex" xmlns:w16cid="http://schemas.microsoft.com/office/word/2016/wordml/cid" xmlns:w16="http://schemas.microsoft.com/office/word/2018/wordml" xmlns:w16se="http://schemas.microsoft.com/office/word/2015/wordml/symex" xmlns:wpg="http://schemas.microsoft.com/office/word/2010/wordprocessingGroup" xmlns:wpi="http://schemas.microsoft.com/office/word/2010/wordprocessingInk" xmlns:wne="http://schemas.microsoft.com/office/word/2006/wordml" xmlns:wps="http://schemas.microsoft.com/office/word/2010/wordprocessingShape" mc:Ignorable="w14 w15 w16se w16cid w16 w16cex wp14">
   <w:comment w:id="0" w:author="Erika Castro" w:date="2021-05-07T09:11:00Z" w:initials="EC">
     <w:p>
       <w:pPr>
@@ -10560,14 +9993,7 @@
           <w:rFonts w:ascii="Arial" w:eastAsia="Arial" w:hAnsi="Arial" w:cs="Arial"/>
           <w:color w:val="000000"/>
         </w:rPr>
-        <w:t xml:space="preserve">Voz </w:t>
-      </w:r>
-      <w:r>
-        <w:rPr>
-          <w:rFonts w:ascii="Arial" w:eastAsia="Arial" w:hAnsi="Arial" w:cs="Arial"/>
-          <w:color w:val="000000"/>
-        </w:rPr>
-        <w:t>del profesor (hombre)</w:t>
+        <w:t>Voz del profesor (hombre)</w:t>
       </w:r>
     </w:p>
   </w:comment>
@@ -10835,7 +10261,7 @@
 </file>
 
 <file path=word/commentsExtended.xml><?xml version="1.0" encoding="utf-8"?>
-<w15:commentsEx xmlns:wpc="http://schemas.microsoft.com/office/word/2010/wordprocessingCanvas" xmlns:cx="http://schemas.microsoft.com/office/drawing/2014/chartex" xmlns:cx1="http://schemas.microsoft.com/office/drawing/2015/9/8/chartex" xmlns:cx2="http://schemas.microsoft.com/office/drawing/2015/10/21/chartex" xmlns:cx3="http://schemas.microsoft.com/office/drawing/2016/5/9/chartex" xmlns:cx4="http://schemas.microsoft.com/office/drawing/2016/5/10/chartex" xmlns:cx5="http://schemas.microsoft.com/office/drawing/2016/5/11/chartex" xmlns:cx6="http://schemas.microsoft.com/office/drawing/2016/5/12/chartex" xmlns:cx7="http://schemas.microsoft.com/office/drawing/2016/5/13/chartex" xmlns:cx8="http://schemas.microsoft.com/office/drawing/2016/5/14/chartex" xmlns:mc="http://schemas.openxmlformats.org/markup-compatibility/2006" xmlns:aink="http://schemas.microsoft.com/office/drawing/2016/ink" xmlns:am3d="http://schemas.microsoft.com/office/drawing/2017/model3d" xmlns:o="urn:schemas-microsoft-com:office:office" xmlns:r="http://schemas.openxmlformats.org/officeDocument/2006/relationships" xmlns:m="http://schemas.openxmlformats.org/officeDocument/2006/math" xmlns:v="urn:schemas-microsoft-com:vml" xmlns:wp14="http://schemas.microsoft.com/office/word/2010/wordprocessingDrawing" xmlns:wp="http://schemas.openxmlformats.org/drawingml/2006/wordprocessingDrawing" xmlns:w10="urn:schemas-microsoft-com:office:word" xmlns:w="http://schemas.openxmlformats.org/wordprocessingml/2006/main" xmlns:w14="http://schemas.microsoft.com/office/word/2010/wordml" xmlns:w15="http://schemas.microsoft.com/office/word/2012/wordml" xmlns:w16cex="http://schemas.microsoft.com/office/word/2018/wordml/cex" xmlns:w16cid="http://schemas.microsoft.com/office/word/2016/wordml/cid" xmlns:w16="http://schemas.microsoft.com/office/word/2018/wordml" xmlns:w16sdtdh="http://schemas.microsoft.com/office/word/2020/wordml/sdtdatahash" xmlns:w16se="http://schemas.microsoft.com/office/word/2015/wordml/symex" xmlns:wpg="http://schemas.microsoft.com/office/word/2010/wordprocessingGroup" xmlns:wpi="http://schemas.microsoft.com/office/word/2010/wordprocessingInk" xmlns:wne="http://schemas.microsoft.com/office/word/2006/wordml" xmlns:wps="http://schemas.microsoft.com/office/word/2010/wordprocessingShape" mc:Ignorable="w14 w15 w16se w16cid w16 w16cex w16sdtdh wp14">
+<w15:commentsEx xmlns:wpc="http://schemas.microsoft.com/office/word/2010/wordprocessingCanvas" xmlns:cx="http://schemas.microsoft.com/office/drawing/2014/chartex" xmlns:cx1="http://schemas.microsoft.com/office/drawing/2015/9/8/chartex" xmlns:cx2="http://schemas.microsoft.com/office/drawing/2015/10/21/chartex" xmlns:cx3="http://schemas.microsoft.com/office/drawing/2016/5/9/chartex" xmlns:cx4="http://schemas.microsoft.com/office/drawing/2016/5/10/chartex" xmlns:cx5="http://schemas.microsoft.com/office/drawing/2016/5/11/chartex" xmlns:cx6="http://schemas.microsoft.com/office/drawing/2016/5/12/chartex" xmlns:cx7="http://schemas.microsoft.com/office/drawing/2016/5/13/chartex" xmlns:cx8="http://schemas.microsoft.com/office/drawing/2016/5/14/chartex" xmlns:mc="http://schemas.openxmlformats.org/markup-compatibility/2006" xmlns:aink="http://schemas.microsoft.com/office/drawing/2016/ink" xmlns:am3d="http://schemas.microsoft.com/office/drawing/2017/model3d" xmlns:o="urn:schemas-microsoft-com:office:office" xmlns:r="http://schemas.openxmlformats.org/officeDocument/2006/relationships" xmlns:m="http://schemas.openxmlformats.org/officeDocument/2006/math" xmlns:v="urn:schemas-microsoft-com:vml" xmlns:wp14="http://schemas.microsoft.com/office/word/2010/wordprocessingDrawing" xmlns:wp="http://schemas.openxmlformats.org/drawingml/2006/wordprocessingDrawing" xmlns:w10="urn:schemas-microsoft-com:office:word" xmlns:w="http://schemas.openxmlformats.org/wordprocessingml/2006/main" xmlns:w14="http://schemas.microsoft.com/office/word/2010/wordml" xmlns:w15="http://schemas.microsoft.com/office/word/2012/wordml" xmlns:w16cex="http://schemas.microsoft.com/office/word/2018/wordml/cex" xmlns:w16cid="http://schemas.microsoft.com/office/word/2016/wordml/cid" xmlns:w16="http://schemas.microsoft.com/office/word/2018/wordml" xmlns:w16se="http://schemas.microsoft.com/office/word/2015/wordml/symex" xmlns:wpg="http://schemas.microsoft.com/office/word/2010/wordprocessingGroup" xmlns:wpi="http://schemas.microsoft.com/office/word/2010/wordprocessingInk" xmlns:wne="http://schemas.microsoft.com/office/word/2006/wordml" xmlns:wps="http://schemas.microsoft.com/office/word/2010/wordprocessingShape" mc:Ignorable="w14 w15 w16se w16cid w16 w16cex wp14">
   <w15:commentEx w15:paraId="219E0BF0" w15:done="0"/>
   <w15:commentEx w15:paraId="00000144" w15:done="0"/>
   <w15:commentEx w15:paraId="0000014F" w15:done="0"/>
@@ -10854,13 +10280,13 @@
 </file>
 
 <file path=word/commentsExtensible.xml><?xml version="1.0" encoding="utf-8"?>
-<w16cex:commentsExtensible xmlns:wpc="http://schemas.microsoft.com/office/word/2010/wordprocessingCanvas" xmlns:cx="http://schemas.microsoft.com/office/drawing/2014/chartex" xmlns:cx1="http://schemas.microsoft.com/office/drawing/2015/9/8/chartex" xmlns:cx2="http://schemas.microsoft.com/office/drawing/2015/10/21/chartex" xmlns:cx3="http://schemas.microsoft.com/office/drawing/2016/5/9/chartex" xmlns:cx4="http://schemas.microsoft.com/office/drawing/2016/5/10/chartex" xmlns:cx5="http://schemas.microsoft.com/office/drawing/2016/5/11/chartex" xmlns:cx6="http://schemas.microsoft.com/office/drawing/2016/5/12/chartex" xmlns:cx7="http://schemas.microsoft.com/office/drawing/2016/5/13/chartex" xmlns:cx8="http://schemas.microsoft.com/office/drawing/2016/5/14/chartex" xmlns:mc="http://schemas.openxmlformats.org/markup-compatibility/2006" xmlns:aink="http://schemas.microsoft.com/office/drawing/2016/ink" xmlns:am3d="http://schemas.microsoft.com/office/drawing/2017/model3d" xmlns:o="urn:schemas-microsoft-com:office:office" xmlns:r="http://schemas.openxmlformats.org/officeDocument/2006/relationships" xmlns:m="http://schemas.openxmlformats.org/officeDocument/2006/math" xmlns:v="urn:schemas-microsoft-com:vml" xmlns:wp14="http://schemas.microsoft.com/office/word/2010/wordprocessingDrawing" xmlns:wp="http://schemas.openxmlformats.org/drawingml/2006/wordprocessingDrawing" xmlns:w10="urn:schemas-microsoft-com:office:word" xmlns:w="http://schemas.openxmlformats.org/wordprocessingml/2006/main" xmlns:w14="http://schemas.microsoft.com/office/word/2010/wordml" xmlns:w15="http://schemas.microsoft.com/office/word/2012/wordml" xmlns:w16cex="http://schemas.microsoft.com/office/word/2018/wordml/cex" xmlns:w16cid="http://schemas.microsoft.com/office/word/2016/wordml/cid" xmlns:w16="http://schemas.microsoft.com/office/word/2018/wordml" xmlns:w16sdtdh="http://schemas.microsoft.com/office/word/2020/wordml/sdtdatahash" xmlns:w16se="http://schemas.microsoft.com/office/word/2015/wordml/symex" xmlns:wpg="http://schemas.microsoft.com/office/word/2010/wordprocessingGroup" xmlns:wpi="http://schemas.microsoft.com/office/word/2010/wordprocessingInk" xmlns:wne="http://schemas.microsoft.com/office/word/2006/wordml" xmlns:wps="http://schemas.microsoft.com/office/word/2010/wordprocessingShape" mc:Ignorable="w14 w15 w16se w16cid w16 w16cex w16sdtdh wp14">
+<w16cex:commentsExtensible xmlns:wpc="http://schemas.microsoft.com/office/word/2010/wordprocessingCanvas" xmlns:cx="http://schemas.microsoft.com/office/drawing/2014/chartex" xmlns:cx1="http://schemas.microsoft.com/office/drawing/2015/9/8/chartex" xmlns:cx2="http://schemas.microsoft.com/office/drawing/2015/10/21/chartex" xmlns:cx3="http://schemas.microsoft.com/office/drawing/2016/5/9/chartex" xmlns:cx4="http://schemas.microsoft.com/office/drawing/2016/5/10/chartex" xmlns:cx5="http://schemas.microsoft.com/office/drawing/2016/5/11/chartex" xmlns:cx6="http://schemas.microsoft.com/office/drawing/2016/5/12/chartex" xmlns:cx7="http://schemas.microsoft.com/office/drawing/2016/5/13/chartex" xmlns:cx8="http://schemas.microsoft.com/office/drawing/2016/5/14/chartex" xmlns:mc="http://schemas.openxmlformats.org/markup-compatibility/2006" xmlns:aink="http://schemas.microsoft.com/office/drawing/2016/ink" xmlns:am3d="http://schemas.microsoft.com/office/drawing/2017/model3d" xmlns:o="urn:schemas-microsoft-com:office:office" xmlns:r="http://schemas.openxmlformats.org/officeDocument/2006/relationships" xmlns:m="http://schemas.openxmlformats.org/officeDocument/2006/math" xmlns:v="urn:schemas-microsoft-com:vml" xmlns:wp14="http://schemas.microsoft.com/office/word/2010/wordprocessingDrawing" xmlns:wp="http://schemas.openxmlformats.org/drawingml/2006/wordprocessingDrawing" xmlns:w10="urn:schemas-microsoft-com:office:word" xmlns:w="http://schemas.openxmlformats.org/wordprocessingml/2006/main" xmlns:w14="http://schemas.microsoft.com/office/word/2010/wordml" xmlns:w15="http://schemas.microsoft.com/office/word/2012/wordml" xmlns:w16cex="http://schemas.microsoft.com/office/word/2018/wordml/cex" xmlns:w16cid="http://schemas.microsoft.com/office/word/2016/wordml/cid" xmlns:w16="http://schemas.microsoft.com/office/word/2018/wordml" xmlns:w16se="http://schemas.microsoft.com/office/word/2015/wordml/symex" xmlns:wpg="http://schemas.microsoft.com/office/word/2010/wordprocessingGroup" xmlns:wpi="http://schemas.microsoft.com/office/word/2010/wordprocessingInk" xmlns:wne="http://schemas.microsoft.com/office/word/2006/wordml" xmlns:wps="http://schemas.microsoft.com/office/word/2010/wordprocessingShape" mc:Ignorable="w14 w15 w16se w16cid w16 w16cex wp14">
   <w16cex:commentExtensible w16cex:durableId="243F82BD" w16cex:dateUtc="2021-05-07T14:11:00Z"/>
 </w16cex:commentsExtensible>
 </file>
 
 <file path=word/commentsIds.xml><?xml version="1.0" encoding="utf-8"?>
-<w16cid:commentsIds xmlns:wpc="http://schemas.microsoft.com/office/word/2010/wordprocessingCanvas" xmlns:cx="http://schemas.microsoft.com/office/drawing/2014/chartex" xmlns:cx1="http://schemas.microsoft.com/office/drawing/2015/9/8/chartex" xmlns:cx2="http://schemas.microsoft.com/office/drawing/2015/10/21/chartex" xmlns:cx3="http://schemas.microsoft.com/office/drawing/2016/5/9/chartex" xmlns:cx4="http://schemas.microsoft.com/office/drawing/2016/5/10/chartex" xmlns:cx5="http://schemas.microsoft.com/office/drawing/2016/5/11/chartex" xmlns:cx6="http://schemas.microsoft.com/office/drawing/2016/5/12/chartex" xmlns:cx7="http://schemas.microsoft.com/office/drawing/2016/5/13/chartex" xmlns:cx8="http://schemas.microsoft.com/office/drawing/2016/5/14/chartex" xmlns:mc="http://schemas.openxmlformats.org/markup-compatibility/2006" xmlns:aink="http://schemas.microsoft.com/office/drawing/2016/ink" xmlns:am3d="http://schemas.microsoft.com/office/drawing/2017/model3d" xmlns:o="urn:schemas-microsoft-com:office:office" xmlns:r="http://schemas.openxmlformats.org/officeDocument/2006/relationships" xmlns:m="http://schemas.openxmlformats.org/officeDocument/2006/math" xmlns:v="urn:schemas-microsoft-com:vml" xmlns:wp14="http://schemas.microsoft.com/office/word/2010/wordprocessingDrawing" xmlns:wp="http://schemas.openxmlformats.org/drawingml/2006/wordprocessingDrawing" xmlns:w10="urn:schemas-microsoft-com:office:word" xmlns:w="http://schemas.openxmlformats.org/wordprocessingml/2006/main" xmlns:w14="http://schemas.microsoft.com/office/word/2010/wordml" xmlns:w15="http://schemas.microsoft.com/office/word/2012/wordml" xmlns:w16cex="http://schemas.microsoft.com/office/word/2018/wordml/cex" xmlns:w16cid="http://schemas.microsoft.com/office/word/2016/wordml/cid" xmlns:w16="http://schemas.microsoft.com/office/word/2018/wordml" xmlns:w16sdtdh="http://schemas.microsoft.com/office/word/2020/wordml/sdtdatahash" xmlns:w16se="http://schemas.microsoft.com/office/word/2015/wordml/symex" xmlns:wpg="http://schemas.microsoft.com/office/word/2010/wordprocessingGroup" xmlns:wpi="http://schemas.microsoft.com/office/word/2010/wordprocessingInk" xmlns:wne="http://schemas.microsoft.com/office/word/2006/wordml" xmlns:wps="http://schemas.microsoft.com/office/word/2010/wordprocessingShape" mc:Ignorable="w14 w15 w16se w16cid w16 w16cex w16sdtdh wp14">
+<w16cid:commentsIds xmlns:wpc="http://schemas.microsoft.com/office/word/2010/wordprocessingCanvas" xmlns:cx="http://schemas.microsoft.com/office/drawing/2014/chartex" xmlns:cx1="http://schemas.microsoft.com/office/drawing/2015/9/8/chartex" xmlns:cx2="http://schemas.microsoft.com/office/drawing/2015/10/21/chartex" xmlns:cx3="http://schemas.microsoft.com/office/drawing/2016/5/9/chartex" xmlns:cx4="http://schemas.microsoft.com/office/drawing/2016/5/10/chartex" xmlns:cx5="http://schemas.microsoft.com/office/drawing/2016/5/11/chartex" xmlns:cx6="http://schemas.microsoft.com/office/drawing/2016/5/12/chartex" xmlns:cx7="http://schemas.microsoft.com/office/drawing/2016/5/13/chartex" xmlns:cx8="http://schemas.microsoft.com/office/drawing/2016/5/14/chartex" xmlns:mc="http://schemas.openxmlformats.org/markup-compatibility/2006" xmlns:aink="http://schemas.microsoft.com/office/drawing/2016/ink" xmlns:am3d="http://schemas.microsoft.com/office/drawing/2017/model3d" xmlns:o="urn:schemas-microsoft-com:office:office" xmlns:r="http://schemas.openxmlformats.org/officeDocument/2006/relationships" xmlns:m="http://schemas.openxmlformats.org/officeDocument/2006/math" xmlns:v="urn:schemas-microsoft-com:vml" xmlns:wp14="http://schemas.microsoft.com/office/word/2010/wordprocessingDrawing" xmlns:wp="http://schemas.openxmlformats.org/drawingml/2006/wordprocessingDrawing" xmlns:w10="urn:schemas-microsoft-com:office:word" xmlns:w="http://schemas.openxmlformats.org/wordprocessingml/2006/main" xmlns:w14="http://schemas.microsoft.com/office/word/2010/wordml" xmlns:w15="http://schemas.microsoft.com/office/word/2012/wordml" xmlns:w16cex="http://schemas.microsoft.com/office/word/2018/wordml/cex" xmlns:w16cid="http://schemas.microsoft.com/office/word/2016/wordml/cid" xmlns:w16="http://schemas.microsoft.com/office/word/2018/wordml" xmlns:w16se="http://schemas.microsoft.com/office/word/2015/wordml/symex" xmlns:wpg="http://schemas.microsoft.com/office/word/2010/wordprocessingGroup" xmlns:wpi="http://schemas.microsoft.com/office/word/2010/wordprocessingInk" xmlns:wne="http://schemas.microsoft.com/office/word/2006/wordml" xmlns:wps="http://schemas.microsoft.com/office/word/2010/wordprocessingShape" mc:Ignorable="w14 w15 w16se w16cid w16 w16cex wp14">
   <w16cid:commentId w16cid:paraId="219E0BF0" w16cid:durableId="243F82BD"/>
   <w16cid:commentId w16cid:paraId="00000144" w16cid:durableId="243F6629"/>
   <w16cid:commentId w16cid:paraId="0000014F" w16cid:durableId="243F6628"/>
@@ -10879,7 +10305,7 @@
 </file>
 
 <file path=word/numbering.xml><?xml version="1.0" encoding="utf-8"?>
-<w:numbering xmlns:wpc="http://schemas.microsoft.com/office/word/2010/wordprocessingCanvas" xmlns:cx="http://schemas.microsoft.com/office/drawing/2014/chartex" xmlns:cx1="http://schemas.microsoft.com/office/drawing/2015/9/8/chartex" xmlns:cx2="http://schemas.microsoft.com/office/drawing/2015/10/21/chartex" xmlns:cx3="http://schemas.microsoft.com/office/drawing/2016/5/9/chartex" xmlns:cx4="http://schemas.microsoft.com/office/drawing/2016/5/10/chartex" xmlns:cx5="http://schemas.microsoft.com/office/drawing/2016/5/11/chartex" xmlns:cx6="http://schemas.microsoft.com/office/drawing/2016/5/12/chartex" xmlns:cx7="http://schemas.microsoft.com/office/drawing/2016/5/13/chartex" xmlns:cx8="http://schemas.microsoft.com/office/drawing/2016/5/14/chartex" xmlns:mc="http://schemas.openxmlformats.org/markup-compatibility/2006" xmlns:aink="http://schemas.microsoft.com/office/drawing/2016/ink" xmlns:am3d="http://schemas.microsoft.com/office/drawing/2017/model3d" xmlns:o="urn:schemas-microsoft-com:office:office" xmlns:r="http://schemas.openxmlformats.org/officeDocument/2006/relationships" xmlns:m="http://schemas.openxmlformats.org/officeDocument/2006/math" xmlns:v="urn:schemas-microsoft-com:vml" xmlns:wp14="http://schemas.microsoft.com/office/word/2010/wordprocessingDrawing" xmlns:wp="http://schemas.openxmlformats.org/drawingml/2006/wordprocessingDrawing" xmlns:w10="urn:schemas-microsoft-com:office:word" xmlns:w="http://schemas.openxmlformats.org/wordprocessingml/2006/main" xmlns:w14="http://schemas.microsoft.com/office/word/2010/wordml" xmlns:w15="http://schemas.microsoft.com/office/word/2012/wordml" xmlns:w16cex="http://schemas.microsoft.com/office/word/2018/wordml/cex" xmlns:w16cid="http://schemas.microsoft.com/office/word/2016/wordml/cid" xmlns:w16="http://schemas.microsoft.com/office/word/2018/wordml" xmlns:w16sdtdh="http://schemas.microsoft.com/office/word/2020/wordml/sdtdatahash" xmlns:w16se="http://schemas.microsoft.com/office/word/2015/wordml/symex" xmlns:wpg="http://schemas.microsoft.com/office/word/2010/wordprocessingGroup" xmlns:wpi="http://schemas.microsoft.com/office/word/2010/wordprocessingInk" xmlns:wne="http://schemas.microsoft.com/office/word/2006/wordml" xmlns:wps="http://schemas.microsoft.com/office/word/2010/wordprocessingShape" mc:Ignorable="w14 w15 w16se w16cid w16 w16cex w16sdtdh wp14">
+<w:numbering xmlns:wpc="http://schemas.microsoft.com/office/word/2010/wordprocessingCanvas" xmlns:cx="http://schemas.microsoft.com/office/drawing/2014/chartex" xmlns:cx1="http://schemas.microsoft.com/office/drawing/2015/9/8/chartex" xmlns:cx2="http://schemas.microsoft.com/office/drawing/2015/10/21/chartex" xmlns:cx3="http://schemas.microsoft.com/office/drawing/2016/5/9/chartex" xmlns:cx4="http://schemas.microsoft.com/office/drawing/2016/5/10/chartex" xmlns:cx5="http://schemas.microsoft.com/office/drawing/2016/5/11/chartex" xmlns:cx6="http://schemas.microsoft.com/office/drawing/2016/5/12/chartex" xmlns:cx7="http://schemas.microsoft.com/office/drawing/2016/5/13/chartex" xmlns:cx8="http://schemas.microsoft.com/office/drawing/2016/5/14/chartex" xmlns:mc="http://schemas.openxmlformats.org/markup-compatibility/2006" xmlns:aink="http://schemas.microsoft.com/office/drawing/2016/ink" xmlns:am3d="http://schemas.microsoft.com/office/drawing/2017/model3d" xmlns:o="urn:schemas-microsoft-com:office:office" xmlns:r="http://schemas.openxmlformats.org/officeDocument/2006/relationships" xmlns:m="http://schemas.openxmlformats.org/officeDocument/2006/math" xmlns:v="urn:schemas-microsoft-com:vml" xmlns:wp14="http://schemas.microsoft.com/office/word/2010/wordprocessingDrawing" xmlns:wp="http://schemas.openxmlformats.org/drawingml/2006/wordprocessingDrawing" xmlns:w10="urn:schemas-microsoft-com:office:word" xmlns:w="http://schemas.openxmlformats.org/wordprocessingml/2006/main" xmlns:w14="http://schemas.microsoft.com/office/word/2010/wordml" xmlns:w15="http://schemas.microsoft.com/office/word/2012/wordml" xmlns:w16cex="http://schemas.microsoft.com/office/word/2018/wordml/cex" xmlns:w16cid="http://schemas.microsoft.com/office/word/2016/wordml/cid" xmlns:w16="http://schemas.microsoft.com/office/word/2018/wordml" xmlns:w16se="http://schemas.microsoft.com/office/word/2015/wordml/symex" xmlns:wpg="http://schemas.microsoft.com/office/word/2010/wordprocessingGroup" xmlns:wpi="http://schemas.microsoft.com/office/word/2010/wordprocessingInk" xmlns:wne="http://schemas.microsoft.com/office/word/2006/wordml" xmlns:wps="http://schemas.microsoft.com/office/word/2010/wordprocessingShape" mc:Ignorable="w14 w15 w16se w16cid w16 w16cex wp14">
   <w:abstractNum w:abstractNumId="0" w15:restartNumberingAfterBreak="0">
     <w:nsid w:val="12881987"/>
     <w:multiLevelType w:val="multilevel"/>
@@ -12155,7 +11581,7 @@
 </file>
 
 <file path=word/people.xml><?xml version="1.0" encoding="utf-8"?>
-<w15:people xmlns:wpc="http://schemas.microsoft.com/office/word/2010/wordprocessingCanvas" xmlns:cx="http://schemas.microsoft.com/office/drawing/2014/chartex" xmlns:cx1="http://schemas.microsoft.com/office/drawing/2015/9/8/chartex" xmlns:cx2="http://schemas.microsoft.com/office/drawing/2015/10/21/chartex" xmlns:cx3="http://schemas.microsoft.com/office/drawing/2016/5/9/chartex" xmlns:cx4="http://schemas.microsoft.com/office/drawing/2016/5/10/chartex" xmlns:cx5="http://schemas.microsoft.com/office/drawing/2016/5/11/chartex" xmlns:cx6="http://schemas.microsoft.com/office/drawing/2016/5/12/chartex" xmlns:cx7="http://schemas.microsoft.com/office/drawing/2016/5/13/chartex" xmlns:cx8="http://schemas.microsoft.com/office/drawing/2016/5/14/chartex" xmlns:mc="http://schemas.openxmlformats.org/markup-compatibility/2006" xmlns:aink="http://schemas.microsoft.com/office/drawing/2016/ink" xmlns:am3d="http://schemas.microsoft.com/office/drawing/2017/model3d" xmlns:o="urn:schemas-microsoft-com:office:office" xmlns:r="http://schemas.openxmlformats.org/officeDocument/2006/relationships" xmlns:m="http://schemas.openxmlformats.org/officeDocument/2006/math" xmlns:v="urn:schemas-microsoft-com:vml" xmlns:wp14="http://schemas.microsoft.com/office/word/2010/wordprocessingDrawing" xmlns:wp="http://schemas.openxmlformats.org/drawingml/2006/wordprocessingDrawing" xmlns:w10="urn:schemas-microsoft-com:office:word" xmlns:w="http://schemas.openxmlformats.org/wordprocessingml/2006/main" xmlns:w14="http://schemas.microsoft.com/office/word/2010/wordml" xmlns:w15="http://schemas.microsoft.com/office/word/2012/wordml" xmlns:w16cex="http://schemas.microsoft.com/office/word/2018/wordml/cex" xmlns:w16cid="http://schemas.microsoft.com/office/word/2016/wordml/cid" xmlns:w16="http://schemas.microsoft.com/office/word/2018/wordml" xmlns:w16sdtdh="http://schemas.microsoft.com/office/word/2020/wordml/sdtdatahash" xmlns:w16se="http://schemas.microsoft.com/office/word/2015/wordml/symex" xmlns:wpg="http://schemas.microsoft.com/office/word/2010/wordprocessingGroup" xmlns:wpi="http://schemas.microsoft.com/office/word/2010/wordprocessingInk" xmlns:wne="http://schemas.microsoft.com/office/word/2006/wordml" xmlns:wps="http://schemas.microsoft.com/office/word/2010/wordprocessingShape" mc:Ignorable="w14 w15 w16se w16cid w16 w16cex w16sdtdh wp14">
+<w15:people xmlns:wpc="http://schemas.microsoft.com/office/word/2010/wordprocessingCanvas" xmlns:cx="http://schemas.microsoft.com/office/drawing/2014/chartex" xmlns:cx1="http://schemas.microsoft.com/office/drawing/2015/9/8/chartex" xmlns:cx2="http://schemas.microsoft.com/office/drawing/2015/10/21/chartex" xmlns:cx3="http://schemas.microsoft.com/office/drawing/2016/5/9/chartex" xmlns:cx4="http://schemas.microsoft.com/office/drawing/2016/5/10/chartex" xmlns:cx5="http://schemas.microsoft.com/office/drawing/2016/5/11/chartex" xmlns:cx6="http://schemas.microsoft.com/office/drawing/2016/5/12/chartex" xmlns:cx7="http://schemas.microsoft.com/office/drawing/2016/5/13/chartex" xmlns:cx8="http://schemas.microsoft.com/office/drawing/2016/5/14/chartex" xmlns:mc="http://schemas.openxmlformats.org/markup-compatibility/2006" xmlns:aink="http://schemas.microsoft.com/office/drawing/2016/ink" xmlns:am3d="http://schemas.microsoft.com/office/drawing/2017/model3d" xmlns:o="urn:schemas-microsoft-com:office:office" xmlns:r="http://schemas.openxmlformats.org/officeDocument/2006/relationships" xmlns:m="http://schemas.openxmlformats.org/officeDocument/2006/math" xmlns:v="urn:schemas-microsoft-com:vml" xmlns:wp14="http://schemas.microsoft.com/office/word/2010/wordprocessingDrawing" xmlns:wp="http://schemas.openxmlformats.org/drawingml/2006/wordprocessingDrawing" xmlns:w10="urn:schemas-microsoft-com:office:word" xmlns:w="http://schemas.openxmlformats.org/wordprocessingml/2006/main" xmlns:w14="http://schemas.microsoft.com/office/word/2010/wordml" xmlns:w15="http://schemas.microsoft.com/office/word/2012/wordml" xmlns:w16cex="http://schemas.microsoft.com/office/word/2018/wordml/cex" xmlns:w16cid="http://schemas.microsoft.com/office/word/2016/wordml/cid" xmlns:w16="http://schemas.microsoft.com/office/word/2018/wordml" xmlns:w16se="http://schemas.microsoft.com/office/word/2015/wordml/symex" xmlns:wpg="http://schemas.microsoft.com/office/word/2010/wordprocessingGroup" xmlns:wpi="http://schemas.microsoft.com/office/word/2010/wordprocessingInk" xmlns:wne="http://schemas.microsoft.com/office/word/2006/wordml" xmlns:wps="http://schemas.microsoft.com/office/word/2010/wordprocessingShape" mc:Ignorable="w14 w15 w16se w16cid w16 w16cex wp14">
   <w15:person w15:author="Erika Castro">
     <w15:presenceInfo w15:providerId="None" w15:userId="Erika Castro"/>
   </w15:person>
@@ -12163,7 +11589,7 @@
 </file>
 
 <file path=word/styles.xml><?xml version="1.0" encoding="utf-8"?>
-<w:styles xmlns:mc="http://schemas.openxmlformats.org/markup-compatibility/2006" xmlns:r="http://schemas.openxmlformats.org/officeDocument/2006/relationships" xmlns:w="http://schemas.openxmlformats.org/wordprocessingml/2006/main" xmlns:w14="http://schemas.microsoft.com/office/word/2010/wordml" xmlns:w15="http://schemas.microsoft.com/office/word/2012/wordml" xmlns:w16cex="http://schemas.microsoft.com/office/word/2018/wordml/cex" xmlns:w16cid="http://schemas.microsoft.com/office/word/2016/wordml/cid" xmlns:w16="http://schemas.microsoft.com/office/word/2018/wordml" xmlns:w16sdtdh="http://schemas.microsoft.com/office/word/2020/wordml/sdtdatahash" xmlns:w16se="http://schemas.microsoft.com/office/word/2015/wordml/symex" mc:Ignorable="w14 w15 w16se w16cid w16 w16cex w16sdtdh">
+<w:styles xmlns:mc="http://schemas.openxmlformats.org/markup-compatibility/2006" xmlns:r="http://schemas.openxmlformats.org/officeDocument/2006/relationships" xmlns:w="http://schemas.openxmlformats.org/wordprocessingml/2006/main" xmlns:w14="http://schemas.microsoft.com/office/word/2010/wordml" xmlns:w15="http://schemas.microsoft.com/office/word/2012/wordml" xmlns:w16cex="http://schemas.microsoft.com/office/word/2018/wordml/cex" xmlns:w16cid="http://schemas.microsoft.com/office/word/2016/wordml/cid" xmlns:w16="http://schemas.microsoft.com/office/word/2018/wordml" xmlns:w16se="http://schemas.microsoft.com/office/word/2015/wordml/symex" mc:Ignorable="w14 w15 w16se w16cid w16 w16cex">
   <w:docDefaults>
     <w:rPrDefault>
       <w:rPr>
@@ -12676,6 +12102,7 @@
   <w:style w:type="character" w:default="1" w:styleId="Fuentedeprrafopredeter">
     <w:name w:val="Default Paragraph Font"/>
     <w:uiPriority w:val="1"/>
+    <w:semiHidden/>
     <w:unhideWhenUsed/>
   </w:style>
   <w:style w:type="table" w:default="1" w:styleId="Tablanormal">

</xml_diff>

<commit_message>
Update Guión - Recepción, almacenamiento y adecuación de muestras químicas..docx
</commit_message>
<xml_diff>
--- a/Guión - Recepción, almacenamiento y adecuación de muestras químicas..docx
+++ b/Guión - Recepción, almacenamiento y adecuación de muestras químicas..docx
@@ -6518,6 +6518,7 @@
                 <w:rFonts w:ascii="Arial" w:eastAsia="Arial" w:hAnsi="Arial" w:cs="Arial"/>
                 <w:sz w:val="20"/>
                 <w:szCs w:val="20"/>
+                <w:highlight w:val="red"/>
               </w:rPr>
               <w:lastRenderedPageBreak/>
               <w:t>Sonido</w:t>
@@ -6527,6 +6528,7 @@
                 <w:rFonts w:ascii="Arial" w:eastAsia="Arial" w:hAnsi="Arial" w:cs="Arial"/>
                 <w:sz w:val="20"/>
                 <w:szCs w:val="20"/>
+                <w:highlight w:val="red"/>
               </w:rPr>
               <w:t>48</w:t>
             </w:r>
@@ -6535,6 +6537,7 @@
                 <w:rFonts w:ascii="Arial" w:eastAsia="Arial" w:hAnsi="Arial" w:cs="Arial"/>
                 <w:sz w:val="20"/>
                 <w:szCs w:val="20"/>
+                <w:highlight w:val="red"/>
               </w:rPr>
               <w:t>_ p2</w:t>
             </w:r>
@@ -6543,6 +6546,7 @@
                 <w:rFonts w:ascii="Arial" w:eastAsia="Arial" w:hAnsi="Arial" w:cs="Arial"/>
                 <w:sz w:val="20"/>
                 <w:szCs w:val="20"/>
+                <w:highlight w:val="red"/>
               </w:rPr>
               <w:t>1</w:t>
             </w:r>
@@ -6551,6 +6555,7 @@
                 <w:rFonts w:ascii="Arial" w:eastAsia="Arial" w:hAnsi="Arial" w:cs="Arial"/>
                 <w:sz w:val="20"/>
                 <w:szCs w:val="20"/>
+                <w:highlight w:val="red"/>
               </w:rPr>
               <w:t>.mp3</w:t>
             </w:r>
@@ -7073,6 +7078,7 @@
                 <w:rFonts w:ascii="Arial" w:eastAsia="Arial" w:hAnsi="Arial" w:cs="Arial"/>
                 <w:sz w:val="20"/>
                 <w:szCs w:val="20"/>
+                <w:highlight w:val="red"/>
               </w:rPr>
               <w:t>Sonido</w:t>
             </w:r>
@@ -7081,6 +7087,7 @@
                 <w:rFonts w:ascii="Arial" w:eastAsia="Arial" w:hAnsi="Arial" w:cs="Arial"/>
                 <w:sz w:val="20"/>
                 <w:szCs w:val="20"/>
+                <w:highlight w:val="red"/>
               </w:rPr>
               <w:t>50</w:t>
             </w:r>
@@ -7089,6 +7096,7 @@
                 <w:rFonts w:ascii="Arial" w:eastAsia="Arial" w:hAnsi="Arial" w:cs="Arial"/>
                 <w:sz w:val="20"/>
                 <w:szCs w:val="20"/>
+                <w:highlight w:val="red"/>
               </w:rPr>
               <w:t>_p2</w:t>
             </w:r>
@@ -7097,6 +7105,7 @@
                 <w:rFonts w:ascii="Arial" w:eastAsia="Arial" w:hAnsi="Arial" w:cs="Arial"/>
                 <w:sz w:val="20"/>
                 <w:szCs w:val="20"/>
+                <w:highlight w:val="red"/>
               </w:rPr>
               <w:t>1</w:t>
             </w:r>
@@ -7105,6 +7114,7 @@
                 <w:rFonts w:ascii="Arial" w:eastAsia="Arial" w:hAnsi="Arial" w:cs="Arial"/>
                 <w:sz w:val="20"/>
                 <w:szCs w:val="20"/>
+                <w:highlight w:val="red"/>
               </w:rPr>
               <w:t>.mp3</w:t>
             </w:r>
@@ -8243,6 +8253,7 @@
                 <w:rFonts w:ascii="Arial" w:eastAsia="Arial" w:hAnsi="Arial" w:cs="Arial"/>
                 <w:sz w:val="20"/>
                 <w:szCs w:val="20"/>
+                <w:highlight w:val="red"/>
               </w:rPr>
               <w:t>Sonido</w:t>
             </w:r>
@@ -8251,6 +8262,7 @@
                 <w:rFonts w:ascii="Arial" w:eastAsia="Arial" w:hAnsi="Arial" w:cs="Arial"/>
                 <w:sz w:val="20"/>
                 <w:szCs w:val="20"/>
+                <w:highlight w:val="red"/>
               </w:rPr>
               <w:t>59</w:t>
             </w:r>
@@ -8259,6 +8271,7 @@
                 <w:rFonts w:ascii="Arial" w:eastAsia="Arial" w:hAnsi="Arial" w:cs="Arial"/>
                 <w:sz w:val="20"/>
                 <w:szCs w:val="20"/>
+                <w:highlight w:val="red"/>
               </w:rPr>
               <w:t>_ p2</w:t>
             </w:r>
@@ -8267,6 +8280,7 @@
                 <w:rFonts w:ascii="Arial" w:eastAsia="Arial" w:hAnsi="Arial" w:cs="Arial"/>
                 <w:sz w:val="20"/>
                 <w:szCs w:val="20"/>
+                <w:highlight w:val="red"/>
               </w:rPr>
               <w:t>4</w:t>
             </w:r>
@@ -8275,6 +8289,7 @@
                 <w:rFonts w:ascii="Arial" w:eastAsia="Arial" w:hAnsi="Arial" w:cs="Arial"/>
                 <w:sz w:val="20"/>
                 <w:szCs w:val="20"/>
+                <w:highlight w:val="red"/>
               </w:rPr>
               <w:t>.mp3</w:t>
             </w:r>
@@ -8416,6 +8431,7 @@
                 <w:rFonts w:ascii="Arial" w:eastAsia="Arial" w:hAnsi="Arial" w:cs="Arial"/>
                 <w:sz w:val="20"/>
                 <w:szCs w:val="20"/>
+                <w:highlight w:val="red"/>
               </w:rPr>
               <w:t>Sonido</w:t>
             </w:r>
@@ -8424,6 +8440,7 @@
                 <w:rFonts w:ascii="Arial" w:eastAsia="Arial" w:hAnsi="Arial" w:cs="Arial"/>
                 <w:sz w:val="20"/>
                 <w:szCs w:val="20"/>
+                <w:highlight w:val="red"/>
               </w:rPr>
               <w:t>60</w:t>
             </w:r>
@@ -8432,6 +8449,7 @@
                 <w:rFonts w:ascii="Arial" w:eastAsia="Arial" w:hAnsi="Arial" w:cs="Arial"/>
                 <w:sz w:val="20"/>
                 <w:szCs w:val="20"/>
+                <w:highlight w:val="red"/>
               </w:rPr>
               <w:t>_ p2</w:t>
             </w:r>
@@ -8440,6 +8458,7 @@
                 <w:rFonts w:ascii="Arial" w:eastAsia="Arial" w:hAnsi="Arial" w:cs="Arial"/>
                 <w:sz w:val="20"/>
                 <w:szCs w:val="20"/>
+                <w:highlight w:val="red"/>
               </w:rPr>
               <w:t>5</w:t>
             </w:r>
@@ -8448,6 +8467,7 @@
                 <w:rFonts w:ascii="Arial" w:eastAsia="Arial" w:hAnsi="Arial" w:cs="Arial"/>
                 <w:sz w:val="20"/>
                 <w:szCs w:val="20"/>
+                <w:highlight w:val="red"/>
               </w:rPr>
               <w:t>.mp3</w:t>
             </w:r>
@@ -8635,6 +8655,7 @@
                 <w:rFonts w:ascii="Arial" w:eastAsia="Arial" w:hAnsi="Arial" w:cs="Arial"/>
                 <w:sz w:val="20"/>
                 <w:szCs w:val="20"/>
+                <w:highlight w:val="red"/>
               </w:rPr>
               <w:t>Sonido</w:t>
             </w:r>
@@ -8643,6 +8664,7 @@
                 <w:rFonts w:ascii="Arial" w:eastAsia="Arial" w:hAnsi="Arial" w:cs="Arial"/>
                 <w:sz w:val="20"/>
                 <w:szCs w:val="20"/>
+                <w:highlight w:val="red"/>
               </w:rPr>
               <w:t>6</w:t>
             </w:r>
@@ -8651,6 +8673,7 @@
                 <w:rFonts w:ascii="Arial" w:eastAsia="Arial" w:hAnsi="Arial" w:cs="Arial"/>
                 <w:sz w:val="20"/>
                 <w:szCs w:val="20"/>
+                <w:highlight w:val="red"/>
               </w:rPr>
               <w:t>1_p2</w:t>
             </w:r>
@@ -8659,6 +8682,7 @@
                 <w:rFonts w:ascii="Arial" w:eastAsia="Arial" w:hAnsi="Arial" w:cs="Arial"/>
                 <w:sz w:val="20"/>
                 <w:szCs w:val="20"/>
+                <w:highlight w:val="red"/>
               </w:rPr>
               <w:t>5</w:t>
             </w:r>
@@ -8667,6 +8691,7 @@
                 <w:rFonts w:ascii="Arial" w:eastAsia="Arial" w:hAnsi="Arial" w:cs="Arial"/>
                 <w:sz w:val="20"/>
                 <w:szCs w:val="20"/>
+                <w:highlight w:val="red"/>
               </w:rPr>
               <w:t>.mp3</w:t>
             </w:r>
@@ -8774,6 +8799,7 @@
                 <w:rFonts w:ascii="Arial" w:eastAsia="Arial" w:hAnsi="Arial" w:cs="Arial"/>
                 <w:sz w:val="20"/>
                 <w:szCs w:val="20"/>
+                <w:highlight w:val="red"/>
               </w:rPr>
               <w:lastRenderedPageBreak/>
               <w:t>Sonido</w:t>
@@ -8783,6 +8809,7 @@
                 <w:rFonts w:ascii="Arial" w:eastAsia="Arial" w:hAnsi="Arial" w:cs="Arial"/>
                 <w:sz w:val="20"/>
                 <w:szCs w:val="20"/>
+                <w:highlight w:val="red"/>
               </w:rPr>
               <w:t>6</w:t>
             </w:r>
@@ -8791,6 +8818,7 @@
                 <w:rFonts w:ascii="Arial" w:eastAsia="Arial" w:hAnsi="Arial" w:cs="Arial"/>
                 <w:sz w:val="20"/>
                 <w:szCs w:val="20"/>
+                <w:highlight w:val="red"/>
               </w:rPr>
               <w:t>2_ p</w:t>
             </w:r>
@@ -8799,6 +8827,7 @@
                 <w:rFonts w:ascii="Arial" w:eastAsia="Arial" w:hAnsi="Arial" w:cs="Arial"/>
                 <w:sz w:val="20"/>
                 <w:szCs w:val="20"/>
+                <w:highlight w:val="red"/>
               </w:rPr>
               <w:t>25</w:t>
             </w:r>
@@ -8807,6 +8836,7 @@
                 <w:rFonts w:ascii="Arial" w:eastAsia="Arial" w:hAnsi="Arial" w:cs="Arial"/>
                 <w:sz w:val="20"/>
                 <w:szCs w:val="20"/>
+                <w:highlight w:val="red"/>
               </w:rPr>
               <w:t>.mp3</w:t>
             </w:r>
@@ -8966,6 +8996,7 @@
                 <w:rFonts w:ascii="Arial" w:eastAsia="Arial" w:hAnsi="Arial" w:cs="Arial"/>
                 <w:sz w:val="20"/>
                 <w:szCs w:val="20"/>
+                <w:highlight w:val="red"/>
               </w:rPr>
               <w:t>Sonido</w:t>
             </w:r>
@@ -8974,6 +9005,7 @@
                 <w:rFonts w:ascii="Arial" w:eastAsia="Arial" w:hAnsi="Arial" w:cs="Arial"/>
                 <w:sz w:val="20"/>
                 <w:szCs w:val="20"/>
+                <w:highlight w:val="red"/>
               </w:rPr>
               <w:t>6</w:t>
             </w:r>
@@ -8982,6 +9014,7 @@
                 <w:rFonts w:ascii="Arial" w:eastAsia="Arial" w:hAnsi="Arial" w:cs="Arial"/>
                 <w:sz w:val="20"/>
                 <w:szCs w:val="20"/>
+                <w:highlight w:val="red"/>
               </w:rPr>
               <w:t>3_ p</w:t>
             </w:r>
@@ -8990,6 +9023,7 @@
                 <w:rFonts w:ascii="Arial" w:eastAsia="Arial" w:hAnsi="Arial" w:cs="Arial"/>
                 <w:sz w:val="20"/>
                 <w:szCs w:val="20"/>
+                <w:highlight w:val="red"/>
               </w:rPr>
               <w:t>26</w:t>
             </w:r>
@@ -8998,6 +9032,7 @@
                 <w:rFonts w:ascii="Arial" w:eastAsia="Arial" w:hAnsi="Arial" w:cs="Arial"/>
                 <w:sz w:val="20"/>
                 <w:szCs w:val="20"/>
+                <w:highlight w:val="red"/>
               </w:rPr>
               <w:t>.mp3</w:t>
             </w:r>

</xml_diff>